<commit_message>
Fix door checkbox enable bug
</commit_message>
<xml_diff>
--- a/Final Report.docx
+++ b/Final Report.docx
@@ -28,20 +28,24 @@
     <w:p>
       <w:pPr>
         <w:pStyle w:val="Heading1"/>
-        <w:jc w:val="center"/>
         <w:rPr>
           <w:sz w:val="48"/>
           <w:szCs w:val="48"/>
         </w:rPr>
       </w:pPr>
       <w:r>
-        <w:t>Programming Distributed Components</w:t>
+        <w:t xml:space="preserve">Programming </w:t>
+      </w:r>
+      <w:r>
+        <w:t xml:space="preserve">Distributed </w:t>
+      </w:r>
+      <w:r>
+        <w:t>Components</w:t>
       </w:r>
     </w:p>
     <w:p>
       <w:pPr>
         <w:pStyle w:val="Heading1"/>
-        <w:jc w:val="center"/>
         <w:rPr>
           <w:sz w:val="48"/>
           <w:szCs w:val="48"/>
@@ -51,14 +55,9 @@
         <w:t>COMP1690</w:t>
       </w:r>
     </w:p>
-    <w:p>
-      <w:pPr>
-        <w:jc w:val="center"/>
-      </w:pPr>
-    </w:p>
-    <w:p>
-      <w:pPr>
-        <w:jc w:val="center"/>
+    <w:p/>
+    <w:p>
+      <w:pPr>
         <w:rPr>
           <w:b/>
           <w:bCs/>
@@ -70,14 +69,9 @@
         <w:t>Final Report</w:t>
       </w:r>
     </w:p>
-    <w:p>
-      <w:pPr>
-        <w:jc w:val="center"/>
-      </w:pPr>
-    </w:p>
-    <w:p>
-      <w:pPr>
-        <w:jc w:val="center"/>
+    <w:p/>
+    <w:p>
+      <w:pPr>
         <w:rPr>
           <w:b/>
           <w:bCs/>
@@ -91,7 +85,6 @@
     </w:p>
     <w:p>
       <w:pPr>
-        <w:jc w:val="center"/>
         <w:rPr>
           <w:b/>
           <w:bCs/>
@@ -103,14 +96,9 @@
         <w:t>000776975</w:t>
       </w:r>
     </w:p>
-    <w:p>
-      <w:pPr>
-        <w:jc w:val="center"/>
-      </w:pPr>
-    </w:p>
-    <w:p>
-      <w:pPr>
-        <w:jc w:val="center"/>
+    <w:p/>
+    <w:p>
+      <w:pPr>
         <w:rPr>
           <w:b/>
           <w:bCs/>
@@ -122,14 +110,9 @@
         <w:t>Due Date: 27/03/2017</w:t>
       </w:r>
     </w:p>
-    <w:p>
-      <w:pPr>
-        <w:jc w:val="center"/>
-      </w:pPr>
-    </w:p>
-    <w:p>
-      <w:pPr>
-        <w:jc w:val="center"/>
+    <w:p/>
+    <w:p>
+      <w:pPr>
         <w:rPr>
           <w:b/>
           <w:bCs/>
@@ -862,6 +845,7 @@
     <w:p/>
     <w:p/>
     <w:p/>
+    <w:p/>
     <w:p>
       <w:pPr>
         <w:pStyle w:val="Heading2"/>
@@ -871,6 +855,7 @@
         </w:numPr>
       </w:pPr>
       <w:r>
+        <w:lastRenderedPageBreak/>
         <w:t>Class Diagram</w:t>
       </w:r>
     </w:p>
@@ -883,7 +868,6 @@
         </w:numPr>
       </w:pPr>
       <w:r>
-        <w:lastRenderedPageBreak/>
         <w:t>Windows Forms Application</w:t>
       </w:r>
     </w:p>
@@ -993,7 +977,6 @@
     <w:p/>
     <w:p/>
     <w:p/>
-    <w:p/>
     <w:p>
       <w:pPr>
         <w:pStyle w:val="Heading3"/>
@@ -1463,15 +1446,7 @@
         <w:t xml:space="preserve">Figure 7 shows what the user is displayed upon first login. </w:t>
       </w:r>
       <w:r>
-        <w:t xml:space="preserve">The ‘Rooms’ </w:t>
-      </w:r>
-      <w:proofErr w:type="spellStart"/>
-      <w:r>
-        <w:t>listbox</w:t>
-      </w:r>
-      <w:proofErr w:type="spellEnd"/>
-      <w:r>
-        <w:t xml:space="preserve"> is empty, and the ‘Floor No.’ cannot be selected as they have not been created yet. Likewise, the user cannot view a room, nor add one until a floor is create</w:t>
+        <w:t>The ‘Rooms’ listbox is empty, and the ‘Floor No.’ cannot be selected as they have not been created yet. Likewise, the user cannot view a room, nor add one until a floor is create</w:t>
       </w:r>
       <w:r>
         <w:t>d. The ‘Visualise’ and ‘Launch Emulator’ buttons do function but will have no data to work with. The only function the user can access at this time is the ‘Add a floor’ section. Once a floor has been added, the user can add rooms</w:t>
@@ -1560,15 +1535,7 @@
         <w:t>Figure 8 is an example of what the user’s home page could look like after several rooms and floors have been created.</w:t>
       </w:r>
       <w:r>
-        <w:t xml:space="preserve"> The user can select a room from the </w:t>
-      </w:r>
-      <w:proofErr w:type="spellStart"/>
-      <w:r>
-        <w:t>listbox</w:t>
-      </w:r>
-      <w:proofErr w:type="spellEnd"/>
-      <w:r>
-        <w:t xml:space="preserve"> to view it’s details.</w:t>
+        <w:t xml:space="preserve"> The user can select a room from the listbox to view it’s details.</w:t>
       </w:r>
     </w:p>
     <w:p>
@@ -1848,7 +1815,6 @@
     <w:p/>
     <w:p/>
     <w:p/>
-    <w:p/>
     <w:p>
       <w:pPr>
         <w:pStyle w:val="Heading3"/>
@@ -1858,6 +1824,7 @@
         </w:numPr>
       </w:pPr>
       <w:r>
+        <w:lastRenderedPageBreak/>
         <w:t>Visualisation</w:t>
       </w:r>
     </w:p>
@@ -1967,6 +1934,7 @@
         </w:numPr>
       </w:pPr>
       <w:r>
+        <w:lastRenderedPageBreak/>
         <w:t>Sensor Emulator</w:t>
       </w:r>
     </w:p>
@@ -2058,6 +2026,7 @@
         <w:t>s</w:t>
       </w:r>
     </w:p>
+    <w:p/>
     <w:p>
       <w:pPr>
         <w:pStyle w:val="Heading2"/>
@@ -2200,7 +2169,13 @@
         <w:t xml:space="preserve">status is shown. This is currently ‘Alert’ due to the sensor readings previously submitted. </w:t>
       </w:r>
       <w:r>
-        <w:t>There are 3 buttons below the status, ‘Disarm System’, ‘Arm System’, and ‘Reset System’. Disarm system disables the ability to submit a s</w:t>
+        <w:t>There are 3 buttons below the status, ‘Disarm System’, ‘Arm System’, and ‘Reset System’</w:t>
+      </w:r>
+      <w:r>
+        <w:t>, which query the SOAP API</w:t>
+      </w:r>
+      <w:r>
+        <w:t>. Disarm system disables the ability to submit a s</w:t>
       </w:r>
       <w:r>
         <w:t xml:space="preserve">ensor reading from the emulator, Arm system sets the system to armed mode, in which readings can be submitted, and finally reset does a combination of disarm and arm to clear out all events displayed below. </w:t>
@@ -2376,18 +2351,43 @@
           <w:numId w:val="1"/>
         </w:numPr>
       </w:pPr>
-      <w:bookmarkStart w:id="0" w:name="_GoBack"/>
-      <w:bookmarkEnd w:id="0"/>
       <w:r>
         <w:lastRenderedPageBreak/>
         <w:t>Evaluation</w:t>
       </w:r>
     </w:p>
-    <w:p>
-      <w:pPr>
-        <w:pStyle w:val="ListParagraph"/>
-      </w:pPr>
-    </w:p>
+    <w:p/>
+    <w:p>
+      <w:r>
+        <w:t>An evaluation of the evolution of your application. You</w:t>
+      </w:r>
+      <w:r>
+        <w:t xml:space="preserve"> </w:t>
+      </w:r>
+      <w:r>
+        <w:t>should discuss any problems you had during implementation. You should be</w:t>
+      </w:r>
+      <w:r>
+        <w:t xml:space="preserve"> </w:t>
+      </w:r>
+      <w:r>
+        <w:t>critical (both positive and negative) of your implementation. Be prepared to</w:t>
+      </w:r>
+      <w:r>
+        <w:t xml:space="preserve"> </w:t>
+      </w:r>
+      <w:r>
+        <w:t>suggest alternatives. Discuss how your final implementation could be</w:t>
+      </w:r>
+      <w:r>
+        <w:t xml:space="preserve"> </w:t>
+      </w:r>
+      <w:r>
+        <w:t>improved.</w:t>
+      </w:r>
+    </w:p>
+    <w:p/>
+    <w:p/>
     <w:p/>
     <w:p>
       <w:pPr>
@@ -2402,8 +2402,517 @@
       </w:r>
     </w:p>
     <w:p/>
+    <w:p>
+      <w:r>
+        <w:t xml:space="preserve">The SafeHome application </w:t>
+      </w:r>
+      <w:r>
+        <w:t xml:space="preserve">contains a feature to ensure that floor layouts are physically possible. This ensures that rooms do not overlap when visualising the </w:t>
+      </w:r>
+      <w:r>
+        <w:t>house. Figure 16 demonstrates an example error message the user might encounter</w:t>
+      </w:r>
+      <w:r>
+        <w:t>. I</w:t>
+      </w:r>
+      <w:r>
+        <w:t xml:space="preserve">n this example there are three rooms; ‘Attic Room 1’, </w:t>
+      </w:r>
+      <w:r>
+        <w:t>‘</w:t>
+      </w:r>
+      <w:r>
+        <w:t>Attic Room 2</w:t>
+      </w:r>
+      <w:r>
+        <w:t>’</w:t>
+      </w:r>
+      <w:r>
+        <w:t>, and</w:t>
+      </w:r>
+      <w:r>
+        <w:t xml:space="preserve"> </w:t>
+      </w:r>
+      <w:r>
+        <w:t>‘</w:t>
+      </w:r>
+      <w:r>
+        <w:t>Attic Room 3</w:t>
+      </w:r>
+      <w:r>
+        <w:t>’</w:t>
+      </w:r>
+      <w:r>
+        <w:t xml:space="preserve">. The user has created </w:t>
+      </w:r>
+      <w:r>
+        <w:t>‘Attic Room 1’</w:t>
+      </w:r>
+      <w:r>
+        <w:t xml:space="preserve"> and</w:t>
+      </w:r>
+      <w:r>
+        <w:t xml:space="preserve"> ‘Attic Room 2’</w:t>
+      </w:r>
+      <w:r>
+        <w:t>, setting ‘Attic Room 1’ north of ‘Attic Room 2’. They are now attempting to create ‘Attic Room 3</w:t>
+      </w:r>
+      <w:r>
+        <w:t>’</w:t>
+      </w:r>
+      <w:r>
+        <w:t xml:space="preserve"> in the same location as ‘Attic Room 2’</w:t>
+      </w:r>
+      <w:r>
+        <w:t>. When they click on ‘Save’ they are displayed the following error message:</w:t>
+      </w:r>
+    </w:p>
+    <w:p/>
+    <w:p>
+      <w:pPr>
+        <w:jc w:val="center"/>
+        <w:rPr>
+          <w:rStyle w:val="SubtleEmphasis"/>
+          <w:color w:val="auto"/>
+        </w:rPr>
+      </w:pPr>
+      <w:r>
+        <w:rPr>
+          <w:rStyle w:val="SubtleEmphasis"/>
+          <w:color w:val="auto"/>
+        </w:rPr>
+        <w:t>“Layout is not feasible. The room ‘Attic room 2’ already exists in this location”</w:t>
+      </w:r>
+    </w:p>
+    <w:p>
+      <w:pPr>
+        <w:rPr>
+          <w:rStyle w:val="SubtleEmphasis"/>
+          <w:i w:val="0"/>
+        </w:rPr>
+      </w:pPr>
+    </w:p>
+    <w:p>
+      <w:pPr>
+        <w:keepNext/>
+      </w:pPr>
+      <w:r>
+        <w:rPr>
+          <w:noProof/>
+        </w:rPr>
+        <w:drawing>
+          <wp:inline distT="0" distB="0" distL="0" distR="0" wp14:anchorId="598E4807" wp14:editId="207D3334">
+            <wp:extent cx="5731510" cy="2642235"/>
+            <wp:effectExtent l="0" t="0" r="2540" b="5715"/>
+            <wp:docPr id="19" name="Picture 19"/>
+            <wp:cNvGraphicFramePr>
+              <a:graphicFrameLocks xmlns:a="http://schemas.openxmlformats.org/drawingml/2006/main" noChangeAspect="1"/>
+            </wp:cNvGraphicFramePr>
+            <a:graphic xmlns:a="http://schemas.openxmlformats.org/drawingml/2006/main">
+              <a:graphicData uri="http://schemas.openxmlformats.org/drawingml/2006/picture">
+                <pic:pic xmlns:pic="http://schemas.openxmlformats.org/drawingml/2006/picture">
+                  <pic:nvPicPr>
+                    <pic:cNvPr id="1" name=""/>
+                    <pic:cNvPicPr/>
+                  </pic:nvPicPr>
+                  <pic:blipFill>
+                    <a:blip r:embed="rId23"/>
+                    <a:stretch>
+                      <a:fillRect/>
+                    </a:stretch>
+                  </pic:blipFill>
+                  <pic:spPr>
+                    <a:xfrm>
+                      <a:off x="0" y="0"/>
+                      <a:ext cx="5731510" cy="2642235"/>
+                    </a:xfrm>
+                    <a:prstGeom prst="rect">
+                      <a:avLst/>
+                    </a:prstGeom>
+                  </pic:spPr>
+                </pic:pic>
+              </a:graphicData>
+            </a:graphic>
+          </wp:inline>
+        </w:drawing>
+      </w:r>
+    </w:p>
+    <w:p>
+      <w:pPr>
+        <w:pStyle w:val="Caption"/>
+      </w:pPr>
+      <w:r>
+        <w:t xml:space="preserve">Figure </w:t>
+      </w:r>
+      <w:r>
+        <w:fldChar w:fldCharType="begin"/>
+      </w:r>
+      <w:r>
+        <w:instrText xml:space="preserve"> SEQ Figure \* ARABIC </w:instrText>
+      </w:r>
+      <w:r>
+        <w:fldChar w:fldCharType="separate"/>
+      </w:r>
+      <w:r>
+        <w:rPr>
+          <w:noProof/>
+        </w:rPr>
+        <w:t>16</w:t>
+      </w:r>
+      <w:r>
+        <w:fldChar w:fldCharType="end"/>
+      </w:r>
+      <w:r>
+        <w:t xml:space="preserve"> - Layout error</w:t>
+      </w:r>
+    </w:p>
+    <w:p>
+      <w:r>
+        <w:lastRenderedPageBreak/>
+        <w:t xml:space="preserve">The algorithm works by checking each room currently on that </w:t>
+      </w:r>
+      <w:r>
+        <w:t xml:space="preserve">floor (in this case </w:t>
+      </w:r>
+      <w:r>
+        <w:t>‘Attic Room 1’ and ‘Attic Room 2’</w:t>
+      </w:r>
+      <w:r>
+        <w:t xml:space="preserve">) to see if </w:t>
+      </w:r>
+      <w:r>
+        <w:t xml:space="preserve">any adjacent rooms selected (‘Attic Room 1’) are already adjacent in the same position (North) to another room. </w:t>
+      </w:r>
+      <w:r>
+        <w:t xml:space="preserve">In the case of the previously stated example, the algorithm discovers that ‘Attic Room 2’ has already stated that ‘Attic Room 1’ is directly North of it, therefore ‘Attic Room 3’ cannot be in this location. </w:t>
+      </w:r>
+    </w:p>
+    <w:p>
+      <w:pPr>
+        <w:pStyle w:val="Heading2"/>
+        <w:numPr>
+          <w:ilvl w:val="1"/>
+          <w:numId w:val="1"/>
+        </w:numPr>
+      </w:pPr>
+      <w:r>
+        <w:t>Pseudo-code</w:t>
+      </w:r>
+    </w:p>
+    <w:p>
+      <w:r>
+        <w:t xml:space="preserve">Below is the pseudo-code created to </w:t>
+      </w:r>
+      <w:r>
+        <w:t>design the algorithm to check that the layout of the floor is feasible.</w:t>
+      </w:r>
+    </w:p>
+    <w:p>
+      <w:pPr>
+        <w:pStyle w:val="Code"/>
+        <w:rPr>
+          <w:rFonts w:ascii="Times New Roman" w:hAnsi="Times New Roman"/>
+          <w:color w:val="000000"/>
+          <w:sz w:val="24"/>
+        </w:rPr>
+      </w:pPr>
+    </w:p>
+    <w:p>
+      <w:pPr>
+        <w:pStyle w:val="Code"/>
+      </w:pPr>
+      <w:r>
+        <w:t>checkLayoutIsPhysicallyPossible(</w:t>
+      </w:r>
+      <w:r>
+        <w:t>newRoom, listOfCurrentRoomsOnFloor) {</w:t>
+      </w:r>
+    </w:p>
+    <w:p>
+      <w:pPr>
+        <w:pStyle w:val="Code"/>
+      </w:pPr>
+      <w:r>
+        <w:t xml:space="preserve">  if (newRoom.hasANorthRoom) {</w:t>
+      </w:r>
+    </w:p>
+    <w:p>
+      <w:pPr>
+        <w:pStyle w:val="Code"/>
+      </w:pPr>
+      <w:r>
+        <w:t xml:space="preserve">    </w:t>
+      </w:r>
+      <w:r>
+        <w:t>if (</w:t>
+      </w:r>
+      <w:r>
+        <w:t>listOfCurrentRoomsOnFloor.</w:t>
+      </w:r>
+      <w:r>
+        <w:t>RoomHas</w:t>
+      </w:r>
+      <w:r>
+        <w:t>SameNorthRoom()</w:t>
+      </w:r>
+      <w:r>
+        <w:t>) {</w:t>
+      </w:r>
+    </w:p>
+    <w:p>
+      <w:pPr>
+        <w:pStyle w:val="Code"/>
+      </w:pPr>
+      <w:r>
+        <w:t xml:space="preserve">      </w:t>
+      </w:r>
+      <w:r>
+        <w:t>return false</w:t>
+      </w:r>
+    </w:p>
+    <w:p>
+      <w:pPr>
+        <w:pStyle w:val="Code"/>
+      </w:pPr>
+      <w:r>
+        <w:t xml:space="preserve">    }</w:t>
+      </w:r>
+      <w:r>
+        <w:t xml:space="preserve">    </w:t>
+      </w:r>
+    </w:p>
+    <w:p>
+      <w:pPr>
+        <w:pStyle w:val="Code"/>
+      </w:pPr>
+      <w:r>
+        <w:t xml:space="preserve">  }</w:t>
+      </w:r>
+    </w:p>
+    <w:p>
+      <w:pPr>
+        <w:pStyle w:val="Code"/>
+      </w:pPr>
+      <w:r>
+        <w:t xml:space="preserve">  if (newRoom.hasAnEastRoom) {</w:t>
+      </w:r>
+    </w:p>
+    <w:p>
+      <w:pPr>
+        <w:pStyle w:val="Code"/>
+      </w:pPr>
+      <w:r>
+        <w:t xml:space="preserve">    </w:t>
+      </w:r>
+      <w:r>
+        <w:t>if (listOfCurrentRoomsOnFloor.</w:t>
+      </w:r>
+      <w:r>
+        <w:t>RoomHas</w:t>
+      </w:r>
+      <w:r>
+        <w:t>Same</w:t>
+      </w:r>
+      <w:r>
+        <w:t>East</w:t>
+      </w:r>
+      <w:r>
+        <w:t>Room()) {</w:t>
+      </w:r>
+    </w:p>
+    <w:p>
+      <w:pPr>
+        <w:pStyle w:val="Code"/>
+      </w:pPr>
+      <w:r>
+        <w:t xml:space="preserve">      </w:t>
+      </w:r>
+      <w:r>
+        <w:t>return false</w:t>
+      </w:r>
+    </w:p>
+    <w:p>
+      <w:pPr>
+        <w:pStyle w:val="Code"/>
+      </w:pPr>
+      <w:r>
+        <w:t xml:space="preserve">    }</w:t>
+      </w:r>
+      <w:bookmarkStart w:id="0" w:name="_GoBack"/>
+      <w:bookmarkEnd w:id="0"/>
+    </w:p>
+    <w:p>
+      <w:pPr>
+        <w:pStyle w:val="Code"/>
+      </w:pPr>
+      <w:r>
+        <w:t xml:space="preserve">  }</w:t>
+      </w:r>
+    </w:p>
+    <w:p>
+      <w:pPr>
+        <w:pStyle w:val="Code"/>
+      </w:pPr>
+      <w:r>
+        <w:t xml:space="preserve">  if (newRoom.hasASouthRoom) {</w:t>
+      </w:r>
+    </w:p>
+    <w:p>
+      <w:pPr>
+        <w:pStyle w:val="Code"/>
+      </w:pPr>
+      <w:r>
+        <w:t xml:space="preserve">    </w:t>
+      </w:r>
+      <w:r>
+        <w:t>if (listOfCurrentRoomsOnFloor.</w:t>
+      </w:r>
+      <w:r>
+        <w:t>RoomHas</w:t>
+      </w:r>
+      <w:r>
+        <w:t>Same</w:t>
+      </w:r>
+      <w:r>
+        <w:t>South</w:t>
+      </w:r>
+      <w:r>
+        <w:t>Room()) {</w:t>
+      </w:r>
+    </w:p>
+    <w:p>
+      <w:pPr>
+        <w:pStyle w:val="Code"/>
+      </w:pPr>
+      <w:r>
+        <w:t xml:space="preserve">      </w:t>
+      </w:r>
+      <w:r>
+        <w:t>return false</w:t>
+      </w:r>
+    </w:p>
+    <w:p>
+      <w:pPr>
+        <w:pStyle w:val="Code"/>
+      </w:pPr>
+      <w:r>
+        <w:t xml:space="preserve">    }    </w:t>
+      </w:r>
+    </w:p>
+    <w:p>
+      <w:pPr>
+        <w:pStyle w:val="Code"/>
+      </w:pPr>
+      <w:r>
+        <w:t xml:space="preserve">  }</w:t>
+      </w:r>
+    </w:p>
+    <w:p>
+      <w:pPr>
+        <w:pStyle w:val="Code"/>
+      </w:pPr>
+      <w:r>
+        <w:t xml:space="preserve">  if (newRoom.hasAWestRoom) {</w:t>
+      </w:r>
+    </w:p>
+    <w:p>
+      <w:pPr>
+        <w:pStyle w:val="Code"/>
+      </w:pPr>
+      <w:r>
+        <w:t xml:space="preserve">    </w:t>
+      </w:r>
+      <w:r>
+        <w:t>if (listOfCurrentRoomsOnFloor.</w:t>
+      </w:r>
+      <w:r>
+        <w:t>RoomHas</w:t>
+      </w:r>
+      <w:r>
+        <w:t>Same</w:t>
+      </w:r>
+      <w:r>
+        <w:t>West</w:t>
+      </w:r>
+      <w:r>
+        <w:t>Room()) {</w:t>
+      </w:r>
+    </w:p>
+    <w:p>
+      <w:pPr>
+        <w:pStyle w:val="Code"/>
+      </w:pPr>
+      <w:r>
+        <w:t xml:space="preserve">      </w:t>
+      </w:r>
+      <w:r>
+        <w:t>return false</w:t>
+      </w:r>
+    </w:p>
+    <w:p>
+      <w:pPr>
+        <w:pStyle w:val="Code"/>
+      </w:pPr>
+      <w:r>
+        <w:t xml:space="preserve">    }    </w:t>
+      </w:r>
+    </w:p>
+    <w:p>
+      <w:pPr>
+        <w:pStyle w:val="Code"/>
+      </w:pPr>
+      <w:r>
+        <w:t xml:space="preserve">  }</w:t>
+      </w:r>
+    </w:p>
+    <w:p>
+      <w:pPr>
+        <w:pStyle w:val="Code"/>
+      </w:pPr>
+      <w:r>
+        <w:t xml:space="preserve">  // If it reaches here then layout is possible</w:t>
+      </w:r>
+    </w:p>
+    <w:p>
+      <w:pPr>
+        <w:pStyle w:val="Code"/>
+      </w:pPr>
+      <w:r>
+        <w:t xml:space="preserve">  return true</w:t>
+      </w:r>
+    </w:p>
+    <w:p>
+      <w:pPr>
+        <w:pStyle w:val="Code"/>
+      </w:pPr>
+      <w:r>
+        <w:t>}</w:t>
+      </w:r>
+    </w:p>
+    <w:p>
+      <w:pPr>
+        <w:pStyle w:val="Code"/>
+      </w:pPr>
+    </w:p>
+    <w:p>
+      <w:pPr>
+        <w:pStyle w:val="Code"/>
+      </w:pPr>
+    </w:p>
+    <w:p/>
+    <w:p/>
+    <w:p>
+      <w:r>
+        <w:t xml:space="preserve">A complete implementation of the advanced functionality requires you to devise algorithms for checking layouts for impossible room setups and providing an explanation of why it is impossible. Outline how you implemented these algorithms and wherever possible support your discussion with pseudo code, equations and/or diagrams. If you didn't implement the </w:t>
+      </w:r>
+      <w:r>
+        <w:lastRenderedPageBreak/>
+        <w:t>component or you think your implemented algorithm could be improved, then you can critically discuss how you would have implemented/improved the algorithm.</w:t>
+      </w:r>
+    </w:p>
+    <w:p/>
     <w:sectPr>
-      <w:footerReference w:type="default" r:id="rId23"/>
+      <w:footerReference w:type="default" r:id="rId24"/>
       <w:pgSz w:w="11906" w:h="16838"/>
       <w:pgMar w:top="1440" w:right="1440" w:bottom="1440" w:left="1440" w:header="708" w:footer="708" w:gutter="0"/>
       <w:cols w:space="708"/>
@@ -2481,7 +2990,7 @@
           <w:rPr>
             <w:noProof/>
           </w:rPr>
-          <w:t>14</w:t>
+          <w:t>15</w:t>
         </w:r>
         <w:r>
           <w:rPr>
@@ -2525,7 +3034,7 @@
   <w:abstractNum w:abstractNumId="0" w15:restartNumberingAfterBreak="0">
     <w:nsid w:val="138A3D35"/>
     <w:multiLevelType w:val="hybridMultilevel"/>
-    <w:tmpl w:val="ACD8630A"/>
+    <w:tmpl w:val="526A29D2"/>
     <w:lvl w:ilvl="0" w:tplc="0809000F">
       <w:start w:val="1"/>
       <w:numFmt w:val="decimal"/>
@@ -3379,6 +3888,77 @@
       <w:contextualSpacing/>
     </w:pPr>
   </w:style>
+  <w:style w:type="paragraph" w:styleId="Quote">
+    <w:name w:val="Quote"/>
+    <w:basedOn w:val="Normal"/>
+    <w:next w:val="Normal"/>
+    <w:link w:val="QuoteChar"/>
+    <w:uiPriority w:val="29"/>
+    <w:qFormat/>
+    <w:rsid w:val="00156EB4"/>
+    <w:pPr>
+      <w:spacing w:before="200" w:after="160"/>
+      <w:ind w:left="864" w:right="864"/>
+      <w:jc w:val="center"/>
+    </w:pPr>
+    <w:rPr>
+      <w:i/>
+      <w:iCs/>
+      <w:color w:val="404040" w:themeColor="text1" w:themeTint="BF"/>
+    </w:rPr>
+  </w:style>
+  <w:style w:type="character" w:customStyle="1" w:styleId="QuoteChar">
+    <w:name w:val="Quote Char"/>
+    <w:basedOn w:val="DefaultParagraphFont"/>
+    <w:link w:val="Quote"/>
+    <w:uiPriority w:val="29"/>
+    <w:rsid w:val="00156EB4"/>
+    <w:rPr>
+      <w:rFonts w:ascii="Times New Roman" w:eastAsia="Times New Roman" w:hAnsi="Times New Roman" w:cs="Times New Roman"/>
+      <w:i/>
+      <w:iCs/>
+      <w:color w:val="404040" w:themeColor="text1" w:themeTint="BF"/>
+      <w:sz w:val="24"/>
+      <w:lang w:eastAsia="en-GB"/>
+    </w:rPr>
+  </w:style>
+  <w:style w:type="character" w:styleId="SubtleEmphasis">
+    <w:name w:val="Subtle Emphasis"/>
+    <w:basedOn w:val="DefaultParagraphFont"/>
+    <w:uiPriority w:val="19"/>
+    <w:qFormat/>
+    <w:rsid w:val="00156EB4"/>
+    <w:rPr>
+      <w:i/>
+      <w:iCs/>
+      <w:color w:val="404040" w:themeColor="text1" w:themeTint="BF"/>
+    </w:rPr>
+  </w:style>
+  <w:style w:type="paragraph" w:customStyle="1" w:styleId="Code">
+    <w:name w:val="Code"/>
+    <w:basedOn w:val="Normal"/>
+    <w:link w:val="CodeChar"/>
+    <w:qFormat/>
+    <w:rsid w:val="00BF0A82"/>
+    <w:pPr>
+      <w:spacing w:line="240" w:lineRule="auto"/>
+    </w:pPr>
+    <w:rPr>
+      <w:rFonts w:ascii="Consolas" w:hAnsi="Consolas"/>
+      <w:color w:val="auto"/>
+      <w:sz w:val="22"/>
+    </w:rPr>
+  </w:style>
+  <w:style w:type="character" w:customStyle="1" w:styleId="CodeChar">
+    <w:name w:val="Code Char"/>
+    <w:basedOn w:val="DefaultParagraphFont"/>
+    <w:link w:val="Code"/>
+    <w:rsid w:val="00BF0A82"/>
+    <w:rPr>
+      <w:rFonts w:ascii="Consolas" w:eastAsia="Times New Roman" w:hAnsi="Consolas" w:cs="Times New Roman"/>
+      <w:lang w:eastAsia="en-GB"/>
+    </w:rPr>
+  </w:style>
 </w:styles>
 </file>
 
@@ -3682,7 +4262,7 @@
 </file>
 
 <file path=customXml/itemProps1.xml><?xml version="1.0" encoding="utf-8"?>
-<ds:datastoreItem xmlns:ds="http://schemas.openxmlformats.org/officeDocument/2006/customXml" ds:itemID="{1C826F84-B063-4D7B-825D-CC3280D6F8FC}">
+<ds:datastoreItem xmlns:ds="http://schemas.openxmlformats.org/officeDocument/2006/customXml" ds:itemID="{A4DD0C55-2300-40A1-ADB2-3292446217C3}">
   <ds:schemaRefs>
     <ds:schemaRef ds:uri="http://schemas.openxmlformats.org/officeDocument/2006/bibliography"/>
   </ds:schemaRefs>

</xml_diff>

<commit_message>
Report and images for report
</commit_message>
<xml_diff>
--- a/Final Report.docx
+++ b/Final Report.docx
@@ -1446,7 +1446,15 @@
         <w:t xml:space="preserve">Figure 7 shows what the user is displayed upon first login. </w:t>
       </w:r>
       <w:r>
-        <w:t>The ‘Rooms’ listbox is empty, and the ‘Floor No.’ cannot be selected as they have not been created yet. Likewise, the user cannot view a room, nor add one until a floor is create</w:t>
+        <w:t xml:space="preserve">The ‘Rooms’ </w:t>
+      </w:r>
+      <w:proofErr w:type="spellStart"/>
+      <w:r>
+        <w:t>listbox</w:t>
+      </w:r>
+      <w:proofErr w:type="spellEnd"/>
+      <w:r>
+        <w:t xml:space="preserve"> is empty, and the ‘Floor No.’ cannot be selected as they have not been created yet. Likewise, the user cannot view a room, nor add one until a floor is create</w:t>
       </w:r>
       <w:r>
         <w:t>d. The ‘Visualise’ and ‘Launch Emulator’ buttons do function but will have no data to work with. The only function the user can access at this time is the ‘Add a floor’ section. Once a floor has been added, the user can add rooms</w:t>
@@ -1535,7 +1543,15 @@
         <w:t>Figure 8 is an example of what the user’s home page could look like after several rooms and floors have been created.</w:t>
       </w:r>
       <w:r>
-        <w:t xml:space="preserve"> The user can select a room from the listbox to view it’s details.</w:t>
+        <w:t xml:space="preserve"> The user can select a room from the </w:t>
+      </w:r>
+      <w:proofErr w:type="spellStart"/>
+      <w:r>
+        <w:t>listbox</w:t>
+      </w:r>
+      <w:proofErr w:type="spellEnd"/>
+      <w:r>
+        <w:t xml:space="preserve"> to view it’s details.</w:t>
       </w:r>
     </w:p>
     <w:p>
@@ -2359,31 +2375,7 @@
     <w:p/>
     <w:p>
       <w:r>
-        <w:t>An evaluation of the evolution of your application. You</w:t>
-      </w:r>
-      <w:r>
-        <w:t xml:space="preserve"> </w:t>
-      </w:r>
-      <w:r>
-        <w:t>should discuss any problems you had during implementation. You should be</w:t>
-      </w:r>
-      <w:r>
-        <w:t xml:space="preserve"> </w:t>
-      </w:r>
-      <w:r>
-        <w:t>critical (both positive and negative) of your implementation. Be prepared to</w:t>
-      </w:r>
-      <w:r>
-        <w:t xml:space="preserve"> </w:t>
-      </w:r>
-      <w:r>
-        <w:t>suggest alternatives. Discuss how your final implementation could be</w:t>
-      </w:r>
-      <w:r>
-        <w:t xml:space="preserve"> </w:t>
-      </w:r>
-      <w:r>
-        <w:t>improved.</w:t>
+        <w:t>An evaluation of the evolution of your application. You should discuss any problems you had during implementation. You should be critical (both positive and negative) of your implementation. Be prepared to suggest alternatives. Discuss how your final implementation could be improved.</w:t>
       </w:r>
     </w:p>
     <w:p/>
@@ -2416,43 +2408,34 @@
         <w:t>. I</w:t>
       </w:r>
       <w:r>
-        <w:t xml:space="preserve">n this example there are three rooms; ‘Attic Room 1’, </w:t>
+        <w:t>n this example there are three rooms; ‘Attic Room 1’, ‘</w:t>
+      </w:r>
+      <w:r>
+        <w:t>Attic Room 2</w:t>
+      </w:r>
+      <w:r>
+        <w:t>’</w:t>
+      </w:r>
+      <w:r>
+        <w:t>, and</w:t>
+      </w:r>
+      <w:r>
+        <w:t xml:space="preserve"> </w:t>
       </w:r>
       <w:r>
         <w:t>‘</w:t>
       </w:r>
       <w:r>
-        <w:t>Attic Room 2</w:t>
+        <w:t>Attic Room 3</w:t>
       </w:r>
       <w:r>
         <w:t>’</w:t>
       </w:r>
       <w:r>
-        <w:t>, and</w:t>
-      </w:r>
-      <w:r>
-        <w:t xml:space="preserve"> </w:t>
-      </w:r>
-      <w:r>
-        <w:t>‘</w:t>
-      </w:r>
-      <w:r>
-        <w:t>Attic Room 3</w:t>
-      </w:r>
-      <w:r>
-        <w:t>’</w:t>
-      </w:r>
-      <w:r>
         <w:t xml:space="preserve">. The user has created </w:t>
       </w:r>
       <w:r>
-        <w:t>‘Attic Room 1’</w:t>
-      </w:r>
-      <w:r>
-        <w:t xml:space="preserve"> and</w:t>
-      </w:r>
-      <w:r>
-        <w:t xml:space="preserve"> ‘Attic Room 2’</w:t>
+        <w:t>‘Attic Room 1’ and ‘Attic Room 2’</w:t>
       </w:r>
       <w:r>
         <w:t>, setting ‘Attic Room 1’ north of ‘Attic Room 2’. They are now attempting to create ‘Attic Room 3</w:t>
@@ -2572,13 +2555,7 @@
         <w:t xml:space="preserve">The algorithm works by checking each room currently on that </w:t>
       </w:r>
       <w:r>
-        <w:t xml:space="preserve">floor (in this case </w:t>
-      </w:r>
-      <w:r>
-        <w:t>‘Attic Room 1’ and ‘Attic Room 2’</w:t>
-      </w:r>
-      <w:r>
-        <w:t xml:space="preserve">) to see if </w:t>
+        <w:t xml:space="preserve">floor (in this case ‘Attic Room 1’ and ‘Attic Room 2’) to see if </w:t>
       </w:r>
       <w:r>
         <w:t xml:space="preserve">any adjacent rooms selected (‘Attic Room 1’) are already adjacent in the same position (North) to another room. </w:t>
@@ -2621,11 +2598,29 @@
       <w:pPr>
         <w:pStyle w:val="Code"/>
       </w:pPr>
-      <w:r>
-        <w:t>checkLayoutIsPhysicallyPossible(</w:t>
-      </w:r>
-      <w:r>
-        <w:t>newRoom, listOfCurrentRoomsOnFloor) {</w:t>
+      <w:proofErr w:type="spellStart"/>
+      <w:r>
+        <w:t>checkLayoutIsPhysicallyPossible</w:t>
+      </w:r>
+      <w:proofErr w:type="spellEnd"/>
+      <w:r>
+        <w:t>(</w:t>
+      </w:r>
+      <w:proofErr w:type="spellStart"/>
+      <w:r>
+        <w:t>newRoom</w:t>
+      </w:r>
+      <w:proofErr w:type="spellEnd"/>
+      <w:r>
+        <w:t xml:space="preserve">, </w:t>
+      </w:r>
+      <w:proofErr w:type="spellStart"/>
+      <w:r>
+        <w:t>listOfCurrentRoomsOnFloor</w:t>
+      </w:r>
+      <w:proofErr w:type="spellEnd"/>
+      <w:r>
+        <w:t>) {</w:t>
       </w:r>
     </w:p>
     <w:p>
@@ -2633,7 +2628,15 @@
         <w:pStyle w:val="Code"/>
       </w:pPr>
       <w:r>
-        <w:t xml:space="preserve">  if (newRoom.hasANorthRoom) {</w:t>
+        <w:t xml:space="preserve">  if (</w:t>
+      </w:r>
+      <w:proofErr w:type="spellStart"/>
+      <w:r>
+        <w:t>newRoom.hasANorthRoom</w:t>
+      </w:r>
+      <w:proofErr w:type="spellEnd"/>
+      <w:r>
+        <w:t>) {</w:t>
       </w:r>
     </w:p>
     <w:p>
@@ -2646,6 +2649,7 @@
       <w:r>
         <w:t>if (</w:t>
       </w:r>
+      <w:proofErr w:type="spellStart"/>
       <w:r>
         <w:t>listOfCurrentRoomsOnFloor.</w:t>
       </w:r>
@@ -2653,7 +2657,11 @@
         <w:t>RoomHas</w:t>
       </w:r>
       <w:r>
-        <w:t>SameNorthRoom()</w:t>
+        <w:t>SameNorthRoom</w:t>
+      </w:r>
+      <w:proofErr w:type="spellEnd"/>
+      <w:r>
+        <w:t>()</w:t>
       </w:r>
       <w:r>
         <w:t>) {</w:t>
@@ -2694,7 +2702,15 @@
         <w:pStyle w:val="Code"/>
       </w:pPr>
       <w:r>
-        <w:t xml:space="preserve">  if (newRoom.hasAnEastRoom) {</w:t>
+        <w:t xml:space="preserve">  if (</w:t>
+      </w:r>
+      <w:proofErr w:type="spellStart"/>
+      <w:r>
+        <w:t>newRoom.hasAnEastRoom</w:t>
+      </w:r>
+      <w:proofErr w:type="spellEnd"/>
+      <w:r>
+        <w:t>) {</w:t>
       </w:r>
     </w:p>
     <w:p>
@@ -2705,7 +2721,11 @@
         <w:t xml:space="preserve">    </w:t>
       </w:r>
       <w:r>
-        <w:t>if (listOfCurrentRoomsOnFloor.</w:t>
+        <w:t>if (</w:t>
+      </w:r>
+      <w:proofErr w:type="spellStart"/>
+      <w:r>
+        <w:t>listOfCurrentRoomsOnFloor.</w:t>
       </w:r>
       <w:r>
         <w:t>RoomHas</w:t>
@@ -2717,7 +2737,11 @@
         <w:t>East</w:t>
       </w:r>
       <w:r>
-        <w:t>Room()) {</w:t>
+        <w:t>Room</w:t>
+      </w:r>
+      <w:proofErr w:type="spellEnd"/>
+      <w:r>
+        <w:t>()) {</w:t>
       </w:r>
     </w:p>
     <w:p>
@@ -2737,182 +2761,1588 @@
       </w:pPr>
       <w:r>
         <w:t xml:space="preserve">    }</w:t>
+      </w:r>
+    </w:p>
+    <w:p>
+      <w:pPr>
+        <w:pStyle w:val="Code"/>
+      </w:pPr>
+      <w:r>
+        <w:t xml:space="preserve">  }</w:t>
+      </w:r>
+    </w:p>
+    <w:p>
+      <w:pPr>
+        <w:pStyle w:val="Code"/>
+      </w:pPr>
+      <w:r>
+        <w:t xml:space="preserve">  if (</w:t>
+      </w:r>
+      <w:proofErr w:type="spellStart"/>
+      <w:r>
+        <w:t>newRoom.hasASouthRoom</w:t>
+      </w:r>
+      <w:proofErr w:type="spellEnd"/>
+      <w:r>
+        <w:t>) {</w:t>
+      </w:r>
+    </w:p>
+    <w:p>
+      <w:pPr>
+        <w:pStyle w:val="Code"/>
+      </w:pPr>
+      <w:r>
+        <w:t xml:space="preserve">    </w:t>
+      </w:r>
+      <w:r>
+        <w:t>if (</w:t>
+      </w:r>
+      <w:proofErr w:type="spellStart"/>
+      <w:r>
+        <w:t>listOfCurrentRoomsOnFloor.</w:t>
+      </w:r>
+      <w:r>
+        <w:t>RoomHas</w:t>
+      </w:r>
+      <w:r>
+        <w:t>Same</w:t>
+      </w:r>
+      <w:r>
+        <w:t>South</w:t>
+      </w:r>
+      <w:r>
+        <w:t>Room</w:t>
+      </w:r>
+      <w:proofErr w:type="spellEnd"/>
+      <w:r>
+        <w:t>()) {</w:t>
+      </w:r>
+    </w:p>
+    <w:p>
+      <w:pPr>
+        <w:pStyle w:val="Code"/>
+      </w:pPr>
+      <w:r>
+        <w:t xml:space="preserve">      </w:t>
+      </w:r>
+      <w:r>
+        <w:t>return false</w:t>
+      </w:r>
+    </w:p>
+    <w:p>
+      <w:pPr>
+        <w:pStyle w:val="Code"/>
+      </w:pPr>
+      <w:r>
+        <w:t xml:space="preserve">    }    </w:t>
+      </w:r>
+    </w:p>
+    <w:p>
+      <w:pPr>
+        <w:pStyle w:val="Code"/>
+      </w:pPr>
+      <w:r>
+        <w:t xml:space="preserve">  }</w:t>
+      </w:r>
+    </w:p>
+    <w:p>
+      <w:pPr>
+        <w:pStyle w:val="Code"/>
+      </w:pPr>
+      <w:r>
+        <w:t xml:space="preserve">  if (</w:t>
+      </w:r>
+      <w:proofErr w:type="spellStart"/>
+      <w:r>
+        <w:t>newRoom.hasAWestRoom</w:t>
+      </w:r>
+      <w:proofErr w:type="spellEnd"/>
+      <w:r>
+        <w:t>) {</w:t>
+      </w:r>
+    </w:p>
+    <w:p>
+      <w:pPr>
+        <w:pStyle w:val="Code"/>
+      </w:pPr>
+      <w:r>
+        <w:t xml:space="preserve">    </w:t>
+      </w:r>
+      <w:r>
+        <w:t>if (</w:t>
+      </w:r>
+      <w:proofErr w:type="spellStart"/>
+      <w:r>
+        <w:t>listOfCurrentRoomsOnFloor.</w:t>
+      </w:r>
+      <w:r>
+        <w:t>RoomHas</w:t>
+      </w:r>
+      <w:r>
+        <w:t>Same</w:t>
+      </w:r>
+      <w:r>
+        <w:t>West</w:t>
+      </w:r>
+      <w:r>
+        <w:t>Room</w:t>
+      </w:r>
+      <w:proofErr w:type="spellEnd"/>
+      <w:r>
+        <w:t>()) {</w:t>
+      </w:r>
+    </w:p>
+    <w:p>
+      <w:pPr>
+        <w:pStyle w:val="Code"/>
+      </w:pPr>
+      <w:r>
+        <w:t xml:space="preserve">      </w:t>
+      </w:r>
+      <w:r>
+        <w:t>return false</w:t>
+      </w:r>
+    </w:p>
+    <w:p>
+      <w:pPr>
+        <w:pStyle w:val="Code"/>
+      </w:pPr>
+      <w:r>
+        <w:t xml:space="preserve">    }    </w:t>
+      </w:r>
+    </w:p>
+    <w:p>
+      <w:pPr>
+        <w:pStyle w:val="Code"/>
+      </w:pPr>
+      <w:r>
+        <w:t xml:space="preserve">  }</w:t>
+      </w:r>
+    </w:p>
+    <w:p>
+      <w:pPr>
+        <w:pStyle w:val="Code"/>
+      </w:pPr>
+      <w:r>
+        <w:t xml:space="preserve">  // If it reaches here then layout is possible</w:t>
+      </w:r>
+    </w:p>
+    <w:p>
+      <w:pPr>
+        <w:pStyle w:val="Code"/>
+      </w:pPr>
+      <w:r>
+        <w:t xml:space="preserve">  return true</w:t>
+      </w:r>
+    </w:p>
+    <w:p>
+      <w:pPr>
+        <w:pStyle w:val="Code"/>
+      </w:pPr>
+      <w:r>
+        <w:t>}</w:t>
+      </w:r>
+    </w:p>
+    <w:p>
+      <w:pPr>
+        <w:pStyle w:val="Code"/>
+      </w:pPr>
+    </w:p>
+    <w:p>
+      <w:pPr>
+        <w:pStyle w:val="Code"/>
+      </w:pPr>
+    </w:p>
+    <w:p>
+      <w:pPr>
+        <w:pStyle w:val="Code"/>
+      </w:pPr>
+    </w:p>
+    <w:p>
+      <w:pPr>
+        <w:pStyle w:val="Code"/>
+      </w:pPr>
+    </w:p>
+    <w:p>
+      <w:pPr>
+        <w:pStyle w:val="Code"/>
+      </w:pPr>
+    </w:p>
+    <w:p>
+      <w:pPr>
+        <w:pStyle w:val="Code"/>
+      </w:pPr>
+    </w:p>
+    <w:p>
+      <w:pPr>
+        <w:pStyle w:val="Code"/>
+      </w:pPr>
+    </w:p>
+    <w:p>
+      <w:pPr>
+        <w:pStyle w:val="Code"/>
+      </w:pPr>
+    </w:p>
+    <w:p>
+      <w:pPr>
+        <w:pStyle w:val="Code"/>
+      </w:pPr>
+    </w:p>
+    <w:p>
+      <w:pPr>
+        <w:pStyle w:val="Code"/>
+      </w:pPr>
+    </w:p>
+    <w:p>
+      <w:pPr>
+        <w:pStyle w:val="Code"/>
+      </w:pPr>
+    </w:p>
+    <w:p>
+      <w:pPr>
+        <w:pStyle w:val="Code"/>
+      </w:pPr>
+    </w:p>
+    <w:p>
+      <w:pPr>
+        <w:pStyle w:val="Heading2"/>
+        <w:numPr>
+          <w:ilvl w:val="1"/>
+          <w:numId w:val="1"/>
+        </w:numPr>
+      </w:pPr>
+      <w:r>
+        <w:lastRenderedPageBreak/>
+        <w:t>Example Using Diagrams</w:t>
+      </w:r>
+    </w:p>
+    <w:p>
+      <w:r>
+        <w:t>This section contains</w:t>
+      </w:r>
+      <w:r>
+        <w:t xml:space="preserve"> an example </w:t>
+      </w:r>
+      <w:r>
+        <w:t xml:space="preserve">and diagrams to explain the process of the algorithm. </w:t>
+      </w:r>
+      <w:r>
+        <w:t>The examp</w:t>
+      </w:r>
+      <w:r>
+        <w:t>le will follow the algorithm as:</w:t>
+      </w:r>
+    </w:p>
+    <w:p>
+      <w:pPr>
+        <w:numPr>
+          <w:ilvl w:val="0"/>
+          <w:numId w:val="3"/>
+        </w:numPr>
+      </w:pPr>
+      <w:r>
+        <w:t>the us</w:t>
+      </w:r>
+      <w:r>
+        <w:t>er successfully creates a room</w:t>
+      </w:r>
+    </w:p>
+    <w:p>
+      <w:pPr>
+        <w:numPr>
+          <w:ilvl w:val="0"/>
+          <w:numId w:val="3"/>
+        </w:numPr>
+      </w:pPr>
+      <w:r>
+        <w:t xml:space="preserve">the user </w:t>
+      </w:r>
+      <w:r>
+        <w:t>fails</w:t>
+      </w:r>
+      <w:r>
+        <w:t xml:space="preserve"> to create a room due to an invalid location. </w:t>
+      </w:r>
+    </w:p>
+    <w:p/>
+    <w:p>
+      <w:r>
+        <w:t xml:space="preserve">Below is a table of data regarding one floor of a house. </w:t>
+      </w:r>
+    </w:p>
+    <w:tbl>
+      <w:tblPr>
+        <w:tblStyle w:val="GridTable5Dark-Accent5"/>
+        <w:tblW w:w="0" w:type="auto"/>
+        <w:tblLook w:val="04A0" w:firstRow="1" w:lastRow="0" w:firstColumn="1" w:lastColumn="0" w:noHBand="0" w:noVBand="1"/>
+      </w:tblPr>
+      <w:tblGrid>
+        <w:gridCol w:w="1803"/>
+        <w:gridCol w:w="1803"/>
+        <w:gridCol w:w="1803"/>
+        <w:gridCol w:w="1803"/>
+        <w:gridCol w:w="1804"/>
+      </w:tblGrid>
+      <w:tr>
+        <w:trPr>
+          <w:cnfStyle w:val="100000000000" w:firstRow="1" w:lastRow="0" w:firstColumn="0" w:lastColumn="0" w:oddVBand="0" w:evenVBand="0" w:oddHBand="0" w:evenHBand="0" w:firstRowFirstColumn="0" w:firstRowLastColumn="0" w:lastRowFirstColumn="0" w:lastRowLastColumn="0"/>
+        </w:trPr>
+        <w:tc>
+          <w:tcPr>
+            <w:cnfStyle w:val="001000000000" w:firstRow="0" w:lastRow="0" w:firstColumn="1" w:lastColumn="0" w:oddVBand="0" w:evenVBand="0" w:oddHBand="0" w:evenHBand="0" w:firstRowFirstColumn="0" w:firstRowLastColumn="0" w:lastRowFirstColumn="0" w:lastRowLastColumn="0"/>
+            <w:tcW w:w="1803" w:type="dxa"/>
+          </w:tcPr>
+          <w:p>
+            <w:pPr>
+              <w:jc w:val="center"/>
+              <w:rPr>
+                <w:color w:val="FFFFFF" w:themeColor="background1"/>
+                <w:sz w:val="28"/>
+              </w:rPr>
+            </w:pPr>
+            <w:r>
+              <w:rPr>
+                <w:color w:val="FFFFFF" w:themeColor="background1"/>
+                <w:sz w:val="28"/>
+              </w:rPr>
+              <w:t>Room Name</w:t>
+            </w:r>
+          </w:p>
+        </w:tc>
+        <w:tc>
+          <w:tcPr>
+            <w:tcW w:w="1803" w:type="dxa"/>
+          </w:tcPr>
+          <w:p>
+            <w:pPr>
+              <w:jc w:val="center"/>
+              <w:cnfStyle w:val="100000000000" w:firstRow="1" w:lastRow="0" w:firstColumn="0" w:lastColumn="0" w:oddVBand="0" w:evenVBand="0" w:oddHBand="0" w:evenHBand="0" w:firstRowFirstColumn="0" w:firstRowLastColumn="0" w:lastRowFirstColumn="0" w:lastRowLastColumn="0"/>
+              <w:rPr>
+                <w:color w:val="FFFFFF" w:themeColor="background1"/>
+                <w:sz w:val="28"/>
+              </w:rPr>
+            </w:pPr>
+            <w:proofErr w:type="spellStart"/>
+            <w:r>
+              <w:rPr>
+                <w:color w:val="FFFFFF" w:themeColor="background1"/>
+                <w:sz w:val="28"/>
+              </w:rPr>
+              <w:t>RoomNorth</w:t>
+            </w:r>
+            <w:proofErr w:type="spellEnd"/>
+          </w:p>
+        </w:tc>
+        <w:tc>
+          <w:tcPr>
+            <w:tcW w:w="1803" w:type="dxa"/>
+          </w:tcPr>
+          <w:p>
+            <w:pPr>
+              <w:jc w:val="center"/>
+              <w:cnfStyle w:val="100000000000" w:firstRow="1" w:lastRow="0" w:firstColumn="0" w:lastColumn="0" w:oddVBand="0" w:evenVBand="0" w:oddHBand="0" w:evenHBand="0" w:firstRowFirstColumn="0" w:firstRowLastColumn="0" w:lastRowFirstColumn="0" w:lastRowLastColumn="0"/>
+              <w:rPr>
+                <w:color w:val="FFFFFF" w:themeColor="background1"/>
+                <w:sz w:val="28"/>
+              </w:rPr>
+            </w:pPr>
+            <w:proofErr w:type="spellStart"/>
+            <w:r>
+              <w:rPr>
+                <w:color w:val="FFFFFF" w:themeColor="background1"/>
+                <w:sz w:val="28"/>
+              </w:rPr>
+              <w:t>RoomEast</w:t>
+            </w:r>
+            <w:proofErr w:type="spellEnd"/>
+          </w:p>
+        </w:tc>
+        <w:tc>
+          <w:tcPr>
+            <w:tcW w:w="1803" w:type="dxa"/>
+          </w:tcPr>
+          <w:p>
+            <w:pPr>
+              <w:jc w:val="center"/>
+              <w:cnfStyle w:val="100000000000" w:firstRow="1" w:lastRow="0" w:firstColumn="0" w:lastColumn="0" w:oddVBand="0" w:evenVBand="0" w:oddHBand="0" w:evenHBand="0" w:firstRowFirstColumn="0" w:firstRowLastColumn="0" w:lastRowFirstColumn="0" w:lastRowLastColumn="0"/>
+              <w:rPr>
+                <w:color w:val="FFFFFF" w:themeColor="background1"/>
+                <w:sz w:val="28"/>
+              </w:rPr>
+            </w:pPr>
+            <w:proofErr w:type="spellStart"/>
+            <w:r>
+              <w:rPr>
+                <w:color w:val="FFFFFF" w:themeColor="background1"/>
+                <w:sz w:val="28"/>
+              </w:rPr>
+              <w:t>RoomSouth</w:t>
+            </w:r>
+            <w:proofErr w:type="spellEnd"/>
+          </w:p>
+        </w:tc>
+        <w:tc>
+          <w:tcPr>
+            <w:tcW w:w="1804" w:type="dxa"/>
+          </w:tcPr>
+          <w:p>
+            <w:pPr>
+              <w:jc w:val="center"/>
+              <w:cnfStyle w:val="100000000000" w:firstRow="1" w:lastRow="0" w:firstColumn="0" w:lastColumn="0" w:oddVBand="0" w:evenVBand="0" w:oddHBand="0" w:evenHBand="0" w:firstRowFirstColumn="0" w:firstRowLastColumn="0" w:lastRowFirstColumn="0" w:lastRowLastColumn="0"/>
+              <w:rPr>
+                <w:color w:val="FFFFFF" w:themeColor="background1"/>
+                <w:sz w:val="28"/>
+              </w:rPr>
+            </w:pPr>
+            <w:proofErr w:type="spellStart"/>
+            <w:r>
+              <w:rPr>
+                <w:color w:val="FFFFFF" w:themeColor="background1"/>
+                <w:sz w:val="28"/>
+              </w:rPr>
+              <w:t>RoomWest</w:t>
+            </w:r>
+            <w:proofErr w:type="spellEnd"/>
+          </w:p>
+        </w:tc>
+      </w:tr>
+      <w:tr>
+        <w:trPr>
+          <w:cnfStyle w:val="000000100000" w:firstRow="0" w:lastRow="0" w:firstColumn="0" w:lastColumn="0" w:oddVBand="0" w:evenVBand="0" w:oddHBand="1" w:evenHBand="0" w:firstRowFirstColumn="0" w:firstRowLastColumn="0" w:lastRowFirstColumn="0" w:lastRowLastColumn="0"/>
+        </w:trPr>
+        <w:tc>
+          <w:tcPr>
+            <w:cnfStyle w:val="001000000000" w:firstRow="0" w:lastRow="0" w:firstColumn="1" w:lastColumn="0" w:oddVBand="0" w:evenVBand="0" w:oddHBand="0" w:evenHBand="0" w:firstRowFirstColumn="0" w:firstRowLastColumn="0" w:lastRowFirstColumn="0" w:lastRowLastColumn="0"/>
+            <w:tcW w:w="1803" w:type="dxa"/>
+          </w:tcPr>
+          <w:p>
+            <w:pPr>
+              <w:rPr>
+                <w:color w:val="FFFFFF" w:themeColor="background1"/>
+              </w:rPr>
+            </w:pPr>
+            <w:r>
+              <w:rPr>
+                <w:color w:val="FFFFFF" w:themeColor="background1"/>
+              </w:rPr>
+              <w:t>1</w:t>
+            </w:r>
+          </w:p>
+        </w:tc>
+        <w:tc>
+          <w:tcPr>
+            <w:tcW w:w="1803" w:type="dxa"/>
+          </w:tcPr>
+          <w:p>
+            <w:pPr>
+              <w:cnfStyle w:val="000000100000" w:firstRow="0" w:lastRow="0" w:firstColumn="0" w:lastColumn="0" w:oddVBand="0" w:evenVBand="0" w:oddHBand="1" w:evenHBand="0" w:firstRowFirstColumn="0" w:firstRowLastColumn="0" w:lastRowFirstColumn="0" w:lastRowLastColumn="0"/>
+            </w:pPr>
+            <w:r>
+              <w:t>-</w:t>
+            </w:r>
+          </w:p>
+        </w:tc>
+        <w:tc>
+          <w:tcPr>
+            <w:tcW w:w="1803" w:type="dxa"/>
+          </w:tcPr>
+          <w:p>
+            <w:pPr>
+              <w:cnfStyle w:val="000000100000" w:firstRow="0" w:lastRow="0" w:firstColumn="0" w:lastColumn="0" w:oddVBand="0" w:evenVBand="0" w:oddHBand="1" w:evenHBand="0" w:firstRowFirstColumn="0" w:firstRowLastColumn="0" w:lastRowFirstColumn="0" w:lastRowLastColumn="0"/>
+            </w:pPr>
+            <w:r>
+              <w:t>-</w:t>
+            </w:r>
+          </w:p>
+        </w:tc>
+        <w:tc>
+          <w:tcPr>
+            <w:tcW w:w="1803" w:type="dxa"/>
+          </w:tcPr>
+          <w:p>
+            <w:pPr>
+              <w:cnfStyle w:val="000000100000" w:firstRow="0" w:lastRow="0" w:firstColumn="0" w:lastColumn="0" w:oddVBand="0" w:evenVBand="0" w:oddHBand="1" w:evenHBand="0" w:firstRowFirstColumn="0" w:firstRowLastColumn="0" w:lastRowFirstColumn="0" w:lastRowLastColumn="0"/>
+            </w:pPr>
+            <w:r>
+              <w:t>2</w:t>
+            </w:r>
+          </w:p>
+        </w:tc>
+        <w:tc>
+          <w:tcPr>
+            <w:tcW w:w="1804" w:type="dxa"/>
+          </w:tcPr>
+          <w:p>
+            <w:pPr>
+              <w:cnfStyle w:val="000000100000" w:firstRow="0" w:lastRow="0" w:firstColumn="0" w:lastColumn="0" w:oddVBand="0" w:evenVBand="0" w:oddHBand="1" w:evenHBand="0" w:firstRowFirstColumn="0" w:firstRowLastColumn="0" w:lastRowFirstColumn="0" w:lastRowLastColumn="0"/>
+            </w:pPr>
+            <w:r>
+              <w:t>-</w:t>
+            </w:r>
+          </w:p>
+        </w:tc>
+      </w:tr>
+      <w:tr>
+        <w:tc>
+          <w:tcPr>
+            <w:cnfStyle w:val="001000000000" w:firstRow="0" w:lastRow="0" w:firstColumn="1" w:lastColumn="0" w:oddVBand="0" w:evenVBand="0" w:oddHBand="0" w:evenHBand="0" w:firstRowFirstColumn="0" w:firstRowLastColumn="0" w:lastRowFirstColumn="0" w:lastRowLastColumn="0"/>
+            <w:tcW w:w="1803" w:type="dxa"/>
+          </w:tcPr>
+          <w:p>
+            <w:pPr>
+              <w:rPr>
+                <w:color w:val="FFFFFF" w:themeColor="background1"/>
+              </w:rPr>
+            </w:pPr>
+            <w:r>
+              <w:rPr>
+                <w:color w:val="FFFFFF" w:themeColor="background1"/>
+              </w:rPr>
+              <w:t>2</w:t>
+            </w:r>
+          </w:p>
+        </w:tc>
+        <w:tc>
+          <w:tcPr>
+            <w:tcW w:w="1803" w:type="dxa"/>
+          </w:tcPr>
+          <w:p>
+            <w:pPr>
+              <w:cnfStyle w:val="000000000000" w:firstRow="0" w:lastRow="0" w:firstColumn="0" w:lastColumn="0" w:oddVBand="0" w:evenVBand="0" w:oddHBand="0" w:evenHBand="0" w:firstRowFirstColumn="0" w:firstRowLastColumn="0" w:lastRowFirstColumn="0" w:lastRowLastColumn="0"/>
+            </w:pPr>
+            <w:r>
+              <w:t>1</w:t>
+            </w:r>
+          </w:p>
+        </w:tc>
+        <w:tc>
+          <w:tcPr>
+            <w:tcW w:w="1803" w:type="dxa"/>
+          </w:tcPr>
+          <w:p>
+            <w:pPr>
+              <w:cnfStyle w:val="000000000000" w:firstRow="0" w:lastRow="0" w:firstColumn="0" w:lastColumn="0" w:oddVBand="0" w:evenVBand="0" w:oddHBand="0" w:evenHBand="0" w:firstRowFirstColumn="0" w:firstRowLastColumn="0" w:lastRowFirstColumn="0" w:lastRowLastColumn="0"/>
+            </w:pPr>
+            <w:r>
+              <w:t>3</w:t>
+            </w:r>
+          </w:p>
+        </w:tc>
+        <w:tc>
+          <w:tcPr>
+            <w:tcW w:w="1803" w:type="dxa"/>
+          </w:tcPr>
+          <w:p>
+            <w:pPr>
+              <w:cnfStyle w:val="000000000000" w:firstRow="0" w:lastRow="0" w:firstColumn="0" w:lastColumn="0" w:oddVBand="0" w:evenVBand="0" w:oddHBand="0" w:evenHBand="0" w:firstRowFirstColumn="0" w:firstRowLastColumn="0" w:lastRowFirstColumn="0" w:lastRowLastColumn="0"/>
+            </w:pPr>
+            <w:r>
+              <w:t>-</w:t>
+            </w:r>
+          </w:p>
+        </w:tc>
+        <w:tc>
+          <w:tcPr>
+            <w:tcW w:w="1804" w:type="dxa"/>
+          </w:tcPr>
+          <w:p>
+            <w:pPr>
+              <w:cnfStyle w:val="000000000000" w:firstRow="0" w:lastRow="0" w:firstColumn="0" w:lastColumn="0" w:oddVBand="0" w:evenVBand="0" w:oddHBand="0" w:evenHBand="0" w:firstRowFirstColumn="0" w:firstRowLastColumn="0" w:lastRowFirstColumn="0" w:lastRowLastColumn="0"/>
+            </w:pPr>
+            <w:r>
+              <w:t>-</w:t>
+            </w:r>
+          </w:p>
+        </w:tc>
+      </w:tr>
+      <w:tr>
+        <w:trPr>
+          <w:cnfStyle w:val="000000100000" w:firstRow="0" w:lastRow="0" w:firstColumn="0" w:lastColumn="0" w:oddVBand="0" w:evenVBand="0" w:oddHBand="1" w:evenHBand="0" w:firstRowFirstColumn="0" w:firstRowLastColumn="0" w:lastRowFirstColumn="0" w:lastRowLastColumn="0"/>
+        </w:trPr>
+        <w:tc>
+          <w:tcPr>
+            <w:cnfStyle w:val="001000000000" w:firstRow="0" w:lastRow="0" w:firstColumn="1" w:lastColumn="0" w:oddVBand="0" w:evenVBand="0" w:oddHBand="0" w:evenHBand="0" w:firstRowFirstColumn="0" w:firstRowLastColumn="0" w:lastRowFirstColumn="0" w:lastRowLastColumn="0"/>
+            <w:tcW w:w="1803" w:type="dxa"/>
+          </w:tcPr>
+          <w:p>
+            <w:pPr>
+              <w:rPr>
+                <w:color w:val="FFFFFF" w:themeColor="background1"/>
+              </w:rPr>
+            </w:pPr>
+            <w:r>
+              <w:rPr>
+                <w:color w:val="FFFFFF" w:themeColor="background1"/>
+              </w:rPr>
+              <w:t>3</w:t>
+            </w:r>
+          </w:p>
+        </w:tc>
+        <w:tc>
+          <w:tcPr>
+            <w:tcW w:w="1803" w:type="dxa"/>
+          </w:tcPr>
+          <w:p>
+            <w:pPr>
+              <w:cnfStyle w:val="000000100000" w:firstRow="0" w:lastRow="0" w:firstColumn="0" w:lastColumn="0" w:oddVBand="0" w:evenVBand="0" w:oddHBand="1" w:evenHBand="0" w:firstRowFirstColumn="0" w:firstRowLastColumn="0" w:lastRowFirstColumn="0" w:lastRowLastColumn="0"/>
+            </w:pPr>
+            <w:r>
+              <w:t>-</w:t>
+            </w:r>
+          </w:p>
+        </w:tc>
+        <w:tc>
+          <w:tcPr>
+            <w:tcW w:w="1803" w:type="dxa"/>
+          </w:tcPr>
+          <w:p>
+            <w:pPr>
+              <w:cnfStyle w:val="000000100000" w:firstRow="0" w:lastRow="0" w:firstColumn="0" w:lastColumn="0" w:oddVBand="0" w:evenVBand="0" w:oddHBand="1" w:evenHBand="0" w:firstRowFirstColumn="0" w:firstRowLastColumn="0" w:lastRowFirstColumn="0" w:lastRowLastColumn="0"/>
+            </w:pPr>
+            <w:r>
+              <w:t>4</w:t>
+            </w:r>
+          </w:p>
+        </w:tc>
+        <w:tc>
+          <w:tcPr>
+            <w:tcW w:w="1803" w:type="dxa"/>
+          </w:tcPr>
+          <w:p>
+            <w:pPr>
+              <w:cnfStyle w:val="000000100000" w:firstRow="0" w:lastRow="0" w:firstColumn="0" w:lastColumn="0" w:oddVBand="0" w:evenVBand="0" w:oddHBand="1" w:evenHBand="0" w:firstRowFirstColumn="0" w:firstRowLastColumn="0" w:lastRowFirstColumn="0" w:lastRowLastColumn="0"/>
+            </w:pPr>
+            <w:r>
+              <w:t>-</w:t>
+            </w:r>
+          </w:p>
+        </w:tc>
+        <w:tc>
+          <w:tcPr>
+            <w:tcW w:w="1804" w:type="dxa"/>
+          </w:tcPr>
+          <w:p>
+            <w:pPr>
+              <w:cnfStyle w:val="000000100000" w:firstRow="0" w:lastRow="0" w:firstColumn="0" w:lastColumn="0" w:oddVBand="0" w:evenVBand="0" w:oddHBand="1" w:evenHBand="0" w:firstRowFirstColumn="0" w:firstRowLastColumn="0" w:lastRowFirstColumn="0" w:lastRowLastColumn="0"/>
+            </w:pPr>
+            <w:r>
+              <w:t>2</w:t>
+            </w:r>
+          </w:p>
+        </w:tc>
+      </w:tr>
+      <w:tr>
+        <w:tc>
+          <w:tcPr>
+            <w:cnfStyle w:val="001000000000" w:firstRow="0" w:lastRow="0" w:firstColumn="1" w:lastColumn="0" w:oddVBand="0" w:evenVBand="0" w:oddHBand="0" w:evenHBand="0" w:firstRowFirstColumn="0" w:firstRowLastColumn="0" w:lastRowFirstColumn="0" w:lastRowLastColumn="0"/>
+            <w:tcW w:w="1803" w:type="dxa"/>
+          </w:tcPr>
+          <w:p>
+            <w:pPr>
+              <w:rPr>
+                <w:color w:val="FFFFFF" w:themeColor="background1"/>
+              </w:rPr>
+            </w:pPr>
+            <w:r>
+              <w:rPr>
+                <w:color w:val="FFFFFF" w:themeColor="background1"/>
+              </w:rPr>
+              <w:t>4</w:t>
+            </w:r>
+          </w:p>
+        </w:tc>
+        <w:tc>
+          <w:tcPr>
+            <w:tcW w:w="1803" w:type="dxa"/>
+          </w:tcPr>
+          <w:p>
+            <w:pPr>
+              <w:cnfStyle w:val="000000000000" w:firstRow="0" w:lastRow="0" w:firstColumn="0" w:lastColumn="0" w:oddVBand="0" w:evenVBand="0" w:oddHBand="0" w:evenHBand="0" w:firstRowFirstColumn="0" w:firstRowLastColumn="0" w:lastRowFirstColumn="0" w:lastRowLastColumn="0"/>
+            </w:pPr>
+            <w:r>
+              <w:t>5</w:t>
+            </w:r>
+          </w:p>
+        </w:tc>
+        <w:tc>
+          <w:tcPr>
+            <w:tcW w:w="1803" w:type="dxa"/>
+          </w:tcPr>
+          <w:p>
+            <w:pPr>
+              <w:cnfStyle w:val="000000000000" w:firstRow="0" w:lastRow="0" w:firstColumn="0" w:lastColumn="0" w:oddVBand="0" w:evenVBand="0" w:oddHBand="0" w:evenHBand="0" w:firstRowFirstColumn="0" w:firstRowLastColumn="0" w:lastRowFirstColumn="0" w:lastRowLastColumn="0"/>
+            </w:pPr>
+            <w:r>
+              <w:t>-</w:t>
+            </w:r>
+          </w:p>
+        </w:tc>
+        <w:tc>
+          <w:tcPr>
+            <w:tcW w:w="1803" w:type="dxa"/>
+          </w:tcPr>
+          <w:p>
+            <w:pPr>
+              <w:cnfStyle w:val="000000000000" w:firstRow="0" w:lastRow="0" w:firstColumn="0" w:lastColumn="0" w:oddVBand="0" w:evenVBand="0" w:oddHBand="0" w:evenHBand="0" w:firstRowFirstColumn="0" w:firstRowLastColumn="0" w:lastRowFirstColumn="0" w:lastRowLastColumn="0"/>
+            </w:pPr>
+            <w:r>
+              <w:t>-</w:t>
+            </w:r>
+          </w:p>
+        </w:tc>
+        <w:tc>
+          <w:tcPr>
+            <w:tcW w:w="1804" w:type="dxa"/>
+          </w:tcPr>
+          <w:p>
+            <w:pPr>
+              <w:cnfStyle w:val="000000000000" w:firstRow="0" w:lastRow="0" w:firstColumn="0" w:lastColumn="0" w:oddVBand="0" w:evenVBand="0" w:oddHBand="0" w:evenHBand="0" w:firstRowFirstColumn="0" w:firstRowLastColumn="0" w:lastRowFirstColumn="0" w:lastRowLastColumn="0"/>
+            </w:pPr>
+            <w:r>
+              <w:t>3</w:t>
+            </w:r>
+          </w:p>
+        </w:tc>
+      </w:tr>
+      <w:tr>
+        <w:trPr>
+          <w:cnfStyle w:val="000000100000" w:firstRow="0" w:lastRow="0" w:firstColumn="0" w:lastColumn="0" w:oddVBand="0" w:evenVBand="0" w:oddHBand="1" w:evenHBand="0" w:firstRowFirstColumn="0" w:firstRowLastColumn="0" w:lastRowFirstColumn="0" w:lastRowLastColumn="0"/>
+        </w:trPr>
+        <w:tc>
+          <w:tcPr>
+            <w:cnfStyle w:val="001000000000" w:firstRow="0" w:lastRow="0" w:firstColumn="1" w:lastColumn="0" w:oddVBand="0" w:evenVBand="0" w:oddHBand="0" w:evenHBand="0" w:firstRowFirstColumn="0" w:firstRowLastColumn="0" w:lastRowFirstColumn="0" w:lastRowLastColumn="0"/>
+            <w:tcW w:w="1803" w:type="dxa"/>
+          </w:tcPr>
+          <w:p>
+            <w:pPr>
+              <w:rPr>
+                <w:color w:val="FFFFFF" w:themeColor="background1"/>
+              </w:rPr>
+            </w:pPr>
+            <w:r>
+              <w:rPr>
+                <w:color w:val="FFFFFF" w:themeColor="background1"/>
+              </w:rPr>
+              <w:t>5</w:t>
+            </w:r>
+          </w:p>
+        </w:tc>
+        <w:tc>
+          <w:tcPr>
+            <w:tcW w:w="1803" w:type="dxa"/>
+          </w:tcPr>
+          <w:p>
+            <w:pPr>
+              <w:cnfStyle w:val="000000100000" w:firstRow="0" w:lastRow="0" w:firstColumn="0" w:lastColumn="0" w:oddVBand="0" w:evenVBand="0" w:oddHBand="1" w:evenHBand="0" w:firstRowFirstColumn="0" w:firstRowLastColumn="0" w:lastRowFirstColumn="0" w:lastRowLastColumn="0"/>
+            </w:pPr>
+            <w:r>
+              <w:t>-</w:t>
+            </w:r>
+          </w:p>
+        </w:tc>
+        <w:tc>
+          <w:tcPr>
+            <w:tcW w:w="1803" w:type="dxa"/>
+          </w:tcPr>
+          <w:p>
+            <w:pPr>
+              <w:cnfStyle w:val="000000100000" w:firstRow="0" w:lastRow="0" w:firstColumn="0" w:lastColumn="0" w:oddVBand="0" w:evenVBand="0" w:oddHBand="1" w:evenHBand="0" w:firstRowFirstColumn="0" w:firstRowLastColumn="0" w:lastRowFirstColumn="0" w:lastRowLastColumn="0"/>
+            </w:pPr>
+            <w:r>
+              <w:t>-</w:t>
+            </w:r>
+          </w:p>
+        </w:tc>
+        <w:tc>
+          <w:tcPr>
+            <w:tcW w:w="1803" w:type="dxa"/>
+          </w:tcPr>
+          <w:p>
+            <w:pPr>
+              <w:cnfStyle w:val="000000100000" w:firstRow="0" w:lastRow="0" w:firstColumn="0" w:lastColumn="0" w:oddVBand="0" w:evenVBand="0" w:oddHBand="1" w:evenHBand="0" w:firstRowFirstColumn="0" w:firstRowLastColumn="0" w:lastRowFirstColumn="0" w:lastRowLastColumn="0"/>
+            </w:pPr>
+            <w:r>
+              <w:t>4</w:t>
+            </w:r>
+          </w:p>
+        </w:tc>
+        <w:tc>
+          <w:tcPr>
+            <w:tcW w:w="1804" w:type="dxa"/>
+          </w:tcPr>
+          <w:p>
+            <w:pPr>
+              <w:cnfStyle w:val="000000100000" w:firstRow="0" w:lastRow="0" w:firstColumn="0" w:lastColumn="0" w:oddVBand="0" w:evenVBand="0" w:oddHBand="1" w:evenHBand="0" w:firstRowFirstColumn="0" w:firstRowLastColumn="0" w:lastRowFirstColumn="0" w:lastRowLastColumn="0"/>
+            </w:pPr>
+            <w:r>
+              <w:t>-</w:t>
+            </w:r>
+          </w:p>
+        </w:tc>
+      </w:tr>
+    </w:tbl>
+    <w:p/>
+    <w:p>
+      <w:r>
+        <w:t>This creates a floor as follows:</w:t>
+      </w:r>
+    </w:p>
+    <w:p>
+      <w:pPr>
+        <w:keepNext/>
+      </w:pPr>
+      <w:r>
+        <w:rPr>
+          <w:noProof/>
+        </w:rPr>
+        <w:drawing>
+          <wp:inline distT="0" distB="0" distL="0" distR="0">
+            <wp:extent cx="5731510" cy="3495675"/>
+            <wp:effectExtent l="0" t="0" r="2540" b="9525"/>
+            <wp:docPr id="20" name="Picture 20"/>
+            <wp:cNvGraphicFramePr>
+              <a:graphicFrameLocks xmlns:a="http://schemas.openxmlformats.org/drawingml/2006/main" noChangeAspect="1"/>
+            </wp:cNvGraphicFramePr>
+            <a:graphic xmlns:a="http://schemas.openxmlformats.org/drawingml/2006/main">
+              <a:graphicData uri="http://schemas.openxmlformats.org/drawingml/2006/picture">
+                <pic:pic xmlns:pic="http://schemas.openxmlformats.org/drawingml/2006/picture">
+                  <pic:nvPicPr>
+                    <pic:cNvPr id="20" name="Floorplan 1.png"/>
+                    <pic:cNvPicPr/>
+                  </pic:nvPicPr>
+                  <pic:blipFill>
+                    <a:blip r:embed="rId24">
+                      <a:extLst>
+                        <a:ext uri="{28A0092B-C50C-407E-A947-70E740481C1C}">
+                          <a14:useLocalDpi xmlns:a14="http://schemas.microsoft.com/office/drawing/2010/main" val="0"/>
+                        </a:ext>
+                      </a:extLst>
+                    </a:blip>
+                    <a:stretch>
+                      <a:fillRect/>
+                    </a:stretch>
+                  </pic:blipFill>
+                  <pic:spPr>
+                    <a:xfrm>
+                      <a:off x="0" y="0"/>
+                      <a:ext cx="5731510" cy="3495675"/>
+                    </a:xfrm>
+                    <a:prstGeom prst="rect">
+                      <a:avLst/>
+                    </a:prstGeom>
+                  </pic:spPr>
+                </pic:pic>
+              </a:graphicData>
+            </a:graphic>
+          </wp:inline>
+        </w:drawing>
+      </w:r>
+    </w:p>
+    <w:p>
+      <w:pPr>
+        <w:pStyle w:val="Caption"/>
+      </w:pPr>
+      <w:r>
+        <w:t xml:space="preserve">Figure </w:t>
+      </w:r>
+      <w:r>
+        <w:fldChar w:fldCharType="begin"/>
+      </w:r>
+      <w:r>
+        <w:instrText xml:space="preserve"> SEQ Figure \* ARABIC </w:instrText>
+      </w:r>
+      <w:r>
+        <w:fldChar w:fldCharType="separate"/>
+      </w:r>
+      <w:r>
+        <w:rPr>
+          <w:noProof/>
+        </w:rPr>
+        <w:t>17</w:t>
+      </w:r>
+      <w:r>
+        <w:fldChar w:fldCharType="end"/>
+      </w:r>
+      <w:r>
+        <w:t xml:space="preserve"> - Example room layout</w:t>
+      </w:r>
+    </w:p>
+    <w:p/>
+    <w:p/>
+    <w:p/>
+    <w:p/>
+    <w:p>
+      <w:r>
+        <w:t>In</w:t>
+      </w:r>
+      <w:r>
+        <w:t xml:space="preserve"> example a)</w:t>
+      </w:r>
+      <w:r>
+        <w:t>,</w:t>
+      </w:r>
+      <w:r>
+        <w:t xml:space="preserve"> the user successfully adds a room to </w:t>
+      </w:r>
+      <w:r>
+        <w:t>the layout by</w:t>
+      </w:r>
+      <w:r>
+        <w:t xml:space="preserve"> insert</w:t>
+      </w:r>
+      <w:r>
+        <w:t>ing</w:t>
+      </w:r>
+      <w:r>
+        <w:t xml:space="preserve"> a room </w:t>
+      </w:r>
+      <w:r>
+        <w:t xml:space="preserve">(6) </w:t>
+      </w:r>
+      <w:r>
+        <w:t>between rooms 1,3 and 5, like so:</w:t>
+      </w:r>
+    </w:p>
+    <w:p>
+      <w:pPr>
+        <w:keepNext/>
+      </w:pPr>
+      <w:r>
+        <w:rPr>
+          <w:noProof/>
+        </w:rPr>
+        <w:drawing>
+          <wp:inline distT="0" distB="0" distL="0" distR="0">
+            <wp:extent cx="5731510" cy="3479165"/>
+            <wp:effectExtent l="0" t="0" r="2540" b="6985"/>
+            <wp:docPr id="21" name="Picture 21"/>
+            <wp:cNvGraphicFramePr>
+              <a:graphicFrameLocks xmlns:a="http://schemas.openxmlformats.org/drawingml/2006/main" noChangeAspect="1"/>
+            </wp:cNvGraphicFramePr>
+            <a:graphic xmlns:a="http://schemas.openxmlformats.org/drawingml/2006/main">
+              <a:graphicData uri="http://schemas.openxmlformats.org/drawingml/2006/picture">
+                <pic:pic xmlns:pic="http://schemas.openxmlformats.org/drawingml/2006/picture">
+                  <pic:nvPicPr>
+                    <pic:cNvPr id="21" name="Floorplan 2.png"/>
+                    <pic:cNvPicPr/>
+                  </pic:nvPicPr>
+                  <pic:blipFill>
+                    <a:blip r:embed="rId25">
+                      <a:extLst>
+                        <a:ext uri="{28A0092B-C50C-407E-A947-70E740481C1C}">
+                          <a14:useLocalDpi xmlns:a14="http://schemas.microsoft.com/office/drawing/2010/main" val="0"/>
+                        </a:ext>
+                      </a:extLst>
+                    </a:blip>
+                    <a:stretch>
+                      <a:fillRect/>
+                    </a:stretch>
+                  </pic:blipFill>
+                  <pic:spPr>
+                    <a:xfrm>
+                      <a:off x="0" y="0"/>
+                      <a:ext cx="5731510" cy="3479165"/>
+                    </a:xfrm>
+                    <a:prstGeom prst="rect">
+                      <a:avLst/>
+                    </a:prstGeom>
+                  </pic:spPr>
+                </pic:pic>
+              </a:graphicData>
+            </a:graphic>
+          </wp:inline>
+        </w:drawing>
+      </w:r>
+    </w:p>
+    <w:p>
+      <w:pPr>
+        <w:pStyle w:val="Caption"/>
+      </w:pPr>
+      <w:r>
+        <w:t xml:space="preserve">Figure </w:t>
+      </w:r>
+      <w:r>
+        <w:fldChar w:fldCharType="begin"/>
+      </w:r>
+      <w:r>
+        <w:instrText xml:space="preserve"> SEQ Figure \* ARABIC </w:instrText>
+      </w:r>
+      <w:r>
+        <w:fldChar w:fldCharType="separate"/>
+      </w:r>
+      <w:r>
+        <w:rPr>
+          <w:noProof/>
+        </w:rPr>
+        <w:t>18</w:t>
+      </w:r>
+      <w:r>
+        <w:fldChar w:fldCharType="end"/>
+      </w:r>
+      <w:r>
+        <w:t xml:space="preserve"> - Successful Room Addition</w:t>
+      </w:r>
+    </w:p>
+    <w:p>
+      <w:r>
+        <w:t>In this case the algorithm would check:</w:t>
+      </w:r>
+    </w:p>
+    <w:p>
+      <w:pPr>
+        <w:numPr>
+          <w:ilvl w:val="0"/>
+          <w:numId w:val="4"/>
+        </w:numPr>
+      </w:pPr>
+      <w:r>
+        <w:t>Does the room have a room to the North of it?</w:t>
+      </w:r>
+    </w:p>
+    <w:p>
+      <w:pPr>
+        <w:numPr>
+          <w:ilvl w:val="1"/>
+          <w:numId w:val="4"/>
+        </w:numPr>
+      </w:pPr>
+      <w:r>
+        <w:t>No</w:t>
+      </w:r>
+    </w:p>
+    <w:p>
+      <w:pPr>
+        <w:numPr>
+          <w:ilvl w:val="0"/>
+          <w:numId w:val="4"/>
+        </w:numPr>
+      </w:pPr>
+      <w:r>
+        <w:t xml:space="preserve">Does the room have a room to the </w:t>
+      </w:r>
+      <w:r>
+        <w:t>East</w:t>
+      </w:r>
+      <w:r>
+        <w:t xml:space="preserve"> of it?</w:t>
+      </w:r>
+    </w:p>
+    <w:p>
+      <w:pPr>
+        <w:numPr>
+          <w:ilvl w:val="1"/>
+          <w:numId w:val="4"/>
+        </w:numPr>
+      </w:pPr>
+      <w:r>
+        <w:t xml:space="preserve">Yes. </w:t>
+      </w:r>
+      <w:r>
+        <w:t xml:space="preserve">Does any other room have ‘5’ to the East of it? </w:t>
+      </w:r>
+    </w:p>
+    <w:p>
+      <w:pPr>
+        <w:numPr>
+          <w:ilvl w:val="2"/>
+          <w:numId w:val="4"/>
+        </w:numPr>
+      </w:pPr>
+      <w:r>
+        <w:t>No</w:t>
+      </w:r>
+      <w:r>
+        <w:t xml:space="preserve"> – therefore this is successful</w:t>
+      </w:r>
+    </w:p>
+    <w:p>
+      <w:pPr>
+        <w:numPr>
+          <w:ilvl w:val="0"/>
+          <w:numId w:val="4"/>
+        </w:numPr>
+      </w:pPr>
+      <w:r>
+        <w:t xml:space="preserve">Does the room have a room to the </w:t>
+      </w:r>
+      <w:r>
+        <w:t>South</w:t>
+      </w:r>
+      <w:r>
+        <w:t xml:space="preserve"> of it?</w:t>
+      </w:r>
+    </w:p>
+    <w:p>
+      <w:pPr>
+        <w:numPr>
+          <w:ilvl w:val="1"/>
+          <w:numId w:val="4"/>
+        </w:numPr>
+      </w:pPr>
+      <w:r>
+        <w:t xml:space="preserve">Yes. </w:t>
+      </w:r>
+      <w:r>
+        <w:t>Does any other room have ‘</w:t>
+      </w:r>
+      <w:r>
+        <w:t>3</w:t>
+      </w:r>
+      <w:r>
+        <w:t xml:space="preserve">’ to the </w:t>
+      </w:r>
+      <w:r>
+        <w:t>South</w:t>
+      </w:r>
+      <w:r>
+        <w:t xml:space="preserve"> of it? </w:t>
+      </w:r>
+    </w:p>
+    <w:p>
+      <w:pPr>
+        <w:numPr>
+          <w:ilvl w:val="2"/>
+          <w:numId w:val="4"/>
+        </w:numPr>
+      </w:pPr>
+      <w:r>
+        <w:t>No</w:t>
+      </w:r>
+      <w:r>
+        <w:t xml:space="preserve"> – therefore this is successful</w:t>
+      </w:r>
+    </w:p>
+    <w:p>
+      <w:pPr>
+        <w:numPr>
+          <w:ilvl w:val="0"/>
+          <w:numId w:val="4"/>
+        </w:numPr>
+      </w:pPr>
+      <w:r>
+        <w:t xml:space="preserve">Does the room have a room to the </w:t>
+      </w:r>
+      <w:r>
+        <w:t>West</w:t>
+      </w:r>
+      <w:r>
+        <w:t xml:space="preserve"> of it?</w:t>
+      </w:r>
+    </w:p>
+    <w:p>
+      <w:pPr>
+        <w:numPr>
+          <w:ilvl w:val="1"/>
+          <w:numId w:val="4"/>
+        </w:numPr>
+      </w:pPr>
+      <w:r>
+        <w:t xml:space="preserve">Yes. </w:t>
+      </w:r>
+      <w:r>
+        <w:t>Does any other room have ‘</w:t>
+      </w:r>
+      <w:r>
+        <w:t>1</w:t>
+      </w:r>
+      <w:r>
+        <w:t xml:space="preserve">’ to the </w:t>
+      </w:r>
+      <w:r>
+        <w:t>West</w:t>
+      </w:r>
+      <w:r>
+        <w:t xml:space="preserve"> of it? </w:t>
+      </w:r>
+    </w:p>
+    <w:p>
+      <w:pPr>
+        <w:numPr>
+          <w:ilvl w:val="2"/>
+          <w:numId w:val="4"/>
+        </w:numPr>
+      </w:pPr>
+      <w:r>
+        <w:t>No</w:t>
+      </w:r>
+      <w:r>
+        <w:t xml:space="preserve"> – therefore this is successful</w:t>
+      </w:r>
+    </w:p>
+    <w:p>
+      <w:pPr>
+        <w:numPr>
+          <w:ilvl w:val="0"/>
+          <w:numId w:val="4"/>
+        </w:numPr>
+      </w:pPr>
+      <w:r>
+        <w:t>It will then reach the ‘return true’ statement at the end of the method.</w:t>
+      </w:r>
+    </w:p>
+    <w:p>
+      <w:r>
+        <w:t>This will successfully create the room.</w:t>
+      </w:r>
+    </w:p>
+    <w:p/>
+    <w:p/>
+    <w:p/>
+    <w:p>
+      <w:r>
+        <w:t>In</w:t>
+      </w:r>
+      <w:r>
+        <w:t xml:space="preserve"> example b</w:t>
+      </w:r>
+      <w:r>
+        <w:t>)</w:t>
+      </w:r>
+      <w:r>
+        <w:t>,</w:t>
+      </w:r>
+      <w:r>
+        <w:t xml:space="preserve"> the user </w:t>
+      </w:r>
+      <w:r>
+        <w:t>attempts to add</w:t>
+      </w:r>
+      <w:r>
+        <w:t xml:space="preserve"> a room to </w:t>
+      </w:r>
+      <w:r>
+        <w:t>the layout by</w:t>
+      </w:r>
+      <w:r>
+        <w:t xml:space="preserve"> insert</w:t>
+      </w:r>
+      <w:r>
+        <w:t>ing a room in the same location as room 5</w:t>
+      </w:r>
+      <w:r>
+        <w:t>, like so:</w:t>
+      </w:r>
+    </w:p>
+    <w:p>
+      <w:pPr>
+        <w:keepNext/>
+      </w:pPr>
+      <w:r>
+        <w:rPr>
+          <w:noProof/>
+        </w:rPr>
+        <w:drawing>
+          <wp:inline distT="0" distB="0" distL="0" distR="0">
+            <wp:extent cx="5731510" cy="3578860"/>
+            <wp:effectExtent l="0" t="0" r="2540" b="2540"/>
+            <wp:docPr id="23" name="Picture 23"/>
+            <wp:cNvGraphicFramePr>
+              <a:graphicFrameLocks xmlns:a="http://schemas.openxmlformats.org/drawingml/2006/main" noChangeAspect="1"/>
+            </wp:cNvGraphicFramePr>
+            <a:graphic xmlns:a="http://schemas.openxmlformats.org/drawingml/2006/main">
+              <a:graphicData uri="http://schemas.openxmlformats.org/drawingml/2006/picture">
+                <pic:pic xmlns:pic="http://schemas.openxmlformats.org/drawingml/2006/picture">
+                  <pic:nvPicPr>
+                    <pic:cNvPr id="23" name="Floorplan 3.png"/>
+                    <pic:cNvPicPr/>
+                  </pic:nvPicPr>
+                  <pic:blipFill>
+                    <a:blip r:embed="rId26" cstate="print">
+                      <a:extLst>
+                        <a:ext uri="{28A0092B-C50C-407E-A947-70E740481C1C}">
+                          <a14:useLocalDpi xmlns:a14="http://schemas.microsoft.com/office/drawing/2010/main" val="0"/>
+                        </a:ext>
+                      </a:extLst>
+                    </a:blip>
+                    <a:stretch>
+                      <a:fillRect/>
+                    </a:stretch>
+                  </pic:blipFill>
+                  <pic:spPr>
+                    <a:xfrm>
+                      <a:off x="0" y="0"/>
+                      <a:ext cx="5731510" cy="3578860"/>
+                    </a:xfrm>
+                    <a:prstGeom prst="rect">
+                      <a:avLst/>
+                    </a:prstGeom>
+                  </pic:spPr>
+                </pic:pic>
+              </a:graphicData>
+            </a:graphic>
+          </wp:inline>
+        </w:drawing>
+      </w:r>
+    </w:p>
+    <w:p>
+      <w:pPr>
+        <w:pStyle w:val="Caption"/>
+      </w:pPr>
+      <w:r>
+        <w:t xml:space="preserve">Figure </w:t>
+      </w:r>
+      <w:r>
+        <w:fldChar w:fldCharType="begin"/>
+      </w:r>
+      <w:r>
+        <w:instrText xml:space="preserve"> SEQ Figure \* ARABIC </w:instrText>
+      </w:r>
+      <w:r>
+        <w:fldChar w:fldCharType="separate"/>
+      </w:r>
+      <w:r>
+        <w:rPr>
+          <w:noProof/>
+        </w:rPr>
+        <w:t>19</w:t>
+      </w:r>
+      <w:r>
+        <w:fldChar w:fldCharType="end"/>
+      </w:r>
+      <w:r>
+        <w:t xml:space="preserve"> - Impossible Floor Layout</w:t>
+      </w:r>
+    </w:p>
+    <w:p/>
+    <w:p>
+      <w:r>
+        <w:t>In this case the algorithm would check:</w:t>
+      </w:r>
+    </w:p>
+    <w:p>
+      <w:pPr>
+        <w:numPr>
+          <w:ilvl w:val="0"/>
+          <w:numId w:val="4"/>
+        </w:numPr>
+      </w:pPr>
+      <w:r>
+        <w:t>Does the room have a room to the North of it?</w:t>
+      </w:r>
+    </w:p>
+    <w:p>
+      <w:pPr>
+        <w:numPr>
+          <w:ilvl w:val="1"/>
+          <w:numId w:val="4"/>
+        </w:numPr>
+      </w:pPr>
+      <w:r>
+        <w:t>No</w:t>
+      </w:r>
+    </w:p>
+    <w:p>
+      <w:pPr>
+        <w:numPr>
+          <w:ilvl w:val="0"/>
+          <w:numId w:val="4"/>
+        </w:numPr>
+      </w:pPr>
+      <w:r>
+        <w:t>Does the room have a room to the East of it?</w:t>
+      </w:r>
+    </w:p>
+    <w:p>
+      <w:pPr>
+        <w:numPr>
+          <w:ilvl w:val="1"/>
+          <w:numId w:val="4"/>
+        </w:numPr>
+      </w:pPr>
+      <w:r>
+        <w:t>No</w:t>
+      </w:r>
+    </w:p>
+    <w:p>
+      <w:pPr>
+        <w:numPr>
+          <w:ilvl w:val="0"/>
+          <w:numId w:val="4"/>
+        </w:numPr>
+      </w:pPr>
+      <w:r>
+        <w:t>Does the room have a room to the South of it?</w:t>
+      </w:r>
+    </w:p>
+    <w:p>
+      <w:pPr>
+        <w:numPr>
+          <w:ilvl w:val="1"/>
+          <w:numId w:val="4"/>
+        </w:numPr>
+      </w:pPr>
+      <w:r>
+        <w:t>Yes. Does any other room have ‘</w:t>
+      </w:r>
+      <w:r>
+        <w:t>4</w:t>
+      </w:r>
+      <w:r>
+        <w:t xml:space="preserve">’ to the South of it? </w:t>
+      </w:r>
+    </w:p>
+    <w:p>
+      <w:pPr>
+        <w:numPr>
+          <w:ilvl w:val="2"/>
+          <w:numId w:val="4"/>
+        </w:numPr>
+      </w:pPr>
+      <w:r>
+        <w:t>Yes</w:t>
+      </w:r>
+      <w:r>
+        <w:t>. I</w:t>
+      </w:r>
+      <w:r>
+        <w:t>t will return ‘false’</w:t>
+      </w:r>
+    </w:p>
+    <w:p>
+      <w:r>
+        <w:t>T</w:t>
+      </w:r>
+      <w:r>
+        <w:t>he room will not be created. It will display the name of the room that is in that location to the user</w:t>
+      </w:r>
+      <w:r>
+        <w:t>.</w:t>
+      </w:r>
+    </w:p>
+    <w:p/>
+    <w:p/>
+    <w:p/>
+    <w:p/>
+    <w:p>
+      <w:pPr>
+        <w:pStyle w:val="Heading2"/>
+        <w:numPr>
+          <w:ilvl w:val="1"/>
+          <w:numId w:val="1"/>
+        </w:numPr>
+      </w:pPr>
+      <w:r>
+        <w:lastRenderedPageBreak/>
+        <w:t>Improving the algorithm</w:t>
+      </w:r>
+    </w:p>
+    <w:p>
+      <w:r>
+        <w:t xml:space="preserve">This algorithm does do the job of ensuring that impossible layouts cannot be created. </w:t>
+      </w:r>
+      <w:r>
+        <w:t xml:space="preserve">However, there are some cases in which impossible layouts are created. </w:t>
+      </w:r>
+    </w:p>
+    <w:p>
+      <w:r>
+        <w:t>When a user creates a</w:t>
+      </w:r>
+      <w:r>
+        <w:t xml:space="preserve"> relationship between two rooms, it updates the target room to add the new adjacent room. However</w:t>
+      </w:r>
+      <w:r>
+        <w:t>,</w:t>
+      </w:r>
+      <w:r>
+        <w:t xml:space="preserve"> if the user specifies one relationship, but not another, and then creates another room and specifies the other relationship, but not the first, then the </w:t>
+      </w:r>
+      <w:r>
+        <w:t xml:space="preserve">algorithm will not discover the impossible layout, and the </w:t>
+      </w:r>
+      <w:r>
+        <w:t>two added rooms will co-exist in the same location. See figure 20.</w:t>
+      </w:r>
+    </w:p>
+    <w:p>
+      <w:pPr>
+        <w:keepNext/>
+      </w:pPr>
+      <w:r>
+        <w:rPr>
+          <w:noProof/>
+        </w:rPr>
+        <w:drawing>
+          <wp:inline distT="0" distB="0" distL="0" distR="0">
+            <wp:extent cx="5731510" cy="3949065"/>
+            <wp:effectExtent l="0" t="0" r="2540" b="0"/>
+            <wp:docPr id="24" name="Picture 24"/>
+            <wp:cNvGraphicFramePr>
+              <a:graphicFrameLocks xmlns:a="http://schemas.openxmlformats.org/drawingml/2006/main" noChangeAspect="1"/>
+            </wp:cNvGraphicFramePr>
+            <a:graphic xmlns:a="http://schemas.openxmlformats.org/drawingml/2006/main">
+              <a:graphicData uri="http://schemas.openxmlformats.org/drawingml/2006/picture">
+                <pic:pic xmlns:pic="http://schemas.openxmlformats.org/drawingml/2006/picture">
+                  <pic:nvPicPr>
+                    <pic:cNvPr id="24" name="Floorplan 4.png"/>
+                    <pic:cNvPicPr/>
+                  </pic:nvPicPr>
+                  <pic:blipFill>
+                    <a:blip r:embed="rId27">
+                      <a:extLst>
+                        <a:ext uri="{28A0092B-C50C-407E-A947-70E740481C1C}">
+                          <a14:useLocalDpi xmlns:a14="http://schemas.microsoft.com/office/drawing/2010/main" val="0"/>
+                        </a:ext>
+                      </a:extLst>
+                    </a:blip>
+                    <a:stretch>
+                      <a:fillRect/>
+                    </a:stretch>
+                  </pic:blipFill>
+                  <pic:spPr>
+                    <a:xfrm>
+                      <a:off x="0" y="0"/>
+                      <a:ext cx="5731510" cy="3949065"/>
+                    </a:xfrm>
+                    <a:prstGeom prst="rect">
+                      <a:avLst/>
+                    </a:prstGeom>
+                  </pic:spPr>
+                </pic:pic>
+              </a:graphicData>
+            </a:graphic>
+          </wp:inline>
+        </w:drawing>
+      </w:r>
+    </w:p>
+    <w:p>
+      <w:pPr>
+        <w:pStyle w:val="Caption"/>
+      </w:pPr>
+      <w:r>
+        <w:t xml:space="preserve">Figure </w:t>
+      </w:r>
+      <w:r>
+        <w:fldChar w:fldCharType="begin"/>
+      </w:r>
+      <w:r>
+        <w:instrText xml:space="preserve"> SEQ Figure \* ARABIC </w:instrText>
+      </w:r>
+      <w:r>
+        <w:fldChar w:fldCharType="separate"/>
+      </w:r>
+      <w:r>
+        <w:rPr>
+          <w:noProof/>
+        </w:rPr>
+        <w:t>20</w:t>
+      </w:r>
+      <w:r>
+        <w:fldChar w:fldCharType="end"/>
+      </w:r>
+      <w:r>
+        <w:t xml:space="preserve"> - Algorithm Flaw</w:t>
+      </w:r>
+    </w:p>
+    <w:p>
+      <w:r>
+        <w:t>To fix this flaw I would not need to change the algorithm, but the code to add a room. It would need to be aware that rooms 1 and 2 have a gap the size of one room between them, so that both relationships can be added automatically.</w:t>
       </w:r>
       <w:bookmarkStart w:id="0" w:name="_GoBack"/>
       <w:bookmarkEnd w:id="0"/>
     </w:p>
-    <w:p>
-      <w:pPr>
-        <w:pStyle w:val="Code"/>
-      </w:pPr>
-      <w:r>
-        <w:t xml:space="preserve">  }</w:t>
-      </w:r>
-    </w:p>
-    <w:p>
-      <w:pPr>
-        <w:pStyle w:val="Code"/>
-      </w:pPr>
-      <w:r>
-        <w:t xml:space="preserve">  if (newRoom.hasASouthRoom) {</w:t>
-      </w:r>
-    </w:p>
-    <w:p>
-      <w:pPr>
-        <w:pStyle w:val="Code"/>
-      </w:pPr>
-      <w:r>
-        <w:t xml:space="preserve">    </w:t>
-      </w:r>
-      <w:r>
-        <w:t>if (listOfCurrentRoomsOnFloor.</w:t>
-      </w:r>
-      <w:r>
-        <w:t>RoomHas</w:t>
-      </w:r>
-      <w:r>
-        <w:t>Same</w:t>
-      </w:r>
-      <w:r>
-        <w:t>South</w:t>
-      </w:r>
-      <w:r>
-        <w:t>Room()) {</w:t>
-      </w:r>
-    </w:p>
-    <w:p>
-      <w:pPr>
-        <w:pStyle w:val="Code"/>
-      </w:pPr>
-      <w:r>
-        <w:t xml:space="preserve">      </w:t>
-      </w:r>
-      <w:r>
-        <w:t>return false</w:t>
-      </w:r>
-    </w:p>
-    <w:p>
-      <w:pPr>
-        <w:pStyle w:val="Code"/>
-      </w:pPr>
-      <w:r>
-        <w:t xml:space="preserve">    }    </w:t>
-      </w:r>
-    </w:p>
-    <w:p>
-      <w:pPr>
-        <w:pStyle w:val="Code"/>
-      </w:pPr>
-      <w:r>
-        <w:t xml:space="preserve">  }</w:t>
-      </w:r>
-    </w:p>
-    <w:p>
-      <w:pPr>
-        <w:pStyle w:val="Code"/>
-      </w:pPr>
-      <w:r>
-        <w:t xml:space="preserve">  if (newRoom.hasAWestRoom) {</w:t>
-      </w:r>
-    </w:p>
-    <w:p>
-      <w:pPr>
-        <w:pStyle w:val="Code"/>
-      </w:pPr>
-      <w:r>
-        <w:t xml:space="preserve">    </w:t>
-      </w:r>
-      <w:r>
-        <w:t>if (listOfCurrentRoomsOnFloor.</w:t>
-      </w:r>
-      <w:r>
-        <w:t>RoomHas</w:t>
-      </w:r>
-      <w:r>
-        <w:t>Same</w:t>
-      </w:r>
-      <w:r>
-        <w:t>West</w:t>
-      </w:r>
-      <w:r>
-        <w:t>Room()) {</w:t>
-      </w:r>
-    </w:p>
-    <w:p>
-      <w:pPr>
-        <w:pStyle w:val="Code"/>
-      </w:pPr>
-      <w:r>
-        <w:t xml:space="preserve">      </w:t>
-      </w:r>
-      <w:r>
-        <w:t>return false</w:t>
-      </w:r>
-    </w:p>
-    <w:p>
-      <w:pPr>
-        <w:pStyle w:val="Code"/>
-      </w:pPr>
-      <w:r>
-        <w:t xml:space="preserve">    }    </w:t>
-      </w:r>
-    </w:p>
-    <w:p>
-      <w:pPr>
-        <w:pStyle w:val="Code"/>
-      </w:pPr>
-      <w:r>
-        <w:t xml:space="preserve">  }</w:t>
-      </w:r>
-    </w:p>
-    <w:p>
-      <w:pPr>
-        <w:pStyle w:val="Code"/>
-      </w:pPr>
-      <w:r>
-        <w:t xml:space="preserve">  // If it reaches here then layout is possible</w:t>
-      </w:r>
-    </w:p>
-    <w:p>
-      <w:pPr>
-        <w:pStyle w:val="Code"/>
-      </w:pPr>
-      <w:r>
-        <w:t xml:space="preserve">  return true</w:t>
-      </w:r>
-    </w:p>
-    <w:p>
-      <w:pPr>
-        <w:pStyle w:val="Code"/>
-      </w:pPr>
-      <w:r>
-        <w:t>}</w:t>
-      </w:r>
-    </w:p>
-    <w:p>
-      <w:pPr>
-        <w:pStyle w:val="Code"/>
-      </w:pPr>
-    </w:p>
-    <w:p>
-      <w:pPr>
-        <w:pStyle w:val="Code"/>
-      </w:pPr>
-    </w:p>
-    <w:p/>
-    <w:p/>
-    <w:p>
-      <w:r>
-        <w:t xml:space="preserve">A complete implementation of the advanced functionality requires you to devise algorithms for checking layouts for impossible room setups and providing an explanation of why it is impossible. Outline how you implemented these algorithms and wherever possible support your discussion with pseudo code, equations and/or diagrams. If you didn't implement the </w:t>
-      </w:r>
-      <w:r>
-        <w:lastRenderedPageBreak/>
-        <w:t>component or you think your implemented algorithm could be improved, then you can critically discuss how you would have implemented/improved the algorithm.</w:t>
-      </w:r>
-    </w:p>
-    <w:p/>
     <w:sectPr>
-      <w:footerReference w:type="default" r:id="rId24"/>
+      <w:footerReference w:type="default" r:id="rId28"/>
       <w:pgSz w:w="11906" w:h="16838"/>
       <w:pgMar w:top="1440" w:right="1440" w:bottom="1440" w:left="1440" w:header="708" w:footer="708" w:gutter="0"/>
       <w:cols w:space="708"/>
@@ -2990,7 +4420,7 @@
           <w:rPr>
             <w:noProof/>
           </w:rPr>
-          <w:t>15</w:t>
+          <w:t>19</w:t>
         </w:r>
         <w:r>
           <w:rPr>
@@ -3032,9 +4462,98 @@
 <file path=word/numbering.xml><?xml version="1.0" encoding="utf-8"?>
 <w:numbering xmlns:wpc="http://schemas.microsoft.com/office/word/2010/wordprocessingCanvas" xmlns:cx="http://schemas.microsoft.com/office/drawing/2014/chartex" xmlns:cx1="http://schemas.microsoft.com/office/drawing/2015/9/8/chartex" xmlns:cx2="http://schemas.microsoft.com/office/drawing/2015/10/21/chartex" xmlns:cx3="http://schemas.microsoft.com/office/drawing/2016/5/9/chartex" xmlns:cx4="http://schemas.microsoft.com/office/drawing/2016/5/10/chartex" xmlns:cx5="http://schemas.microsoft.com/office/drawing/2016/5/11/chartex" xmlns:mc="http://schemas.openxmlformats.org/markup-compatibility/2006" xmlns:o="urn:schemas-microsoft-com:office:office" xmlns:r="http://schemas.openxmlformats.org/officeDocument/2006/relationships" xmlns:m="http://schemas.openxmlformats.org/officeDocument/2006/math" xmlns:v="urn:schemas-microsoft-com:vml" xmlns:wp14="http://schemas.microsoft.com/office/word/2010/wordprocessingDrawing" xmlns:wp="http://schemas.openxmlformats.org/drawingml/2006/wordprocessingDrawing" xmlns:w10="urn:schemas-microsoft-com:office:word" xmlns:w="http://schemas.openxmlformats.org/wordprocessingml/2006/main" xmlns:w14="http://schemas.microsoft.com/office/word/2010/wordml" xmlns:w15="http://schemas.microsoft.com/office/word/2012/wordml" xmlns:w16se="http://schemas.microsoft.com/office/word/2015/wordml/symex" xmlns:wpg="http://schemas.microsoft.com/office/word/2010/wordprocessingGroup" xmlns:wpi="http://schemas.microsoft.com/office/word/2010/wordprocessingInk" xmlns:wne="http://schemas.microsoft.com/office/word/2006/wordml" xmlns:wps="http://schemas.microsoft.com/office/word/2010/wordprocessingShape" mc:Ignorable="w14 w15 w16se wp14">
   <w:abstractNum w:abstractNumId="0" w15:restartNumberingAfterBreak="0">
+    <w:nsid w:val="0E5F7BB2"/>
+    <w:multiLevelType w:val="hybridMultilevel"/>
+    <w:tmpl w:val="F3AA6656"/>
+    <w:lvl w:ilvl="0" w:tplc="08090017">
+      <w:start w:val="1"/>
+      <w:numFmt w:val="lowerLetter"/>
+      <w:lvlText w:val="%1)"/>
+      <w:lvlJc w:val="left"/>
+      <w:pPr>
+        <w:ind w:left="720" w:hanging="360"/>
+      </w:pPr>
+      <w:rPr>
+        <w:rFonts w:hint="default"/>
+      </w:rPr>
+    </w:lvl>
+    <w:lvl w:ilvl="1" w:tplc="08090019" w:tentative="1">
+      <w:start w:val="1"/>
+      <w:numFmt w:val="lowerLetter"/>
+      <w:lvlText w:val="%2."/>
+      <w:lvlJc w:val="left"/>
+      <w:pPr>
+        <w:ind w:left="1440" w:hanging="360"/>
+      </w:pPr>
+    </w:lvl>
+    <w:lvl w:ilvl="2" w:tplc="0809001B" w:tentative="1">
+      <w:start w:val="1"/>
+      <w:numFmt w:val="lowerRoman"/>
+      <w:lvlText w:val="%3."/>
+      <w:lvlJc w:val="right"/>
+      <w:pPr>
+        <w:ind w:left="2160" w:hanging="180"/>
+      </w:pPr>
+    </w:lvl>
+    <w:lvl w:ilvl="3" w:tplc="0809000F" w:tentative="1">
+      <w:start w:val="1"/>
+      <w:numFmt w:val="decimal"/>
+      <w:lvlText w:val="%4."/>
+      <w:lvlJc w:val="left"/>
+      <w:pPr>
+        <w:ind w:left="2880" w:hanging="360"/>
+      </w:pPr>
+    </w:lvl>
+    <w:lvl w:ilvl="4" w:tplc="08090019" w:tentative="1">
+      <w:start w:val="1"/>
+      <w:numFmt w:val="lowerLetter"/>
+      <w:lvlText w:val="%5."/>
+      <w:lvlJc w:val="left"/>
+      <w:pPr>
+        <w:ind w:left="3600" w:hanging="360"/>
+      </w:pPr>
+    </w:lvl>
+    <w:lvl w:ilvl="5" w:tplc="0809001B" w:tentative="1">
+      <w:start w:val="1"/>
+      <w:numFmt w:val="lowerRoman"/>
+      <w:lvlText w:val="%6."/>
+      <w:lvlJc w:val="right"/>
+      <w:pPr>
+        <w:ind w:left="4320" w:hanging="180"/>
+      </w:pPr>
+    </w:lvl>
+    <w:lvl w:ilvl="6" w:tplc="0809000F" w:tentative="1">
+      <w:start w:val="1"/>
+      <w:numFmt w:val="decimal"/>
+      <w:lvlText w:val="%7."/>
+      <w:lvlJc w:val="left"/>
+      <w:pPr>
+        <w:ind w:left="5040" w:hanging="360"/>
+      </w:pPr>
+    </w:lvl>
+    <w:lvl w:ilvl="7" w:tplc="08090019" w:tentative="1">
+      <w:start w:val="1"/>
+      <w:numFmt w:val="lowerLetter"/>
+      <w:lvlText w:val="%8."/>
+      <w:lvlJc w:val="left"/>
+      <w:pPr>
+        <w:ind w:left="5760" w:hanging="360"/>
+      </w:pPr>
+    </w:lvl>
+    <w:lvl w:ilvl="8" w:tplc="0809001B" w:tentative="1">
+      <w:start w:val="1"/>
+      <w:numFmt w:val="lowerRoman"/>
+      <w:lvlText w:val="%9."/>
+      <w:lvlJc w:val="right"/>
+      <w:pPr>
+        <w:ind w:left="6480" w:hanging="180"/>
+      </w:pPr>
+    </w:lvl>
+  </w:abstractNum>
+  <w:abstractNum w:abstractNumId="1" w15:restartNumberingAfterBreak="0">
     <w:nsid w:val="138A3D35"/>
     <w:multiLevelType w:val="hybridMultilevel"/>
-    <w:tmpl w:val="526A29D2"/>
+    <w:tmpl w:val="ACF81F22"/>
     <w:lvl w:ilvl="0" w:tplc="0809000F">
       <w:start w:val="1"/>
       <w:numFmt w:val="decimal"/>
@@ -3117,7 +4636,120 @@
       </w:pPr>
     </w:lvl>
   </w:abstractNum>
-  <w:abstractNum w:abstractNumId="1" w15:restartNumberingAfterBreak="0">
+  <w:abstractNum w:abstractNumId="2" w15:restartNumberingAfterBreak="0">
+    <w:nsid w:val="25B42A7D"/>
+    <w:multiLevelType w:val="hybridMultilevel"/>
+    <w:tmpl w:val="5568F5F2"/>
+    <w:lvl w:ilvl="0" w:tplc="08090001">
+      <w:start w:val="1"/>
+      <w:numFmt w:val="bullet"/>
+      <w:lvlText w:val=""/>
+      <w:lvlJc w:val="left"/>
+      <w:pPr>
+        <w:ind w:left="720" w:hanging="360"/>
+      </w:pPr>
+      <w:rPr>
+        <w:rFonts w:ascii="Symbol" w:hAnsi="Symbol" w:hint="default"/>
+      </w:rPr>
+    </w:lvl>
+    <w:lvl w:ilvl="1" w:tplc="08090003">
+      <w:start w:val="1"/>
+      <w:numFmt w:val="bullet"/>
+      <w:lvlText w:val="o"/>
+      <w:lvlJc w:val="left"/>
+      <w:pPr>
+        <w:ind w:left="1440" w:hanging="360"/>
+      </w:pPr>
+      <w:rPr>
+        <w:rFonts w:ascii="Courier New" w:hAnsi="Courier New" w:cs="Courier New" w:hint="default"/>
+      </w:rPr>
+    </w:lvl>
+    <w:lvl w:ilvl="2" w:tplc="08090005">
+      <w:start w:val="1"/>
+      <w:numFmt w:val="bullet"/>
+      <w:lvlText w:val=""/>
+      <w:lvlJc w:val="left"/>
+      <w:pPr>
+        <w:ind w:left="2160" w:hanging="360"/>
+      </w:pPr>
+      <w:rPr>
+        <w:rFonts w:ascii="Wingdings" w:hAnsi="Wingdings" w:hint="default"/>
+      </w:rPr>
+    </w:lvl>
+    <w:lvl w:ilvl="3" w:tplc="08090001" w:tentative="1">
+      <w:start w:val="1"/>
+      <w:numFmt w:val="bullet"/>
+      <w:lvlText w:val=""/>
+      <w:lvlJc w:val="left"/>
+      <w:pPr>
+        <w:ind w:left="2880" w:hanging="360"/>
+      </w:pPr>
+      <w:rPr>
+        <w:rFonts w:ascii="Symbol" w:hAnsi="Symbol" w:hint="default"/>
+      </w:rPr>
+    </w:lvl>
+    <w:lvl w:ilvl="4" w:tplc="08090003" w:tentative="1">
+      <w:start w:val="1"/>
+      <w:numFmt w:val="bullet"/>
+      <w:lvlText w:val="o"/>
+      <w:lvlJc w:val="left"/>
+      <w:pPr>
+        <w:ind w:left="3600" w:hanging="360"/>
+      </w:pPr>
+      <w:rPr>
+        <w:rFonts w:ascii="Courier New" w:hAnsi="Courier New" w:cs="Courier New" w:hint="default"/>
+      </w:rPr>
+    </w:lvl>
+    <w:lvl w:ilvl="5" w:tplc="08090005" w:tentative="1">
+      <w:start w:val="1"/>
+      <w:numFmt w:val="bullet"/>
+      <w:lvlText w:val=""/>
+      <w:lvlJc w:val="left"/>
+      <w:pPr>
+        <w:ind w:left="4320" w:hanging="360"/>
+      </w:pPr>
+      <w:rPr>
+        <w:rFonts w:ascii="Wingdings" w:hAnsi="Wingdings" w:hint="default"/>
+      </w:rPr>
+    </w:lvl>
+    <w:lvl w:ilvl="6" w:tplc="08090001" w:tentative="1">
+      <w:start w:val="1"/>
+      <w:numFmt w:val="bullet"/>
+      <w:lvlText w:val=""/>
+      <w:lvlJc w:val="left"/>
+      <w:pPr>
+        <w:ind w:left="5040" w:hanging="360"/>
+      </w:pPr>
+      <w:rPr>
+        <w:rFonts w:ascii="Symbol" w:hAnsi="Symbol" w:hint="default"/>
+      </w:rPr>
+    </w:lvl>
+    <w:lvl w:ilvl="7" w:tplc="08090003" w:tentative="1">
+      <w:start w:val="1"/>
+      <w:numFmt w:val="bullet"/>
+      <w:lvlText w:val="o"/>
+      <w:lvlJc w:val="left"/>
+      <w:pPr>
+        <w:ind w:left="5760" w:hanging="360"/>
+      </w:pPr>
+      <w:rPr>
+        <w:rFonts w:ascii="Courier New" w:hAnsi="Courier New" w:cs="Courier New" w:hint="default"/>
+      </w:rPr>
+    </w:lvl>
+    <w:lvl w:ilvl="8" w:tplc="08090005" w:tentative="1">
+      <w:start w:val="1"/>
+      <w:numFmt w:val="bullet"/>
+      <w:lvlText w:val=""/>
+      <w:lvlJc w:val="left"/>
+      <w:pPr>
+        <w:ind w:left="6480" w:hanging="360"/>
+      </w:pPr>
+      <w:rPr>
+        <w:rFonts w:ascii="Wingdings" w:hAnsi="Wingdings" w:hint="default"/>
+      </w:rPr>
+    </w:lvl>
+  </w:abstractNum>
+  <w:abstractNum w:abstractNumId="3" w15:restartNumberingAfterBreak="0">
     <w:nsid w:val="66B63443"/>
     <w:multiLevelType w:val="hybridMultilevel"/>
     <w:tmpl w:val="61A427F4"/>
@@ -3204,10 +4836,16 @@
     </w:lvl>
   </w:abstractNum>
   <w:num w:numId="1">
+    <w:abstractNumId w:val="1"/>
+  </w:num>
+  <w:num w:numId="2">
+    <w:abstractNumId w:val="3"/>
+  </w:num>
+  <w:num w:numId="3">
     <w:abstractNumId w:val="0"/>
   </w:num>
-  <w:num w:numId="2">
-    <w:abstractNumId w:val="1"/>
+  <w:num w:numId="4">
+    <w:abstractNumId w:val="2"/>
   </w:num>
 </w:numbering>
 </file>
@@ -3608,7 +5246,7 @@
   <w:style w:type="paragraph" w:default="1" w:styleId="Normal">
     <w:name w:val="Normal"/>
     <w:qFormat/>
-    <w:rsid w:val="00FA1B23"/>
+    <w:rsid w:val="001A12F5"/>
     <w:pPr>
       <w:spacing w:after="0" w:line="360" w:lineRule="auto"/>
     </w:pPr>
@@ -3949,6 +5587,25 @@
       <w:sz w:val="22"/>
     </w:rPr>
   </w:style>
+  <w:style w:type="table" w:styleId="TableGrid">
+    <w:name w:val="Table Grid"/>
+    <w:basedOn w:val="TableNormal"/>
+    <w:uiPriority w:val="39"/>
+    <w:rsid w:val="00A31CB7"/>
+    <w:pPr>
+      <w:spacing w:after="0" w:line="240" w:lineRule="auto"/>
+    </w:pPr>
+    <w:tblPr>
+      <w:tblBorders>
+        <w:top w:val="single" w:sz="4" w:space="0" w:color="auto"/>
+        <w:left w:val="single" w:sz="4" w:space="0" w:color="auto"/>
+        <w:bottom w:val="single" w:sz="4" w:space="0" w:color="auto"/>
+        <w:right w:val="single" w:sz="4" w:space="0" w:color="auto"/>
+        <w:insideH w:val="single" w:sz="4" w:space="0" w:color="auto"/>
+        <w:insideV w:val="single" w:sz="4" w:space="0" w:color="auto"/>
+      </w:tblBorders>
+    </w:tblPr>
+  </w:style>
   <w:style w:type="character" w:customStyle="1" w:styleId="CodeChar">
     <w:name w:val="Code Char"/>
     <w:basedOn w:val="DefaultParagraphFont"/>
@@ -3958,6 +5615,188 @@
       <w:rFonts w:ascii="Consolas" w:eastAsia="Times New Roman" w:hAnsi="Consolas" w:cs="Times New Roman"/>
       <w:lang w:eastAsia="en-GB"/>
     </w:rPr>
+  </w:style>
+  <w:style w:type="table" w:styleId="GridTable4-Accent5">
+    <w:name w:val="Grid Table 4 Accent 5"/>
+    <w:basedOn w:val="TableNormal"/>
+    <w:uiPriority w:val="49"/>
+    <w:rsid w:val="00A31CB7"/>
+    <w:pPr>
+      <w:spacing w:after="0" w:line="240" w:lineRule="auto"/>
+    </w:pPr>
+    <w:tblPr>
+      <w:tblStyleRowBandSize w:val="1"/>
+      <w:tblStyleColBandSize w:val="1"/>
+      <w:tblBorders>
+        <w:top w:val="single" w:sz="4" w:space="0" w:color="9CC2E5" w:themeColor="accent5" w:themeTint="99"/>
+        <w:left w:val="single" w:sz="4" w:space="0" w:color="9CC2E5" w:themeColor="accent5" w:themeTint="99"/>
+        <w:bottom w:val="single" w:sz="4" w:space="0" w:color="9CC2E5" w:themeColor="accent5" w:themeTint="99"/>
+        <w:right w:val="single" w:sz="4" w:space="0" w:color="9CC2E5" w:themeColor="accent5" w:themeTint="99"/>
+        <w:insideH w:val="single" w:sz="4" w:space="0" w:color="9CC2E5" w:themeColor="accent5" w:themeTint="99"/>
+        <w:insideV w:val="single" w:sz="4" w:space="0" w:color="9CC2E5" w:themeColor="accent5" w:themeTint="99"/>
+      </w:tblBorders>
+    </w:tblPr>
+    <w:tblStylePr w:type="firstRow">
+      <w:rPr>
+        <w:b/>
+        <w:bCs/>
+        <w:color w:val="FFFFFF" w:themeColor="background1"/>
+      </w:rPr>
+      <w:tblPr/>
+      <w:tcPr>
+        <w:tcBorders>
+          <w:top w:val="single" w:sz="4" w:space="0" w:color="5B9BD5" w:themeColor="accent5"/>
+          <w:left w:val="single" w:sz="4" w:space="0" w:color="5B9BD5" w:themeColor="accent5"/>
+          <w:bottom w:val="single" w:sz="4" w:space="0" w:color="5B9BD5" w:themeColor="accent5"/>
+          <w:right w:val="single" w:sz="4" w:space="0" w:color="5B9BD5" w:themeColor="accent5"/>
+          <w:insideH w:val="nil"/>
+          <w:insideV w:val="nil"/>
+        </w:tcBorders>
+        <w:shd w:val="clear" w:color="auto" w:fill="5B9BD5" w:themeFill="accent5"/>
+      </w:tcPr>
+    </w:tblStylePr>
+    <w:tblStylePr w:type="lastRow">
+      <w:rPr>
+        <w:b/>
+        <w:bCs/>
+      </w:rPr>
+      <w:tblPr/>
+      <w:tcPr>
+        <w:tcBorders>
+          <w:top w:val="double" w:sz="4" w:space="0" w:color="5B9BD5" w:themeColor="accent5"/>
+        </w:tcBorders>
+      </w:tcPr>
+    </w:tblStylePr>
+    <w:tblStylePr w:type="firstCol">
+      <w:rPr>
+        <w:b/>
+        <w:bCs/>
+      </w:rPr>
+    </w:tblStylePr>
+    <w:tblStylePr w:type="lastCol">
+      <w:rPr>
+        <w:b/>
+        <w:bCs/>
+      </w:rPr>
+    </w:tblStylePr>
+    <w:tblStylePr w:type="band1Vert">
+      <w:tblPr/>
+      <w:tcPr>
+        <w:shd w:val="clear" w:color="auto" w:fill="DEEAF6" w:themeFill="accent5" w:themeFillTint="33"/>
+      </w:tcPr>
+    </w:tblStylePr>
+    <w:tblStylePr w:type="band1Horz">
+      <w:tblPr/>
+      <w:tcPr>
+        <w:shd w:val="clear" w:color="auto" w:fill="DEEAF6" w:themeFill="accent5" w:themeFillTint="33"/>
+      </w:tcPr>
+    </w:tblStylePr>
+  </w:style>
+  <w:style w:type="table" w:styleId="GridTable5Dark-Accent5">
+    <w:name w:val="Grid Table 5 Dark Accent 5"/>
+    <w:basedOn w:val="TableNormal"/>
+    <w:uiPriority w:val="50"/>
+    <w:rsid w:val="00A31CB7"/>
+    <w:pPr>
+      <w:spacing w:after="0" w:line="240" w:lineRule="auto"/>
+    </w:pPr>
+    <w:tblPr>
+      <w:tblStyleRowBandSize w:val="1"/>
+      <w:tblStyleColBandSize w:val="1"/>
+      <w:tblBorders>
+        <w:top w:val="single" w:sz="4" w:space="0" w:color="FFFFFF" w:themeColor="background1"/>
+        <w:left w:val="single" w:sz="4" w:space="0" w:color="FFFFFF" w:themeColor="background1"/>
+        <w:bottom w:val="single" w:sz="4" w:space="0" w:color="FFFFFF" w:themeColor="background1"/>
+        <w:right w:val="single" w:sz="4" w:space="0" w:color="FFFFFF" w:themeColor="background1"/>
+        <w:insideH w:val="single" w:sz="4" w:space="0" w:color="FFFFFF" w:themeColor="background1"/>
+        <w:insideV w:val="single" w:sz="4" w:space="0" w:color="FFFFFF" w:themeColor="background1"/>
+      </w:tblBorders>
+    </w:tblPr>
+    <w:tcPr>
+      <w:shd w:val="clear" w:color="auto" w:fill="DEEAF6" w:themeFill="accent5" w:themeFillTint="33"/>
+    </w:tcPr>
+    <w:tblStylePr w:type="firstRow">
+      <w:rPr>
+        <w:b/>
+        <w:bCs/>
+        <w:color w:val="FFFFFF" w:themeColor="background1"/>
+      </w:rPr>
+      <w:tblPr/>
+      <w:tcPr>
+        <w:tcBorders>
+          <w:top w:val="single" w:sz="4" w:space="0" w:color="FFFFFF" w:themeColor="background1"/>
+          <w:left w:val="single" w:sz="4" w:space="0" w:color="FFFFFF" w:themeColor="background1"/>
+          <w:right w:val="single" w:sz="4" w:space="0" w:color="FFFFFF" w:themeColor="background1"/>
+          <w:insideH w:val="nil"/>
+          <w:insideV w:val="nil"/>
+        </w:tcBorders>
+        <w:shd w:val="clear" w:color="auto" w:fill="5B9BD5" w:themeFill="accent5"/>
+      </w:tcPr>
+    </w:tblStylePr>
+    <w:tblStylePr w:type="lastRow">
+      <w:rPr>
+        <w:b/>
+        <w:bCs/>
+        <w:color w:val="FFFFFF" w:themeColor="background1"/>
+      </w:rPr>
+      <w:tblPr/>
+      <w:tcPr>
+        <w:tcBorders>
+          <w:left w:val="single" w:sz="4" w:space="0" w:color="FFFFFF" w:themeColor="background1"/>
+          <w:bottom w:val="single" w:sz="4" w:space="0" w:color="FFFFFF" w:themeColor="background1"/>
+          <w:right w:val="single" w:sz="4" w:space="0" w:color="FFFFFF" w:themeColor="background1"/>
+          <w:insideH w:val="nil"/>
+          <w:insideV w:val="nil"/>
+        </w:tcBorders>
+        <w:shd w:val="clear" w:color="auto" w:fill="5B9BD5" w:themeFill="accent5"/>
+      </w:tcPr>
+    </w:tblStylePr>
+    <w:tblStylePr w:type="firstCol">
+      <w:rPr>
+        <w:b/>
+        <w:bCs/>
+        <w:color w:val="FFFFFF" w:themeColor="background1"/>
+      </w:rPr>
+      <w:tblPr/>
+      <w:tcPr>
+        <w:tcBorders>
+          <w:top w:val="single" w:sz="4" w:space="0" w:color="FFFFFF" w:themeColor="background1"/>
+          <w:left w:val="single" w:sz="4" w:space="0" w:color="FFFFFF" w:themeColor="background1"/>
+          <w:bottom w:val="single" w:sz="4" w:space="0" w:color="FFFFFF" w:themeColor="background1"/>
+          <w:insideV w:val="nil"/>
+        </w:tcBorders>
+        <w:shd w:val="clear" w:color="auto" w:fill="5B9BD5" w:themeFill="accent5"/>
+      </w:tcPr>
+    </w:tblStylePr>
+    <w:tblStylePr w:type="lastCol">
+      <w:rPr>
+        <w:b/>
+        <w:bCs/>
+        <w:color w:val="FFFFFF" w:themeColor="background1"/>
+      </w:rPr>
+      <w:tblPr/>
+      <w:tcPr>
+        <w:tcBorders>
+          <w:top w:val="single" w:sz="4" w:space="0" w:color="FFFFFF" w:themeColor="background1"/>
+          <w:bottom w:val="single" w:sz="4" w:space="0" w:color="FFFFFF" w:themeColor="background1"/>
+          <w:right w:val="single" w:sz="4" w:space="0" w:color="FFFFFF" w:themeColor="background1"/>
+          <w:insideV w:val="nil"/>
+        </w:tcBorders>
+        <w:shd w:val="clear" w:color="auto" w:fill="5B9BD5" w:themeFill="accent5"/>
+      </w:tcPr>
+    </w:tblStylePr>
+    <w:tblStylePr w:type="band1Vert">
+      <w:tblPr/>
+      <w:tcPr>
+        <w:shd w:val="clear" w:color="auto" w:fill="BDD6EE" w:themeFill="accent5" w:themeFillTint="66"/>
+      </w:tcPr>
+    </w:tblStylePr>
+    <w:tblStylePr w:type="band1Horz">
+      <w:tblPr/>
+      <w:tcPr>
+        <w:shd w:val="clear" w:color="auto" w:fill="BDD6EE" w:themeFill="accent5" w:themeFillTint="66"/>
+      </w:tcPr>
+    </w:tblStylePr>
   </w:style>
 </w:styles>
 </file>
@@ -4262,7 +6101,7 @@
 </file>
 
 <file path=customXml/itemProps1.xml><?xml version="1.0" encoding="utf-8"?>
-<ds:datastoreItem xmlns:ds="http://schemas.openxmlformats.org/officeDocument/2006/customXml" ds:itemID="{A4DD0C55-2300-40A1-ADB2-3292446217C3}">
+<ds:datastoreItem xmlns:ds="http://schemas.openxmlformats.org/officeDocument/2006/customXml" ds:itemID="{F7C04CAF-0F08-4CAD-9A80-4A227EDF8271}">
   <ds:schemaRefs>
     <ds:schemaRef ds:uri="http://schemas.openxmlformats.org/officeDocument/2006/bibliography"/>
   </ds:schemaRefs>

</xml_diff>

<commit_message>
All but evaluation of final report
</commit_message>
<xml_diff>
--- a/Final Report.docx
+++ b/Final Report.docx
@@ -1446,15 +1446,7 @@
         <w:t xml:space="preserve">Figure 7 shows what the user is displayed upon first login. </w:t>
       </w:r>
       <w:r>
-        <w:t xml:space="preserve">The ‘Rooms’ </w:t>
-      </w:r>
-      <w:proofErr w:type="spellStart"/>
-      <w:r>
-        <w:t>listbox</w:t>
-      </w:r>
-      <w:proofErr w:type="spellEnd"/>
-      <w:r>
-        <w:t xml:space="preserve"> is empty, and the ‘Floor No.’ cannot be selected as they have not been created yet. Likewise, the user cannot view a room, nor add one until a floor is create</w:t>
+        <w:t>The ‘Rooms’ listbox is empty, and the ‘Floor No.’ cannot be selected as they have not been created yet. Likewise, the user cannot view a room, nor add one until a floor is create</w:t>
       </w:r>
       <w:r>
         <w:t>d. The ‘Visualise’ and ‘Launch Emulator’ buttons do function but will have no data to work with. The only function the user can access at this time is the ‘Add a floor’ section. Once a floor has been added, the user can add rooms</w:t>
@@ -1543,15 +1535,7 @@
         <w:t>Figure 8 is an example of what the user’s home page could look like after several rooms and floors have been created.</w:t>
       </w:r>
       <w:r>
-        <w:t xml:space="preserve"> The user can select a room from the </w:t>
-      </w:r>
-      <w:proofErr w:type="spellStart"/>
-      <w:r>
-        <w:t>listbox</w:t>
-      </w:r>
-      <w:proofErr w:type="spellEnd"/>
-      <w:r>
-        <w:t xml:space="preserve"> to view it’s details.</w:t>
+        <w:t xml:space="preserve"> The user can select a room from the listbox to view it’s details.</w:t>
       </w:r>
     </w:p>
     <w:p>
@@ -2408,7 +2392,15 @@
         <w:t>. I</w:t>
       </w:r>
       <w:r>
-        <w:t>n this example there are three rooms; ‘Attic Room 1’, ‘</w:t>
+        <w:t>n this example</w:t>
+      </w:r>
+      <w:r>
+        <w:t>,</w:t>
+      </w:r>
+      <w:bookmarkStart w:id="0" w:name="_GoBack"/>
+      <w:bookmarkEnd w:id="0"/>
+      <w:r>
+        <w:t xml:space="preserve"> there are three rooms; ‘Attic Room 1’, ‘</w:t>
       </w:r>
       <w:r>
         <w:t>Attic Room 2</w:t>
@@ -2598,27 +2590,40 @@
       <w:pPr>
         <w:pStyle w:val="Code"/>
       </w:pPr>
-      <w:proofErr w:type="spellStart"/>
-      <w:r>
-        <w:t>checkLayoutIsPhysicallyPossible</w:t>
-      </w:r>
-      <w:proofErr w:type="spellEnd"/>
-      <w:r>
-        <w:t>(</w:t>
-      </w:r>
-      <w:proofErr w:type="spellStart"/>
-      <w:r>
-        <w:t>newRoom</w:t>
-      </w:r>
-      <w:proofErr w:type="spellEnd"/>
-      <w:r>
-        <w:t xml:space="preserve">, </w:t>
-      </w:r>
-      <w:proofErr w:type="spellStart"/>
-      <w:r>
-        <w:t>listOfCurrentRoomsOnFloor</w:t>
-      </w:r>
-      <w:proofErr w:type="spellEnd"/>
+      <w:r>
+        <w:t>checkLayoutIsPhysicallyPossible(</w:t>
+      </w:r>
+      <w:r>
+        <w:t>newRoom, listOfCurrentRoomsOnFloor) {</w:t>
+      </w:r>
+    </w:p>
+    <w:p>
+      <w:pPr>
+        <w:pStyle w:val="Code"/>
+      </w:pPr>
+      <w:r>
+        <w:t xml:space="preserve">  if (newRoom.hasANorthRoom) {</w:t>
+      </w:r>
+    </w:p>
+    <w:p>
+      <w:pPr>
+        <w:pStyle w:val="Code"/>
+      </w:pPr>
+      <w:r>
+        <w:t xml:space="preserve">    </w:t>
+      </w:r>
+      <w:r>
+        <w:t>if (</w:t>
+      </w:r>
+      <w:r>
+        <w:t>listOfCurrentRoomsOnFloor.</w:t>
+      </w:r>
+      <w:r>
+        <w:t>RoomHas</w:t>
+      </w:r>
+      <w:r>
+        <w:t>SameNorthRoom()</w:t>
+      </w:r>
       <w:r>
         <w:t>) {</w:t>
       </w:r>
@@ -2628,15 +2633,10 @@
         <w:pStyle w:val="Code"/>
       </w:pPr>
       <w:r>
-        <w:t xml:space="preserve">  if (</w:t>
-      </w:r>
-      <w:proofErr w:type="spellStart"/>
-      <w:r>
-        <w:t>newRoom.hasANorthRoom</w:t>
-      </w:r>
-      <w:proofErr w:type="spellEnd"/>
-      <w:r>
-        <w:t>) {</w:t>
+        <w:t xml:space="preserve">      </w:t>
+      </w:r>
+      <w:r>
+        <w:t>return false</w:t>
       </w:r>
     </w:p>
     <w:p>
@@ -2644,27 +2644,49 @@
         <w:pStyle w:val="Code"/>
       </w:pPr>
       <w:r>
+        <w:t xml:space="preserve">    }</w:t>
+      </w:r>
+      <w:r>
         <w:t xml:space="preserve">    </w:t>
       </w:r>
-      <w:r>
-        <w:t>if (</w:t>
-      </w:r>
-      <w:proofErr w:type="spellStart"/>
-      <w:r>
-        <w:t>listOfCurrentRoomsOnFloor.</w:t>
+    </w:p>
+    <w:p>
+      <w:pPr>
+        <w:pStyle w:val="Code"/>
+      </w:pPr>
+      <w:r>
+        <w:t xml:space="preserve">  }</w:t>
+      </w:r>
+    </w:p>
+    <w:p>
+      <w:pPr>
+        <w:pStyle w:val="Code"/>
+      </w:pPr>
+      <w:r>
+        <w:t xml:space="preserve">  if (newRoom.hasAnEastRoom) {</w:t>
+      </w:r>
+    </w:p>
+    <w:p>
+      <w:pPr>
+        <w:pStyle w:val="Code"/>
+      </w:pPr>
+      <w:r>
+        <w:t xml:space="preserve">    </w:t>
+      </w:r>
+      <w:r>
+        <w:t>if (listOfCurrentRoomsOnFloor.</w:t>
       </w:r>
       <w:r>
         <w:t>RoomHas</w:t>
       </w:r>
       <w:r>
-        <w:t>SameNorthRoom</w:t>
-      </w:r>
-      <w:proofErr w:type="spellEnd"/>
-      <w:r>
-        <w:t>()</w:t>
-      </w:r>
-      <w:r>
-        <w:t>) {</w:t>
+        <w:t>Same</w:t>
+      </w:r>
+      <w:r>
+        <w:t>East</w:t>
+      </w:r>
+      <w:r>
+        <w:t>Room()) {</w:t>
       </w:r>
     </w:p>
     <w:p>
@@ -2685,15 +2707,70 @@
       <w:r>
         <w:t xml:space="preserve">    }</w:t>
       </w:r>
+    </w:p>
+    <w:p>
+      <w:pPr>
+        <w:pStyle w:val="Code"/>
+      </w:pPr>
+      <w:r>
+        <w:t xml:space="preserve">  }</w:t>
+      </w:r>
+    </w:p>
+    <w:p>
+      <w:pPr>
+        <w:pStyle w:val="Code"/>
+      </w:pPr>
+      <w:r>
+        <w:t xml:space="preserve">  if (newRoom.hasASouthRoom) {</w:t>
+      </w:r>
+    </w:p>
+    <w:p>
+      <w:pPr>
+        <w:pStyle w:val="Code"/>
+      </w:pPr>
       <w:r>
         <w:t xml:space="preserve">    </w:t>
       </w:r>
+      <w:r>
+        <w:t>if (listOfCurrentRoomsOnFloor.</w:t>
+      </w:r>
+      <w:r>
+        <w:t>RoomHas</w:t>
+      </w:r>
+      <w:r>
+        <w:t>Same</w:t>
+      </w:r>
+      <w:r>
+        <w:t>South</w:t>
+      </w:r>
+      <w:r>
+        <w:t>Room()) {</w:t>
+      </w:r>
     </w:p>
     <w:p>
       <w:pPr>
         <w:pStyle w:val="Code"/>
       </w:pPr>
       <w:r>
+        <w:t xml:space="preserve">      </w:t>
+      </w:r>
+      <w:r>
+        <w:t>return false</w:t>
+      </w:r>
+    </w:p>
+    <w:p>
+      <w:pPr>
+        <w:pStyle w:val="Code"/>
+      </w:pPr>
+      <w:r>
+        <w:t xml:space="preserve">    }    </w:t>
+      </w:r>
+    </w:p>
+    <w:p>
+      <w:pPr>
+        <w:pStyle w:val="Code"/>
+      </w:pPr>
+      <w:r>
         <w:t xml:space="preserve">  }</w:t>
       </w:r>
     </w:p>
@@ -2702,15 +2779,7 @@
         <w:pStyle w:val="Code"/>
       </w:pPr>
       <w:r>
-        <w:t xml:space="preserve">  if (</w:t>
-      </w:r>
-      <w:proofErr w:type="spellStart"/>
-      <w:r>
-        <w:t>newRoom.hasAnEastRoom</w:t>
-      </w:r>
-      <w:proofErr w:type="spellEnd"/>
-      <w:r>
-        <w:t>) {</w:t>
+        <w:t xml:space="preserve">  if (newRoom.hasAWestRoom) {</w:t>
       </w:r>
     </w:p>
     <w:p>
@@ -2721,11 +2790,7 @@
         <w:t xml:space="preserve">    </w:t>
       </w:r>
       <w:r>
-        <w:t>if (</w:t>
-      </w:r>
-      <w:proofErr w:type="spellStart"/>
-      <w:r>
-        <w:t>listOfCurrentRoomsOnFloor.</w:t>
+        <w:t>if (listOfCurrentRoomsOnFloor.</w:t>
       </w:r>
       <w:r>
         <w:t>RoomHas</w:t>
@@ -2734,162 +2799,10 @@
         <w:t>Same</w:t>
       </w:r>
       <w:r>
-        <w:t>East</w:t>
-      </w:r>
-      <w:r>
-        <w:t>Room</w:t>
-      </w:r>
-      <w:proofErr w:type="spellEnd"/>
-      <w:r>
-        <w:t>()) {</w:t>
-      </w:r>
-    </w:p>
-    <w:p>
-      <w:pPr>
-        <w:pStyle w:val="Code"/>
-      </w:pPr>
-      <w:r>
-        <w:t xml:space="preserve">      </w:t>
-      </w:r>
-      <w:r>
-        <w:t>return false</w:t>
-      </w:r>
-    </w:p>
-    <w:p>
-      <w:pPr>
-        <w:pStyle w:val="Code"/>
-      </w:pPr>
-      <w:r>
-        <w:t xml:space="preserve">    }</w:t>
-      </w:r>
-    </w:p>
-    <w:p>
-      <w:pPr>
-        <w:pStyle w:val="Code"/>
-      </w:pPr>
-      <w:r>
-        <w:t xml:space="preserve">  }</w:t>
-      </w:r>
-    </w:p>
-    <w:p>
-      <w:pPr>
-        <w:pStyle w:val="Code"/>
-      </w:pPr>
-      <w:r>
-        <w:t xml:space="preserve">  if (</w:t>
-      </w:r>
-      <w:proofErr w:type="spellStart"/>
-      <w:r>
-        <w:t>newRoom.hasASouthRoom</w:t>
-      </w:r>
-      <w:proofErr w:type="spellEnd"/>
-      <w:r>
-        <w:t>) {</w:t>
-      </w:r>
-    </w:p>
-    <w:p>
-      <w:pPr>
-        <w:pStyle w:val="Code"/>
-      </w:pPr>
-      <w:r>
-        <w:t xml:space="preserve">    </w:t>
-      </w:r>
-      <w:r>
-        <w:t>if (</w:t>
-      </w:r>
-      <w:proofErr w:type="spellStart"/>
-      <w:r>
-        <w:t>listOfCurrentRoomsOnFloor.</w:t>
-      </w:r>
-      <w:r>
-        <w:t>RoomHas</w:t>
-      </w:r>
-      <w:r>
-        <w:t>Same</w:t>
-      </w:r>
-      <w:r>
-        <w:t>South</w:t>
-      </w:r>
-      <w:r>
-        <w:t>Room</w:t>
-      </w:r>
-      <w:proofErr w:type="spellEnd"/>
-      <w:r>
-        <w:t>()) {</w:t>
-      </w:r>
-    </w:p>
-    <w:p>
-      <w:pPr>
-        <w:pStyle w:val="Code"/>
-      </w:pPr>
-      <w:r>
-        <w:t xml:space="preserve">      </w:t>
-      </w:r>
-      <w:r>
-        <w:t>return false</w:t>
-      </w:r>
-    </w:p>
-    <w:p>
-      <w:pPr>
-        <w:pStyle w:val="Code"/>
-      </w:pPr>
-      <w:r>
-        <w:t xml:space="preserve">    }    </w:t>
-      </w:r>
-    </w:p>
-    <w:p>
-      <w:pPr>
-        <w:pStyle w:val="Code"/>
-      </w:pPr>
-      <w:r>
-        <w:t xml:space="preserve">  }</w:t>
-      </w:r>
-    </w:p>
-    <w:p>
-      <w:pPr>
-        <w:pStyle w:val="Code"/>
-      </w:pPr>
-      <w:r>
-        <w:t xml:space="preserve">  if (</w:t>
-      </w:r>
-      <w:proofErr w:type="spellStart"/>
-      <w:r>
-        <w:t>newRoom.hasAWestRoom</w:t>
-      </w:r>
-      <w:proofErr w:type="spellEnd"/>
-      <w:r>
-        <w:t>) {</w:t>
-      </w:r>
-    </w:p>
-    <w:p>
-      <w:pPr>
-        <w:pStyle w:val="Code"/>
-      </w:pPr>
-      <w:r>
-        <w:t xml:space="preserve">    </w:t>
-      </w:r>
-      <w:r>
-        <w:t>if (</w:t>
-      </w:r>
-      <w:proofErr w:type="spellStart"/>
-      <w:r>
-        <w:t>listOfCurrentRoomsOnFloor.</w:t>
-      </w:r>
-      <w:r>
-        <w:t>RoomHas</w:t>
-      </w:r>
-      <w:r>
-        <w:t>Same</w:t>
-      </w:r>
-      <w:r>
         <w:t>West</w:t>
       </w:r>
       <w:r>
-        <w:t>Room</w:t>
-      </w:r>
-      <w:proofErr w:type="spellEnd"/>
-      <w:r>
-        <w:t>()) {</w:t>
+        <w:t>Room()) {</w:t>
       </w:r>
     </w:p>
     <w:p>
@@ -3122,7 +3035,6 @@
                 <w:sz w:val="28"/>
               </w:rPr>
             </w:pPr>
-            <w:proofErr w:type="spellStart"/>
             <w:r>
               <w:rPr>
                 <w:color w:val="FFFFFF" w:themeColor="background1"/>
@@ -3130,7 +3042,6 @@
               </w:rPr>
               <w:t>RoomNorth</w:t>
             </w:r>
-            <w:proofErr w:type="spellEnd"/>
           </w:p>
         </w:tc>
         <w:tc>
@@ -3146,7 +3057,6 @@
                 <w:sz w:val="28"/>
               </w:rPr>
             </w:pPr>
-            <w:proofErr w:type="spellStart"/>
             <w:r>
               <w:rPr>
                 <w:color w:val="FFFFFF" w:themeColor="background1"/>
@@ -3154,7 +3064,6 @@
               </w:rPr>
               <w:t>RoomEast</w:t>
             </w:r>
-            <w:proofErr w:type="spellEnd"/>
           </w:p>
         </w:tc>
         <w:tc>
@@ -3170,7 +3079,6 @@
                 <w:sz w:val="28"/>
               </w:rPr>
             </w:pPr>
-            <w:proofErr w:type="spellStart"/>
             <w:r>
               <w:rPr>
                 <w:color w:val="FFFFFF" w:themeColor="background1"/>
@@ -3178,7 +3086,6 @@
               </w:rPr>
               <w:t>RoomSouth</w:t>
             </w:r>
-            <w:proofErr w:type="spellEnd"/>
           </w:p>
         </w:tc>
         <w:tc>
@@ -3194,7 +3101,6 @@
                 <w:sz w:val="28"/>
               </w:rPr>
             </w:pPr>
-            <w:proofErr w:type="spellStart"/>
             <w:r>
               <w:rPr>
                 <w:color w:val="FFFFFF" w:themeColor="background1"/>
@@ -3202,7 +3108,6 @@
               </w:rPr>
               <w:t>RoomWest</w:t>
             </w:r>
-            <w:proofErr w:type="spellEnd"/>
           </w:p>
         </w:tc>
       </w:tr>
@@ -4338,8 +4243,6 @@
       <w:r>
         <w:t>To fix this flaw I would not need to change the algorithm, but the code to add a room. It would need to be aware that rooms 1 and 2 have a gap the size of one room between them, so that both relationships can be added automatically.</w:t>
       </w:r>
-      <w:bookmarkStart w:id="0" w:name="_GoBack"/>
-      <w:bookmarkEnd w:id="0"/>
     </w:p>
     <w:sectPr>
       <w:footerReference w:type="default" r:id="rId28"/>
@@ -4420,7 +4323,7 @@
           <w:rPr>
             <w:noProof/>
           </w:rPr>
-          <w:t>19</w:t>
+          <w:t>14</w:t>
         </w:r>
         <w:r>
           <w:rPr>
@@ -6101,7 +6004,7 @@
 </file>
 
 <file path=customXml/itemProps1.xml><?xml version="1.0" encoding="utf-8"?>
-<ds:datastoreItem xmlns:ds="http://schemas.openxmlformats.org/officeDocument/2006/customXml" ds:itemID="{F7C04CAF-0F08-4CAD-9A80-4A227EDF8271}">
+<ds:datastoreItem xmlns:ds="http://schemas.openxmlformats.org/officeDocument/2006/customXml" ds:itemID="{C5D163A2-6193-47AB-912C-FC63BCBE54B5}">
   <ds:schemaRefs>
     <ds:schemaRef ds:uri="http://schemas.openxmlformats.org/officeDocument/2006/bibliography"/>
   </ds:schemaRefs>

</xml_diff>

<commit_message>
Final unit tests, final changes to system
</commit_message>
<xml_diff>
--- a/Final Report.docx
+++ b/Final Report.docx
@@ -33,6 +33,7 @@
           <w:szCs w:val="48"/>
         </w:rPr>
       </w:pPr>
+      <w:bookmarkStart w:id="0" w:name="_Toc478117452"/>
       <w:r>
         <w:t xml:space="preserve">Programming </w:t>
       </w:r>
@@ -42,6 +43,7 @@
       <w:r>
         <w:t>Components</w:t>
       </w:r>
+      <w:bookmarkEnd w:id="0"/>
     </w:p>
     <w:p>
       <w:pPr>
@@ -51,9 +53,11 @@
           <w:szCs w:val="48"/>
         </w:rPr>
       </w:pPr>
+      <w:bookmarkStart w:id="1" w:name="_Toc478117453"/>
       <w:r>
         <w:t>COMP1690</w:t>
       </w:r>
+      <w:bookmarkEnd w:id="1"/>
     </w:p>
     <w:p/>
     <w:p>
@@ -123,6 +127,9 @@
       <w:r>
         <w:t>Word Count:</w:t>
       </w:r>
+      <w:r>
+        <w:t xml:space="preserve"> 2,242</w:t>
+      </w:r>
     </w:p>
     <w:p>
       <w:pPr>
@@ -167,475 +174,2004 @@
       <w:pPr>
         <w:pStyle w:val="Heading1"/>
       </w:pPr>
+      <w:bookmarkStart w:id="2" w:name="_Toc478117454"/>
       <w:r>
         <w:lastRenderedPageBreak/>
-        <w:t>Contents</w:t>
-      </w:r>
-    </w:p>
-    <w:p/>
-    <w:tbl>
-      <w:tblPr>
-        <w:tblW w:w="0" w:type="auto"/>
-        <w:tblCellMar>
-          <w:top w:w="15" w:type="dxa"/>
-          <w:left w:w="15" w:type="dxa"/>
-          <w:bottom w:w="15" w:type="dxa"/>
-          <w:right w:w="15" w:type="dxa"/>
-        </w:tblCellMar>
-        <w:tblLook w:val="04A0" w:firstRow="1" w:lastRow="0" w:firstColumn="1" w:lastColumn="0" w:noHBand="0" w:noVBand="1"/>
-      </w:tblPr>
-      <w:tblGrid>
-        <w:gridCol w:w="1180"/>
-        <w:gridCol w:w="2514"/>
-        <w:gridCol w:w="206"/>
-      </w:tblGrid>
-      <w:tr>
-        <w:tc>
-          <w:tcPr>
-            <w:tcW w:w="0" w:type="auto"/>
-            <w:tcBorders>
-              <w:top w:val="single" w:sz="2" w:space="0" w:color="000000"/>
-              <w:left w:val="single" w:sz="2" w:space="0" w:color="000000"/>
-              <w:bottom w:val="single" w:sz="2" w:space="0" w:color="000000"/>
-              <w:right w:val="single" w:sz="2" w:space="0" w:color="000000"/>
-            </w:tcBorders>
-            <w:tcMar>
-              <w:top w:w="100" w:type="dxa"/>
-              <w:left w:w="100" w:type="dxa"/>
-              <w:bottom w:w="100" w:type="dxa"/>
-              <w:right w:w="100" w:type="dxa"/>
-            </w:tcMar>
-            <w:hideMark/>
-          </w:tcPr>
-          <w:p>
-            <w:pPr>
-              <w:rPr>
-                <w:szCs w:val="24"/>
-              </w:rPr>
-            </w:pPr>
-            <w:r>
-              <w:t>Section 1</w:t>
-            </w:r>
-          </w:p>
-        </w:tc>
-        <w:tc>
-          <w:tcPr>
-            <w:tcW w:w="0" w:type="auto"/>
-            <w:tcBorders>
-              <w:top w:val="single" w:sz="2" w:space="0" w:color="000000"/>
-              <w:left w:val="single" w:sz="2" w:space="0" w:color="000000"/>
-              <w:bottom w:val="single" w:sz="2" w:space="0" w:color="000000"/>
-              <w:right w:val="single" w:sz="2" w:space="0" w:color="000000"/>
-            </w:tcBorders>
-            <w:tcMar>
-              <w:top w:w="100" w:type="dxa"/>
-              <w:left w:w="100" w:type="dxa"/>
-              <w:bottom w:w="100" w:type="dxa"/>
-              <w:right w:w="100" w:type="dxa"/>
-            </w:tcMar>
-            <w:hideMark/>
-          </w:tcPr>
-          <w:p>
-            <w:pPr>
-              <w:rPr>
-                <w:szCs w:val="24"/>
-              </w:rPr>
-            </w:pPr>
-            <w:r>
-              <w:t>Introduction</w:t>
-            </w:r>
-          </w:p>
-        </w:tc>
-        <w:tc>
-          <w:tcPr>
-            <w:tcW w:w="0" w:type="auto"/>
-            <w:tcBorders>
-              <w:top w:val="single" w:sz="2" w:space="0" w:color="000000"/>
-              <w:left w:val="single" w:sz="2" w:space="0" w:color="000000"/>
-              <w:bottom w:val="single" w:sz="2" w:space="0" w:color="000000"/>
-              <w:right w:val="single" w:sz="2" w:space="0" w:color="000000"/>
-            </w:tcBorders>
-            <w:tcMar>
-              <w:top w:w="100" w:type="dxa"/>
-              <w:left w:w="100" w:type="dxa"/>
-              <w:bottom w:w="100" w:type="dxa"/>
-              <w:right w:w="100" w:type="dxa"/>
-            </w:tcMar>
-            <w:hideMark/>
-          </w:tcPr>
-          <w:p/>
-        </w:tc>
-      </w:tr>
-      <w:tr>
-        <w:tc>
-          <w:tcPr>
-            <w:tcW w:w="0" w:type="auto"/>
-            <w:tcBorders>
-              <w:top w:val="single" w:sz="2" w:space="0" w:color="000000"/>
-              <w:left w:val="single" w:sz="2" w:space="0" w:color="000000"/>
-              <w:bottom w:val="single" w:sz="2" w:space="0" w:color="000000"/>
-              <w:right w:val="single" w:sz="2" w:space="0" w:color="000000"/>
-            </w:tcBorders>
-            <w:tcMar>
-              <w:top w:w="100" w:type="dxa"/>
-              <w:left w:w="100" w:type="dxa"/>
-              <w:bottom w:w="100" w:type="dxa"/>
-              <w:right w:w="100" w:type="dxa"/>
-            </w:tcMar>
-            <w:hideMark/>
-          </w:tcPr>
-          <w:p>
-            <w:pPr>
-              <w:rPr>
-                <w:szCs w:val="24"/>
-              </w:rPr>
-            </w:pPr>
-            <w:r>
-              <w:t>Section 2</w:t>
-            </w:r>
-          </w:p>
-        </w:tc>
-        <w:tc>
-          <w:tcPr>
-            <w:tcW w:w="0" w:type="auto"/>
-            <w:tcBorders>
-              <w:top w:val="single" w:sz="2" w:space="0" w:color="000000"/>
-              <w:left w:val="single" w:sz="2" w:space="0" w:color="000000"/>
-              <w:bottom w:val="single" w:sz="2" w:space="0" w:color="000000"/>
-              <w:right w:val="single" w:sz="2" w:space="0" w:color="000000"/>
-            </w:tcBorders>
-            <w:tcMar>
-              <w:top w:w="100" w:type="dxa"/>
-              <w:left w:w="100" w:type="dxa"/>
-              <w:bottom w:w="100" w:type="dxa"/>
-              <w:right w:w="100" w:type="dxa"/>
-            </w:tcMar>
-            <w:hideMark/>
-          </w:tcPr>
-          <w:p>
-            <w:pPr>
-              <w:rPr>
-                <w:szCs w:val="24"/>
-              </w:rPr>
-            </w:pPr>
-            <w:r>
-              <w:t>Design Documentation</w:t>
-            </w:r>
-          </w:p>
-        </w:tc>
-        <w:tc>
-          <w:tcPr>
-            <w:tcW w:w="0" w:type="auto"/>
-            <w:tcBorders>
-              <w:top w:val="single" w:sz="2" w:space="0" w:color="000000"/>
-              <w:left w:val="single" w:sz="2" w:space="0" w:color="000000"/>
-              <w:bottom w:val="single" w:sz="2" w:space="0" w:color="000000"/>
-              <w:right w:val="single" w:sz="2" w:space="0" w:color="000000"/>
-            </w:tcBorders>
-            <w:tcMar>
-              <w:top w:w="100" w:type="dxa"/>
-              <w:left w:w="100" w:type="dxa"/>
-              <w:bottom w:w="100" w:type="dxa"/>
-              <w:right w:w="100" w:type="dxa"/>
-            </w:tcMar>
-            <w:hideMark/>
-          </w:tcPr>
-          <w:p/>
-        </w:tc>
-      </w:tr>
-      <w:tr>
-        <w:tc>
-          <w:tcPr>
-            <w:tcW w:w="0" w:type="auto"/>
-            <w:tcBorders>
-              <w:top w:val="single" w:sz="2" w:space="0" w:color="000000"/>
-              <w:left w:val="single" w:sz="2" w:space="0" w:color="000000"/>
-              <w:bottom w:val="single" w:sz="2" w:space="0" w:color="000000"/>
-              <w:right w:val="single" w:sz="2" w:space="0" w:color="000000"/>
-            </w:tcBorders>
-            <w:tcMar>
-              <w:top w:w="100" w:type="dxa"/>
-              <w:left w:w="100" w:type="dxa"/>
-              <w:bottom w:w="100" w:type="dxa"/>
-              <w:right w:w="100" w:type="dxa"/>
-            </w:tcMar>
-            <w:hideMark/>
-          </w:tcPr>
-          <w:p>
-            <w:pPr>
-              <w:rPr>
-                <w:szCs w:val="24"/>
-              </w:rPr>
-            </w:pPr>
-            <w:r>
-              <w:t>Section 3</w:t>
-            </w:r>
-          </w:p>
-        </w:tc>
-        <w:tc>
-          <w:tcPr>
-            <w:tcW w:w="0" w:type="auto"/>
-            <w:tcBorders>
-              <w:top w:val="single" w:sz="2" w:space="0" w:color="000000"/>
-              <w:left w:val="single" w:sz="2" w:space="0" w:color="000000"/>
-              <w:bottom w:val="single" w:sz="2" w:space="0" w:color="000000"/>
-              <w:right w:val="single" w:sz="2" w:space="0" w:color="000000"/>
-            </w:tcBorders>
-            <w:tcMar>
-              <w:top w:w="100" w:type="dxa"/>
-              <w:left w:w="100" w:type="dxa"/>
-              <w:bottom w:w="100" w:type="dxa"/>
-              <w:right w:w="100" w:type="dxa"/>
-            </w:tcMar>
-            <w:hideMark/>
-          </w:tcPr>
-          <w:p>
-            <w:pPr>
-              <w:rPr>
-                <w:szCs w:val="24"/>
-              </w:rPr>
-            </w:pPr>
-            <w:r>
-              <w:t>Screenshots of Features</w:t>
-            </w:r>
-          </w:p>
-        </w:tc>
-        <w:tc>
-          <w:tcPr>
-            <w:tcW w:w="0" w:type="auto"/>
-            <w:tcBorders>
-              <w:top w:val="single" w:sz="2" w:space="0" w:color="000000"/>
-              <w:left w:val="single" w:sz="2" w:space="0" w:color="000000"/>
-              <w:bottom w:val="single" w:sz="2" w:space="0" w:color="000000"/>
-              <w:right w:val="single" w:sz="2" w:space="0" w:color="000000"/>
-            </w:tcBorders>
-            <w:tcMar>
-              <w:top w:w="100" w:type="dxa"/>
-              <w:left w:w="100" w:type="dxa"/>
-              <w:bottom w:w="100" w:type="dxa"/>
-              <w:right w:w="100" w:type="dxa"/>
-            </w:tcMar>
-            <w:hideMark/>
-          </w:tcPr>
-          <w:p/>
-        </w:tc>
-      </w:tr>
-      <w:tr>
-        <w:tc>
-          <w:tcPr>
-            <w:tcW w:w="0" w:type="auto"/>
-            <w:tcBorders>
-              <w:top w:val="single" w:sz="2" w:space="0" w:color="000000"/>
-              <w:left w:val="single" w:sz="2" w:space="0" w:color="000000"/>
-              <w:bottom w:val="single" w:sz="2" w:space="0" w:color="000000"/>
-              <w:right w:val="single" w:sz="2" w:space="0" w:color="000000"/>
-            </w:tcBorders>
-            <w:tcMar>
-              <w:top w:w="100" w:type="dxa"/>
-              <w:left w:w="100" w:type="dxa"/>
-              <w:bottom w:w="100" w:type="dxa"/>
-              <w:right w:w="100" w:type="dxa"/>
-            </w:tcMar>
-            <w:hideMark/>
-          </w:tcPr>
-          <w:p>
-            <w:pPr>
-              <w:rPr>
-                <w:szCs w:val="24"/>
-              </w:rPr>
-            </w:pPr>
-            <w:r>
-              <w:t>Section 4</w:t>
-            </w:r>
-          </w:p>
-        </w:tc>
-        <w:tc>
-          <w:tcPr>
-            <w:tcW w:w="0" w:type="auto"/>
-            <w:tcBorders>
-              <w:top w:val="single" w:sz="2" w:space="0" w:color="000000"/>
-              <w:left w:val="single" w:sz="2" w:space="0" w:color="000000"/>
-              <w:bottom w:val="single" w:sz="2" w:space="0" w:color="000000"/>
-              <w:right w:val="single" w:sz="2" w:space="0" w:color="000000"/>
-            </w:tcBorders>
-            <w:tcMar>
-              <w:top w:w="100" w:type="dxa"/>
-              <w:left w:w="100" w:type="dxa"/>
-              <w:bottom w:w="100" w:type="dxa"/>
-              <w:right w:w="100" w:type="dxa"/>
-            </w:tcMar>
-            <w:hideMark/>
-          </w:tcPr>
-          <w:p>
-            <w:pPr>
-              <w:rPr>
-                <w:szCs w:val="24"/>
-              </w:rPr>
-            </w:pPr>
-            <w:r>
-              <w:t>Evaluation</w:t>
-            </w:r>
-          </w:p>
-        </w:tc>
-        <w:tc>
-          <w:tcPr>
-            <w:tcW w:w="0" w:type="auto"/>
-            <w:tcBorders>
-              <w:top w:val="single" w:sz="2" w:space="0" w:color="000000"/>
-              <w:left w:val="single" w:sz="2" w:space="0" w:color="000000"/>
-              <w:bottom w:val="single" w:sz="2" w:space="0" w:color="000000"/>
-              <w:right w:val="single" w:sz="2" w:space="0" w:color="000000"/>
-            </w:tcBorders>
-            <w:tcMar>
-              <w:top w:w="100" w:type="dxa"/>
-              <w:left w:w="100" w:type="dxa"/>
-              <w:bottom w:w="100" w:type="dxa"/>
-              <w:right w:w="100" w:type="dxa"/>
-            </w:tcMar>
-            <w:hideMark/>
-          </w:tcPr>
-          <w:p/>
-        </w:tc>
-      </w:tr>
-      <w:tr>
-        <w:tc>
-          <w:tcPr>
-            <w:tcW w:w="0" w:type="auto"/>
-            <w:tcBorders>
-              <w:top w:val="single" w:sz="2" w:space="0" w:color="000000"/>
-              <w:left w:val="single" w:sz="2" w:space="0" w:color="000000"/>
-              <w:bottom w:val="single" w:sz="2" w:space="0" w:color="000000"/>
-              <w:right w:val="single" w:sz="2" w:space="0" w:color="000000"/>
-            </w:tcBorders>
-            <w:tcMar>
-              <w:top w:w="100" w:type="dxa"/>
-              <w:left w:w="100" w:type="dxa"/>
-              <w:bottom w:w="100" w:type="dxa"/>
-              <w:right w:w="100" w:type="dxa"/>
-            </w:tcMar>
-            <w:hideMark/>
-          </w:tcPr>
-          <w:p>
-            <w:pPr>
-              <w:rPr>
-                <w:szCs w:val="24"/>
-              </w:rPr>
-            </w:pPr>
-            <w:r>
-              <w:t>Section 5f</w:t>
-            </w:r>
-          </w:p>
-        </w:tc>
-        <w:tc>
-          <w:tcPr>
-            <w:tcW w:w="0" w:type="auto"/>
-            <w:tcBorders>
-              <w:top w:val="single" w:sz="2" w:space="0" w:color="000000"/>
-              <w:left w:val="single" w:sz="2" w:space="0" w:color="000000"/>
-              <w:bottom w:val="single" w:sz="2" w:space="0" w:color="000000"/>
-              <w:right w:val="single" w:sz="2" w:space="0" w:color="000000"/>
-            </w:tcBorders>
-            <w:tcMar>
-              <w:top w:w="100" w:type="dxa"/>
-              <w:left w:w="100" w:type="dxa"/>
-              <w:bottom w:w="100" w:type="dxa"/>
-              <w:right w:w="100" w:type="dxa"/>
-            </w:tcMar>
-            <w:hideMark/>
-          </w:tcPr>
-          <w:p>
-            <w:pPr>
-              <w:rPr>
-                <w:szCs w:val="24"/>
-              </w:rPr>
-            </w:pPr>
-            <w:r>
-              <w:t>Algorithms Explanation</w:t>
-            </w:r>
-          </w:p>
-        </w:tc>
-        <w:tc>
-          <w:tcPr>
-            <w:tcW w:w="0" w:type="auto"/>
-            <w:tcBorders>
-              <w:top w:val="single" w:sz="2" w:space="0" w:color="000000"/>
-              <w:left w:val="single" w:sz="2" w:space="0" w:color="000000"/>
-              <w:bottom w:val="single" w:sz="2" w:space="0" w:color="000000"/>
-              <w:right w:val="single" w:sz="2" w:space="0" w:color="000000"/>
-            </w:tcBorders>
-            <w:tcMar>
-              <w:top w:w="100" w:type="dxa"/>
-              <w:left w:w="100" w:type="dxa"/>
-              <w:bottom w:w="100" w:type="dxa"/>
-              <w:right w:w="100" w:type="dxa"/>
-            </w:tcMar>
-            <w:hideMark/>
-          </w:tcPr>
-          <w:p/>
-        </w:tc>
-      </w:tr>
-    </w:tbl>
-    <w:p>
-      <w:r>
-        <w:br/>
-      </w:r>
-      <w:r>
-        <w:br/>
-      </w:r>
-      <w:r>
-        <w:br/>
-      </w:r>
-      <w:r>
-        <w:br/>
-      </w:r>
-      <w:r>
-        <w:br/>
-      </w:r>
-      <w:r>
-        <w:br/>
-      </w:r>
-      <w:r>
-        <w:br/>
-      </w:r>
-      <w:r>
-        <w:br/>
-      </w:r>
-      <w:r>
-        <w:br/>
-      </w:r>
-      <w:r>
-        <w:br/>
-      </w:r>
-      <w:r>
-        <w:br/>
-      </w:r>
-      <w:r>
-        <w:br/>
-      </w:r>
-      <w:r>
-        <w:br/>
-      </w:r>
-      <w:r>
-        <w:br/>
-      </w:r>
-      <w:r>
-        <w:br/>
-      </w:r>
-    </w:p>
-    <w:p/>
-    <w:p/>
-    <w:p>
-      <w:r>
-        <w:br/>
-      </w:r>
-      <w:r>
-        <w:br/>
-      </w:r>
-      <w:r>
-        <w:br/>
-      </w:r>
-      <w:r>
-        <w:br/>
+        <w:t>Cont</w:t>
+      </w:r>
+      <w:bookmarkStart w:id="3" w:name="_GoBack"/>
+      <w:bookmarkEnd w:id="3"/>
+      <w:r>
+        <w:t>ents</w:t>
+      </w:r>
+      <w:bookmarkEnd w:id="2"/>
+    </w:p>
+    <w:p>
+      <w:pPr>
+        <w:pStyle w:val="TOC1"/>
+        <w:tabs>
+          <w:tab w:val="right" w:leader="dot" w:pos="9016"/>
+        </w:tabs>
+        <w:rPr>
+          <w:noProof/>
+        </w:rPr>
+      </w:pPr>
+      <w:r>
+        <w:fldChar w:fldCharType="begin"/>
+      </w:r>
+      <w:r>
+        <w:instrText xml:space="preserve"> TOC \o "1-3" \h \z \u </w:instrText>
+      </w:r>
+      <w:r>
+        <w:fldChar w:fldCharType="separate"/>
+      </w:r>
+    </w:p>
+    <w:p>
+      <w:pPr>
+        <w:pStyle w:val="TOC1"/>
+        <w:tabs>
+          <w:tab w:val="left" w:pos="440"/>
+          <w:tab w:val="right" w:leader="dot" w:pos="9016"/>
+        </w:tabs>
+        <w:rPr>
+          <w:noProof/>
+        </w:rPr>
+      </w:pPr>
+      <w:hyperlink w:anchor="_Toc478117455" w:history="1">
+        <w:r>
+          <w:rPr>
+            <w:rStyle w:val="Hyperlink"/>
+            <w:noProof/>
+          </w:rPr>
+          <w:t>1.</w:t>
+        </w:r>
+        <w:r>
+          <w:rPr>
+            <w:noProof/>
+          </w:rPr>
+          <w:tab/>
+        </w:r>
+        <w:r>
+          <w:rPr>
+            <w:rStyle w:val="Hyperlink"/>
+            <w:noProof/>
+          </w:rPr>
+          <w:t>Introduction</w:t>
+        </w:r>
+        <w:r>
+          <w:rPr>
+            <w:noProof/>
+            <w:webHidden/>
+          </w:rPr>
+          <w:tab/>
+        </w:r>
+        <w:r>
+          <w:rPr>
+            <w:noProof/>
+            <w:webHidden/>
+          </w:rPr>
+          <w:fldChar w:fldCharType="begin"/>
+        </w:r>
+        <w:r>
+          <w:rPr>
+            <w:noProof/>
+            <w:webHidden/>
+          </w:rPr>
+          <w:instrText xml:space="preserve"> PAGEREF _Toc478117455 \h </w:instrText>
+        </w:r>
+        <w:r>
+          <w:rPr>
+            <w:noProof/>
+            <w:webHidden/>
+          </w:rPr>
+        </w:r>
+        <w:r>
+          <w:rPr>
+            <w:noProof/>
+            <w:webHidden/>
+          </w:rPr>
+          <w:fldChar w:fldCharType="separate"/>
+        </w:r>
+        <w:r>
+          <w:rPr>
+            <w:noProof/>
+            <w:webHidden/>
+          </w:rPr>
+          <w:t>3</w:t>
+        </w:r>
+        <w:r>
+          <w:rPr>
+            <w:noProof/>
+            <w:webHidden/>
+          </w:rPr>
+          <w:fldChar w:fldCharType="end"/>
+        </w:r>
+      </w:hyperlink>
+    </w:p>
+    <w:p>
+      <w:pPr>
+        <w:pStyle w:val="TOC1"/>
+        <w:tabs>
+          <w:tab w:val="left" w:pos="440"/>
+          <w:tab w:val="right" w:leader="dot" w:pos="9016"/>
+        </w:tabs>
+        <w:rPr>
+          <w:noProof/>
+        </w:rPr>
+      </w:pPr>
+      <w:hyperlink w:anchor="_Toc478117456" w:history="1">
+        <w:r>
+          <w:rPr>
+            <w:rStyle w:val="Hyperlink"/>
+            <w:noProof/>
+          </w:rPr>
+          <w:t>2.</w:t>
+        </w:r>
+        <w:r>
+          <w:rPr>
+            <w:noProof/>
+          </w:rPr>
+          <w:tab/>
+        </w:r>
+        <w:r>
+          <w:rPr>
+            <w:rStyle w:val="Hyperlink"/>
+            <w:noProof/>
+          </w:rPr>
+          <w:t>Design Documentation</w:t>
+        </w:r>
+        <w:r>
+          <w:rPr>
+            <w:noProof/>
+            <w:webHidden/>
+          </w:rPr>
+          <w:tab/>
+        </w:r>
+        <w:r>
+          <w:rPr>
+            <w:noProof/>
+            <w:webHidden/>
+          </w:rPr>
+          <w:fldChar w:fldCharType="begin"/>
+        </w:r>
+        <w:r>
+          <w:rPr>
+            <w:noProof/>
+            <w:webHidden/>
+          </w:rPr>
+          <w:instrText xml:space="preserve"> PAGEREF _Toc478117456 \h </w:instrText>
+        </w:r>
+        <w:r>
+          <w:rPr>
+            <w:noProof/>
+            <w:webHidden/>
+          </w:rPr>
+        </w:r>
+        <w:r>
+          <w:rPr>
+            <w:noProof/>
+            <w:webHidden/>
+          </w:rPr>
+          <w:fldChar w:fldCharType="separate"/>
+        </w:r>
+        <w:r>
+          <w:rPr>
+            <w:noProof/>
+            <w:webHidden/>
+          </w:rPr>
+          <w:t>4</w:t>
+        </w:r>
+        <w:r>
+          <w:rPr>
+            <w:noProof/>
+            <w:webHidden/>
+          </w:rPr>
+          <w:fldChar w:fldCharType="end"/>
+        </w:r>
+      </w:hyperlink>
+    </w:p>
+    <w:p>
+      <w:pPr>
+        <w:pStyle w:val="TOC2"/>
+        <w:tabs>
+          <w:tab w:val="left" w:pos="660"/>
+          <w:tab w:val="right" w:leader="dot" w:pos="9016"/>
+        </w:tabs>
+        <w:rPr>
+          <w:noProof/>
+        </w:rPr>
+      </w:pPr>
+      <w:hyperlink w:anchor="_Toc478117457" w:history="1">
+        <w:r>
+          <w:rPr>
+            <w:rStyle w:val="Hyperlink"/>
+            <w:noProof/>
+          </w:rPr>
+          <w:t>a.</w:t>
+        </w:r>
+        <w:r>
+          <w:rPr>
+            <w:noProof/>
+          </w:rPr>
+          <w:tab/>
+        </w:r>
+        <w:r>
+          <w:rPr>
+            <w:rStyle w:val="Hyperlink"/>
+            <w:noProof/>
+          </w:rPr>
+          <w:t>ERD</w:t>
+        </w:r>
+        <w:r>
+          <w:rPr>
+            <w:noProof/>
+            <w:webHidden/>
+          </w:rPr>
+          <w:tab/>
+        </w:r>
+        <w:r>
+          <w:rPr>
+            <w:noProof/>
+            <w:webHidden/>
+          </w:rPr>
+          <w:fldChar w:fldCharType="begin"/>
+        </w:r>
+        <w:r>
+          <w:rPr>
+            <w:noProof/>
+            <w:webHidden/>
+          </w:rPr>
+          <w:instrText xml:space="preserve"> PAGEREF _Toc478117457 \h </w:instrText>
+        </w:r>
+        <w:r>
+          <w:rPr>
+            <w:noProof/>
+            <w:webHidden/>
+          </w:rPr>
+        </w:r>
+        <w:r>
+          <w:rPr>
+            <w:noProof/>
+            <w:webHidden/>
+          </w:rPr>
+          <w:fldChar w:fldCharType="separate"/>
+        </w:r>
+        <w:r>
+          <w:rPr>
+            <w:noProof/>
+            <w:webHidden/>
+          </w:rPr>
+          <w:t>4</w:t>
+        </w:r>
+        <w:r>
+          <w:rPr>
+            <w:noProof/>
+            <w:webHidden/>
+          </w:rPr>
+          <w:fldChar w:fldCharType="end"/>
+        </w:r>
+      </w:hyperlink>
+    </w:p>
+    <w:p>
+      <w:pPr>
+        <w:pStyle w:val="TOC2"/>
+        <w:tabs>
+          <w:tab w:val="left" w:pos="660"/>
+          <w:tab w:val="right" w:leader="dot" w:pos="9016"/>
+        </w:tabs>
+        <w:rPr>
+          <w:noProof/>
+        </w:rPr>
+      </w:pPr>
+      <w:hyperlink w:anchor="_Toc478117458" w:history="1">
+        <w:r>
+          <w:rPr>
+            <w:rStyle w:val="Hyperlink"/>
+            <w:noProof/>
+          </w:rPr>
+          <w:t>b.</w:t>
+        </w:r>
+        <w:r>
+          <w:rPr>
+            <w:noProof/>
+          </w:rPr>
+          <w:tab/>
+        </w:r>
+        <w:r>
+          <w:rPr>
+            <w:rStyle w:val="Hyperlink"/>
+            <w:noProof/>
+          </w:rPr>
+          <w:t>Class Diagram</w:t>
+        </w:r>
+        <w:r>
+          <w:rPr>
+            <w:noProof/>
+            <w:webHidden/>
+          </w:rPr>
+          <w:tab/>
+        </w:r>
+        <w:r>
+          <w:rPr>
+            <w:noProof/>
+            <w:webHidden/>
+          </w:rPr>
+          <w:fldChar w:fldCharType="begin"/>
+        </w:r>
+        <w:r>
+          <w:rPr>
+            <w:noProof/>
+            <w:webHidden/>
+          </w:rPr>
+          <w:instrText xml:space="preserve"> PAGEREF _Toc478117458 \h </w:instrText>
+        </w:r>
+        <w:r>
+          <w:rPr>
+            <w:noProof/>
+            <w:webHidden/>
+          </w:rPr>
+        </w:r>
+        <w:r>
+          <w:rPr>
+            <w:noProof/>
+            <w:webHidden/>
+          </w:rPr>
+          <w:fldChar w:fldCharType="separate"/>
+        </w:r>
+        <w:r>
+          <w:rPr>
+            <w:noProof/>
+            <w:webHidden/>
+          </w:rPr>
+          <w:t>5</w:t>
+        </w:r>
+        <w:r>
+          <w:rPr>
+            <w:noProof/>
+            <w:webHidden/>
+          </w:rPr>
+          <w:fldChar w:fldCharType="end"/>
+        </w:r>
+      </w:hyperlink>
+    </w:p>
+    <w:p>
+      <w:pPr>
+        <w:pStyle w:val="TOC3"/>
+        <w:tabs>
+          <w:tab w:val="left" w:pos="880"/>
+          <w:tab w:val="right" w:leader="dot" w:pos="9016"/>
+        </w:tabs>
+        <w:rPr>
+          <w:noProof/>
+        </w:rPr>
+      </w:pPr>
+      <w:hyperlink w:anchor="_Toc478117459" w:history="1">
+        <w:r>
+          <w:rPr>
+            <w:rStyle w:val="Hyperlink"/>
+            <w:noProof/>
+          </w:rPr>
+          <w:t>i.</w:t>
+        </w:r>
+        <w:r>
+          <w:rPr>
+            <w:noProof/>
+          </w:rPr>
+          <w:tab/>
+        </w:r>
+        <w:r>
+          <w:rPr>
+            <w:rStyle w:val="Hyperlink"/>
+            <w:noProof/>
+          </w:rPr>
+          <w:t>Windows Forms Application</w:t>
+        </w:r>
+        <w:r>
+          <w:rPr>
+            <w:noProof/>
+            <w:webHidden/>
+          </w:rPr>
+          <w:tab/>
+        </w:r>
+        <w:r>
+          <w:rPr>
+            <w:noProof/>
+            <w:webHidden/>
+          </w:rPr>
+          <w:fldChar w:fldCharType="begin"/>
+        </w:r>
+        <w:r>
+          <w:rPr>
+            <w:noProof/>
+            <w:webHidden/>
+          </w:rPr>
+          <w:instrText xml:space="preserve"> PAGEREF _Toc478117459 \h </w:instrText>
+        </w:r>
+        <w:r>
+          <w:rPr>
+            <w:noProof/>
+            <w:webHidden/>
+          </w:rPr>
+        </w:r>
+        <w:r>
+          <w:rPr>
+            <w:noProof/>
+            <w:webHidden/>
+          </w:rPr>
+          <w:fldChar w:fldCharType="separate"/>
+        </w:r>
+        <w:r>
+          <w:rPr>
+            <w:noProof/>
+            <w:webHidden/>
+          </w:rPr>
+          <w:t>5</w:t>
+        </w:r>
+        <w:r>
+          <w:rPr>
+            <w:noProof/>
+            <w:webHidden/>
+          </w:rPr>
+          <w:fldChar w:fldCharType="end"/>
+        </w:r>
+      </w:hyperlink>
+    </w:p>
+    <w:p>
+      <w:pPr>
+        <w:pStyle w:val="TOC3"/>
+        <w:tabs>
+          <w:tab w:val="left" w:pos="880"/>
+          <w:tab w:val="right" w:leader="dot" w:pos="9016"/>
+        </w:tabs>
+        <w:rPr>
+          <w:noProof/>
+        </w:rPr>
+      </w:pPr>
+      <w:hyperlink w:anchor="_Toc478117460" w:history="1">
+        <w:r>
+          <w:rPr>
+            <w:rStyle w:val="Hyperlink"/>
+            <w:noProof/>
+          </w:rPr>
+          <w:t>ii.</w:t>
+        </w:r>
+        <w:r>
+          <w:rPr>
+            <w:noProof/>
+          </w:rPr>
+          <w:tab/>
+        </w:r>
+        <w:r>
+          <w:rPr>
+            <w:rStyle w:val="Hyperlink"/>
+            <w:noProof/>
+          </w:rPr>
+          <w:t>SOAP API</w:t>
+        </w:r>
+        <w:r>
+          <w:rPr>
+            <w:noProof/>
+            <w:webHidden/>
+          </w:rPr>
+          <w:tab/>
+        </w:r>
+        <w:r>
+          <w:rPr>
+            <w:noProof/>
+            <w:webHidden/>
+          </w:rPr>
+          <w:fldChar w:fldCharType="begin"/>
+        </w:r>
+        <w:r>
+          <w:rPr>
+            <w:noProof/>
+            <w:webHidden/>
+          </w:rPr>
+          <w:instrText xml:space="preserve"> PAGEREF _Toc478117460 \h </w:instrText>
+        </w:r>
+        <w:r>
+          <w:rPr>
+            <w:noProof/>
+            <w:webHidden/>
+          </w:rPr>
+        </w:r>
+        <w:r>
+          <w:rPr>
+            <w:noProof/>
+            <w:webHidden/>
+          </w:rPr>
+          <w:fldChar w:fldCharType="separate"/>
+        </w:r>
+        <w:r>
+          <w:rPr>
+            <w:noProof/>
+            <w:webHidden/>
+          </w:rPr>
+          <w:t>6</w:t>
+        </w:r>
+        <w:r>
+          <w:rPr>
+            <w:noProof/>
+            <w:webHidden/>
+          </w:rPr>
+          <w:fldChar w:fldCharType="end"/>
+        </w:r>
+      </w:hyperlink>
+    </w:p>
+    <w:p>
+      <w:pPr>
+        <w:pStyle w:val="TOC3"/>
+        <w:tabs>
+          <w:tab w:val="left" w:pos="880"/>
+          <w:tab w:val="right" w:leader="dot" w:pos="9016"/>
+        </w:tabs>
+        <w:rPr>
+          <w:noProof/>
+        </w:rPr>
+      </w:pPr>
+      <w:hyperlink w:anchor="_Toc478117461" w:history="1">
+        <w:r>
+          <w:rPr>
+            <w:rStyle w:val="Hyperlink"/>
+            <w:noProof/>
+          </w:rPr>
+          <w:t>iii.</w:t>
+        </w:r>
+        <w:r>
+          <w:rPr>
+            <w:noProof/>
+          </w:rPr>
+          <w:tab/>
+        </w:r>
+        <w:r>
+          <w:rPr>
+            <w:rStyle w:val="Hyperlink"/>
+            <w:noProof/>
+          </w:rPr>
+          <w:t>Web Forms Application</w:t>
+        </w:r>
+        <w:r>
+          <w:rPr>
+            <w:noProof/>
+            <w:webHidden/>
+          </w:rPr>
+          <w:tab/>
+        </w:r>
+        <w:r>
+          <w:rPr>
+            <w:noProof/>
+            <w:webHidden/>
+          </w:rPr>
+          <w:fldChar w:fldCharType="begin"/>
+        </w:r>
+        <w:r>
+          <w:rPr>
+            <w:noProof/>
+            <w:webHidden/>
+          </w:rPr>
+          <w:instrText xml:space="preserve"> PAGEREF _Toc478117461 \h </w:instrText>
+        </w:r>
+        <w:r>
+          <w:rPr>
+            <w:noProof/>
+            <w:webHidden/>
+          </w:rPr>
+        </w:r>
+        <w:r>
+          <w:rPr>
+            <w:noProof/>
+            <w:webHidden/>
+          </w:rPr>
+          <w:fldChar w:fldCharType="separate"/>
+        </w:r>
+        <w:r>
+          <w:rPr>
+            <w:noProof/>
+            <w:webHidden/>
+          </w:rPr>
+          <w:t>7</w:t>
+        </w:r>
+        <w:r>
+          <w:rPr>
+            <w:noProof/>
+            <w:webHidden/>
+          </w:rPr>
+          <w:fldChar w:fldCharType="end"/>
+        </w:r>
+      </w:hyperlink>
+    </w:p>
+    <w:p>
+      <w:pPr>
+        <w:pStyle w:val="TOC2"/>
+        <w:tabs>
+          <w:tab w:val="left" w:pos="660"/>
+          <w:tab w:val="right" w:leader="dot" w:pos="9016"/>
+        </w:tabs>
+        <w:rPr>
+          <w:noProof/>
+        </w:rPr>
+      </w:pPr>
+      <w:hyperlink w:anchor="_Toc478117462" w:history="1">
+        <w:r>
+          <w:rPr>
+            <w:rStyle w:val="Hyperlink"/>
+            <w:noProof/>
+          </w:rPr>
+          <w:t>c.</w:t>
+        </w:r>
+        <w:r>
+          <w:rPr>
+            <w:noProof/>
+          </w:rPr>
+          <w:tab/>
+        </w:r>
+        <w:r>
+          <w:rPr>
+            <w:rStyle w:val="Hyperlink"/>
+            <w:noProof/>
+          </w:rPr>
+          <w:t>Use Case</w:t>
+        </w:r>
+        <w:r>
+          <w:rPr>
+            <w:noProof/>
+            <w:webHidden/>
+          </w:rPr>
+          <w:tab/>
+        </w:r>
+        <w:r>
+          <w:rPr>
+            <w:noProof/>
+            <w:webHidden/>
+          </w:rPr>
+          <w:fldChar w:fldCharType="begin"/>
+        </w:r>
+        <w:r>
+          <w:rPr>
+            <w:noProof/>
+            <w:webHidden/>
+          </w:rPr>
+          <w:instrText xml:space="preserve"> PAGEREF _Toc478117462 \h </w:instrText>
+        </w:r>
+        <w:r>
+          <w:rPr>
+            <w:noProof/>
+            <w:webHidden/>
+          </w:rPr>
+        </w:r>
+        <w:r>
+          <w:rPr>
+            <w:noProof/>
+            <w:webHidden/>
+          </w:rPr>
+          <w:fldChar w:fldCharType="separate"/>
+        </w:r>
+        <w:r>
+          <w:rPr>
+            <w:noProof/>
+            <w:webHidden/>
+          </w:rPr>
+          <w:t>7</w:t>
+        </w:r>
+        <w:r>
+          <w:rPr>
+            <w:noProof/>
+            <w:webHidden/>
+          </w:rPr>
+          <w:fldChar w:fldCharType="end"/>
+        </w:r>
+      </w:hyperlink>
+    </w:p>
+    <w:p>
+      <w:pPr>
+        <w:pStyle w:val="TOC1"/>
+        <w:tabs>
+          <w:tab w:val="left" w:pos="480"/>
+          <w:tab w:val="right" w:leader="dot" w:pos="9016"/>
+        </w:tabs>
+        <w:rPr>
+          <w:noProof/>
+        </w:rPr>
+      </w:pPr>
+      <w:hyperlink w:anchor="_Toc478117463" w:history="1">
+        <w:r>
+          <w:rPr>
+            <w:rStyle w:val="Hyperlink"/>
+            <w:noProof/>
+          </w:rPr>
+          <w:t>3.</w:t>
+        </w:r>
+        <w:r>
+          <w:rPr>
+            <w:noProof/>
+          </w:rPr>
+          <w:tab/>
+        </w:r>
+        <w:r>
+          <w:rPr>
+            <w:rStyle w:val="Hyperlink"/>
+            <w:noProof/>
+          </w:rPr>
+          <w:t>Screenshots of Features</w:t>
+        </w:r>
+        <w:r>
+          <w:rPr>
+            <w:noProof/>
+            <w:webHidden/>
+          </w:rPr>
+          <w:tab/>
+        </w:r>
+        <w:r>
+          <w:rPr>
+            <w:noProof/>
+            <w:webHidden/>
+          </w:rPr>
+          <w:fldChar w:fldCharType="begin"/>
+        </w:r>
+        <w:r>
+          <w:rPr>
+            <w:noProof/>
+            <w:webHidden/>
+          </w:rPr>
+          <w:instrText xml:space="preserve"> PAGEREF _Toc478117463 \h </w:instrText>
+        </w:r>
+        <w:r>
+          <w:rPr>
+            <w:noProof/>
+            <w:webHidden/>
+          </w:rPr>
+        </w:r>
+        <w:r>
+          <w:rPr>
+            <w:noProof/>
+            <w:webHidden/>
+          </w:rPr>
+          <w:fldChar w:fldCharType="separate"/>
+        </w:r>
+        <w:r>
+          <w:rPr>
+            <w:noProof/>
+            <w:webHidden/>
+          </w:rPr>
+          <w:t>8</w:t>
+        </w:r>
+        <w:r>
+          <w:rPr>
+            <w:noProof/>
+            <w:webHidden/>
+          </w:rPr>
+          <w:fldChar w:fldCharType="end"/>
+        </w:r>
+      </w:hyperlink>
+    </w:p>
+    <w:p>
+      <w:pPr>
+        <w:pStyle w:val="TOC2"/>
+        <w:tabs>
+          <w:tab w:val="left" w:pos="660"/>
+          <w:tab w:val="right" w:leader="dot" w:pos="9016"/>
+        </w:tabs>
+        <w:rPr>
+          <w:noProof/>
+        </w:rPr>
+      </w:pPr>
+      <w:hyperlink w:anchor="_Toc478117464" w:history="1">
+        <w:r>
+          <w:rPr>
+            <w:rStyle w:val="Hyperlink"/>
+            <w:noProof/>
+          </w:rPr>
+          <w:t>a.</w:t>
+        </w:r>
+        <w:r>
+          <w:rPr>
+            <w:noProof/>
+          </w:rPr>
+          <w:tab/>
+        </w:r>
+        <w:r>
+          <w:rPr>
+            <w:rStyle w:val="Hyperlink"/>
+            <w:noProof/>
+          </w:rPr>
+          <w:t>Windows Forms Application</w:t>
+        </w:r>
+        <w:r>
+          <w:rPr>
+            <w:noProof/>
+            <w:webHidden/>
+          </w:rPr>
+          <w:tab/>
+        </w:r>
+        <w:r>
+          <w:rPr>
+            <w:noProof/>
+            <w:webHidden/>
+          </w:rPr>
+          <w:fldChar w:fldCharType="begin"/>
+        </w:r>
+        <w:r>
+          <w:rPr>
+            <w:noProof/>
+            <w:webHidden/>
+          </w:rPr>
+          <w:instrText xml:space="preserve"> PAGEREF _Toc478117464 \h </w:instrText>
+        </w:r>
+        <w:r>
+          <w:rPr>
+            <w:noProof/>
+            <w:webHidden/>
+          </w:rPr>
+        </w:r>
+        <w:r>
+          <w:rPr>
+            <w:noProof/>
+            <w:webHidden/>
+          </w:rPr>
+          <w:fldChar w:fldCharType="separate"/>
+        </w:r>
+        <w:r>
+          <w:rPr>
+            <w:noProof/>
+            <w:webHidden/>
+          </w:rPr>
+          <w:t>8</w:t>
+        </w:r>
+        <w:r>
+          <w:rPr>
+            <w:noProof/>
+            <w:webHidden/>
+          </w:rPr>
+          <w:fldChar w:fldCharType="end"/>
+        </w:r>
+      </w:hyperlink>
+    </w:p>
+    <w:p>
+      <w:pPr>
+        <w:pStyle w:val="TOC3"/>
+        <w:tabs>
+          <w:tab w:val="left" w:pos="880"/>
+          <w:tab w:val="right" w:leader="dot" w:pos="9016"/>
+        </w:tabs>
+        <w:rPr>
+          <w:noProof/>
+        </w:rPr>
+      </w:pPr>
+      <w:hyperlink w:anchor="_Toc478117465" w:history="1">
+        <w:r>
+          <w:rPr>
+            <w:rStyle w:val="Hyperlink"/>
+            <w:noProof/>
+          </w:rPr>
+          <w:t>i.</w:t>
+        </w:r>
+        <w:r>
+          <w:rPr>
+            <w:noProof/>
+          </w:rPr>
+          <w:tab/>
+        </w:r>
+        <w:r>
+          <w:rPr>
+            <w:rStyle w:val="Hyperlink"/>
+            <w:noProof/>
+          </w:rPr>
+          <w:t>Register / Login Page</w:t>
+        </w:r>
+        <w:r>
+          <w:rPr>
+            <w:noProof/>
+            <w:webHidden/>
+          </w:rPr>
+          <w:tab/>
+        </w:r>
+        <w:r>
+          <w:rPr>
+            <w:noProof/>
+            <w:webHidden/>
+          </w:rPr>
+          <w:fldChar w:fldCharType="begin"/>
+        </w:r>
+        <w:r>
+          <w:rPr>
+            <w:noProof/>
+            <w:webHidden/>
+          </w:rPr>
+          <w:instrText xml:space="preserve"> PAGEREF _Toc478117465 \h </w:instrText>
+        </w:r>
+        <w:r>
+          <w:rPr>
+            <w:noProof/>
+            <w:webHidden/>
+          </w:rPr>
+        </w:r>
+        <w:r>
+          <w:rPr>
+            <w:noProof/>
+            <w:webHidden/>
+          </w:rPr>
+          <w:fldChar w:fldCharType="separate"/>
+        </w:r>
+        <w:r>
+          <w:rPr>
+            <w:noProof/>
+            <w:webHidden/>
+          </w:rPr>
+          <w:t>9</w:t>
+        </w:r>
+        <w:r>
+          <w:rPr>
+            <w:noProof/>
+            <w:webHidden/>
+          </w:rPr>
+          <w:fldChar w:fldCharType="end"/>
+        </w:r>
+      </w:hyperlink>
+    </w:p>
+    <w:p>
+      <w:pPr>
+        <w:pStyle w:val="TOC3"/>
+        <w:tabs>
+          <w:tab w:val="left" w:pos="880"/>
+          <w:tab w:val="right" w:leader="dot" w:pos="9016"/>
+        </w:tabs>
+        <w:rPr>
+          <w:noProof/>
+        </w:rPr>
+      </w:pPr>
+      <w:hyperlink w:anchor="_Toc478117466" w:history="1">
+        <w:r>
+          <w:rPr>
+            <w:rStyle w:val="Hyperlink"/>
+            <w:noProof/>
+          </w:rPr>
+          <w:t>ii.</w:t>
+        </w:r>
+        <w:r>
+          <w:rPr>
+            <w:noProof/>
+          </w:rPr>
+          <w:tab/>
+        </w:r>
+        <w:r>
+          <w:rPr>
+            <w:rStyle w:val="Hyperlink"/>
+            <w:noProof/>
+          </w:rPr>
+          <w:t>Home Page</w:t>
+        </w:r>
+        <w:r>
+          <w:rPr>
+            <w:noProof/>
+            <w:webHidden/>
+          </w:rPr>
+          <w:tab/>
+        </w:r>
+        <w:r>
+          <w:rPr>
+            <w:noProof/>
+            <w:webHidden/>
+          </w:rPr>
+          <w:fldChar w:fldCharType="begin"/>
+        </w:r>
+        <w:r>
+          <w:rPr>
+            <w:noProof/>
+            <w:webHidden/>
+          </w:rPr>
+          <w:instrText xml:space="preserve"> PAGEREF _Toc478117466 \h </w:instrText>
+        </w:r>
+        <w:r>
+          <w:rPr>
+            <w:noProof/>
+            <w:webHidden/>
+          </w:rPr>
+        </w:r>
+        <w:r>
+          <w:rPr>
+            <w:noProof/>
+            <w:webHidden/>
+          </w:rPr>
+          <w:fldChar w:fldCharType="separate"/>
+        </w:r>
+        <w:r>
+          <w:rPr>
+            <w:noProof/>
+            <w:webHidden/>
+          </w:rPr>
+          <w:t>9</w:t>
+        </w:r>
+        <w:r>
+          <w:rPr>
+            <w:noProof/>
+            <w:webHidden/>
+          </w:rPr>
+          <w:fldChar w:fldCharType="end"/>
+        </w:r>
+      </w:hyperlink>
+    </w:p>
+    <w:p>
+      <w:pPr>
+        <w:pStyle w:val="TOC3"/>
+        <w:tabs>
+          <w:tab w:val="left" w:pos="880"/>
+          <w:tab w:val="right" w:leader="dot" w:pos="9016"/>
+        </w:tabs>
+        <w:rPr>
+          <w:noProof/>
+        </w:rPr>
+      </w:pPr>
+      <w:hyperlink w:anchor="_Toc478117467" w:history="1">
+        <w:r>
+          <w:rPr>
+            <w:rStyle w:val="Hyperlink"/>
+            <w:noProof/>
+          </w:rPr>
+          <w:t>iii.</w:t>
+        </w:r>
+        <w:r>
+          <w:rPr>
+            <w:noProof/>
+          </w:rPr>
+          <w:tab/>
+        </w:r>
+        <w:r>
+          <w:rPr>
+            <w:rStyle w:val="Hyperlink"/>
+            <w:noProof/>
+          </w:rPr>
+          <w:t>Add Room Page</w:t>
+        </w:r>
+        <w:r>
+          <w:rPr>
+            <w:noProof/>
+            <w:webHidden/>
+          </w:rPr>
+          <w:tab/>
+        </w:r>
+        <w:r>
+          <w:rPr>
+            <w:noProof/>
+            <w:webHidden/>
+          </w:rPr>
+          <w:fldChar w:fldCharType="begin"/>
+        </w:r>
+        <w:r>
+          <w:rPr>
+            <w:noProof/>
+            <w:webHidden/>
+          </w:rPr>
+          <w:instrText xml:space="preserve"> PAGEREF _Toc478117467 \h </w:instrText>
+        </w:r>
+        <w:r>
+          <w:rPr>
+            <w:noProof/>
+            <w:webHidden/>
+          </w:rPr>
+        </w:r>
+        <w:r>
+          <w:rPr>
+            <w:noProof/>
+            <w:webHidden/>
+          </w:rPr>
+          <w:fldChar w:fldCharType="separate"/>
+        </w:r>
+        <w:r>
+          <w:rPr>
+            <w:noProof/>
+            <w:webHidden/>
+          </w:rPr>
+          <w:t>10</w:t>
+        </w:r>
+        <w:r>
+          <w:rPr>
+            <w:noProof/>
+            <w:webHidden/>
+          </w:rPr>
+          <w:fldChar w:fldCharType="end"/>
+        </w:r>
+      </w:hyperlink>
+    </w:p>
+    <w:p>
+      <w:pPr>
+        <w:pStyle w:val="TOC3"/>
+        <w:tabs>
+          <w:tab w:val="left" w:pos="880"/>
+          <w:tab w:val="right" w:leader="dot" w:pos="9016"/>
+        </w:tabs>
+        <w:rPr>
+          <w:noProof/>
+        </w:rPr>
+      </w:pPr>
+      <w:hyperlink w:anchor="_Toc478117468" w:history="1">
+        <w:r>
+          <w:rPr>
+            <w:rStyle w:val="Hyperlink"/>
+            <w:noProof/>
+          </w:rPr>
+          <w:t>iv.</w:t>
+        </w:r>
+        <w:r>
+          <w:rPr>
+            <w:noProof/>
+          </w:rPr>
+          <w:tab/>
+        </w:r>
+        <w:r>
+          <w:rPr>
+            <w:rStyle w:val="Hyperlink"/>
+            <w:noProof/>
+          </w:rPr>
+          <w:t>View Room Page</w:t>
+        </w:r>
+        <w:r>
+          <w:rPr>
+            <w:noProof/>
+            <w:webHidden/>
+          </w:rPr>
+          <w:tab/>
+        </w:r>
+        <w:r>
+          <w:rPr>
+            <w:noProof/>
+            <w:webHidden/>
+          </w:rPr>
+          <w:fldChar w:fldCharType="begin"/>
+        </w:r>
+        <w:r>
+          <w:rPr>
+            <w:noProof/>
+            <w:webHidden/>
+          </w:rPr>
+          <w:instrText xml:space="preserve"> PAGEREF _Toc478117468 \h </w:instrText>
+        </w:r>
+        <w:r>
+          <w:rPr>
+            <w:noProof/>
+            <w:webHidden/>
+          </w:rPr>
+        </w:r>
+        <w:r>
+          <w:rPr>
+            <w:noProof/>
+            <w:webHidden/>
+          </w:rPr>
+          <w:fldChar w:fldCharType="separate"/>
+        </w:r>
+        <w:r>
+          <w:rPr>
+            <w:noProof/>
+            <w:webHidden/>
+          </w:rPr>
+          <w:t>11</w:t>
+        </w:r>
+        <w:r>
+          <w:rPr>
+            <w:noProof/>
+            <w:webHidden/>
+          </w:rPr>
+          <w:fldChar w:fldCharType="end"/>
+        </w:r>
+      </w:hyperlink>
+    </w:p>
+    <w:p>
+      <w:pPr>
+        <w:pStyle w:val="TOC3"/>
+        <w:tabs>
+          <w:tab w:val="left" w:pos="880"/>
+          <w:tab w:val="right" w:leader="dot" w:pos="9016"/>
+        </w:tabs>
+        <w:rPr>
+          <w:noProof/>
+        </w:rPr>
+      </w:pPr>
+      <w:hyperlink w:anchor="_Toc478117469" w:history="1">
+        <w:r>
+          <w:rPr>
+            <w:rStyle w:val="Hyperlink"/>
+            <w:noProof/>
+          </w:rPr>
+          <w:t>v.</w:t>
+        </w:r>
+        <w:r>
+          <w:rPr>
+            <w:noProof/>
+          </w:rPr>
+          <w:tab/>
+        </w:r>
+        <w:r>
+          <w:rPr>
+            <w:rStyle w:val="Hyperlink"/>
+            <w:noProof/>
+          </w:rPr>
+          <w:t>Visualisation</w:t>
+        </w:r>
+        <w:r>
+          <w:rPr>
+            <w:noProof/>
+            <w:webHidden/>
+          </w:rPr>
+          <w:tab/>
+        </w:r>
+        <w:r>
+          <w:rPr>
+            <w:noProof/>
+            <w:webHidden/>
+          </w:rPr>
+          <w:fldChar w:fldCharType="begin"/>
+        </w:r>
+        <w:r>
+          <w:rPr>
+            <w:noProof/>
+            <w:webHidden/>
+          </w:rPr>
+          <w:instrText xml:space="preserve"> PAGEREF _Toc478117469 \h </w:instrText>
+        </w:r>
+        <w:r>
+          <w:rPr>
+            <w:noProof/>
+            <w:webHidden/>
+          </w:rPr>
+        </w:r>
+        <w:r>
+          <w:rPr>
+            <w:noProof/>
+            <w:webHidden/>
+          </w:rPr>
+          <w:fldChar w:fldCharType="separate"/>
+        </w:r>
+        <w:r>
+          <w:rPr>
+            <w:noProof/>
+            <w:webHidden/>
+          </w:rPr>
+          <w:t>11</w:t>
+        </w:r>
+        <w:r>
+          <w:rPr>
+            <w:noProof/>
+            <w:webHidden/>
+          </w:rPr>
+          <w:fldChar w:fldCharType="end"/>
+        </w:r>
+      </w:hyperlink>
+    </w:p>
+    <w:p>
+      <w:pPr>
+        <w:pStyle w:val="TOC3"/>
+        <w:tabs>
+          <w:tab w:val="left" w:pos="880"/>
+          <w:tab w:val="right" w:leader="dot" w:pos="9016"/>
+        </w:tabs>
+        <w:rPr>
+          <w:noProof/>
+        </w:rPr>
+      </w:pPr>
+      <w:hyperlink w:anchor="_Toc478117470" w:history="1">
+        <w:r>
+          <w:rPr>
+            <w:rStyle w:val="Hyperlink"/>
+            <w:noProof/>
+          </w:rPr>
+          <w:t>vi.</w:t>
+        </w:r>
+        <w:r>
+          <w:rPr>
+            <w:noProof/>
+          </w:rPr>
+          <w:tab/>
+        </w:r>
+        <w:r>
+          <w:rPr>
+            <w:rStyle w:val="Hyperlink"/>
+            <w:noProof/>
+          </w:rPr>
+          <w:t>Sensor Emulator</w:t>
+        </w:r>
+        <w:r>
+          <w:rPr>
+            <w:noProof/>
+            <w:webHidden/>
+          </w:rPr>
+          <w:tab/>
+        </w:r>
+        <w:r>
+          <w:rPr>
+            <w:noProof/>
+            <w:webHidden/>
+          </w:rPr>
+          <w:fldChar w:fldCharType="begin"/>
+        </w:r>
+        <w:r>
+          <w:rPr>
+            <w:noProof/>
+            <w:webHidden/>
+          </w:rPr>
+          <w:instrText xml:space="preserve"> PAGEREF _Toc478117470 \h </w:instrText>
+        </w:r>
+        <w:r>
+          <w:rPr>
+            <w:noProof/>
+            <w:webHidden/>
+          </w:rPr>
+        </w:r>
+        <w:r>
+          <w:rPr>
+            <w:noProof/>
+            <w:webHidden/>
+          </w:rPr>
+          <w:fldChar w:fldCharType="separate"/>
+        </w:r>
+        <w:r>
+          <w:rPr>
+            <w:noProof/>
+            <w:webHidden/>
+          </w:rPr>
+          <w:t>12</w:t>
+        </w:r>
+        <w:r>
+          <w:rPr>
+            <w:noProof/>
+            <w:webHidden/>
+          </w:rPr>
+          <w:fldChar w:fldCharType="end"/>
+        </w:r>
+      </w:hyperlink>
+    </w:p>
+    <w:p>
+      <w:pPr>
+        <w:pStyle w:val="TOC2"/>
+        <w:tabs>
+          <w:tab w:val="left" w:pos="660"/>
+          <w:tab w:val="right" w:leader="dot" w:pos="9016"/>
+        </w:tabs>
+        <w:rPr>
+          <w:noProof/>
+        </w:rPr>
+      </w:pPr>
+      <w:hyperlink w:anchor="_Toc478117471" w:history="1">
+        <w:r>
+          <w:rPr>
+            <w:rStyle w:val="Hyperlink"/>
+            <w:noProof/>
+          </w:rPr>
+          <w:t>b.</w:t>
+        </w:r>
+        <w:r>
+          <w:rPr>
+            <w:noProof/>
+          </w:rPr>
+          <w:tab/>
+        </w:r>
+        <w:r>
+          <w:rPr>
+            <w:rStyle w:val="Hyperlink"/>
+            <w:noProof/>
+          </w:rPr>
+          <w:t>Web Forms Application</w:t>
+        </w:r>
+        <w:r>
+          <w:rPr>
+            <w:noProof/>
+            <w:webHidden/>
+          </w:rPr>
+          <w:tab/>
+        </w:r>
+        <w:r>
+          <w:rPr>
+            <w:noProof/>
+            <w:webHidden/>
+          </w:rPr>
+          <w:fldChar w:fldCharType="begin"/>
+        </w:r>
+        <w:r>
+          <w:rPr>
+            <w:noProof/>
+            <w:webHidden/>
+          </w:rPr>
+          <w:instrText xml:space="preserve"> PAGEREF _Toc478117471 \h </w:instrText>
+        </w:r>
+        <w:r>
+          <w:rPr>
+            <w:noProof/>
+            <w:webHidden/>
+          </w:rPr>
+        </w:r>
+        <w:r>
+          <w:rPr>
+            <w:noProof/>
+            <w:webHidden/>
+          </w:rPr>
+          <w:fldChar w:fldCharType="separate"/>
+        </w:r>
+        <w:r>
+          <w:rPr>
+            <w:noProof/>
+            <w:webHidden/>
+          </w:rPr>
+          <w:t>13</w:t>
+        </w:r>
+        <w:r>
+          <w:rPr>
+            <w:noProof/>
+            <w:webHidden/>
+          </w:rPr>
+          <w:fldChar w:fldCharType="end"/>
+        </w:r>
+      </w:hyperlink>
+    </w:p>
+    <w:p>
+      <w:pPr>
+        <w:pStyle w:val="TOC3"/>
+        <w:tabs>
+          <w:tab w:val="left" w:pos="880"/>
+          <w:tab w:val="right" w:leader="dot" w:pos="9016"/>
+        </w:tabs>
+        <w:rPr>
+          <w:noProof/>
+        </w:rPr>
+      </w:pPr>
+      <w:hyperlink w:anchor="_Toc478117472" w:history="1">
+        <w:r>
+          <w:rPr>
+            <w:rStyle w:val="Hyperlink"/>
+            <w:noProof/>
+          </w:rPr>
+          <w:t>i.</w:t>
+        </w:r>
+        <w:r>
+          <w:rPr>
+            <w:noProof/>
+          </w:rPr>
+          <w:tab/>
+        </w:r>
+        <w:r>
+          <w:rPr>
+            <w:rStyle w:val="Hyperlink"/>
+            <w:noProof/>
+          </w:rPr>
+          <w:t>Login Page</w:t>
+        </w:r>
+        <w:r>
+          <w:rPr>
+            <w:noProof/>
+            <w:webHidden/>
+          </w:rPr>
+          <w:tab/>
+        </w:r>
+        <w:r>
+          <w:rPr>
+            <w:noProof/>
+            <w:webHidden/>
+          </w:rPr>
+          <w:fldChar w:fldCharType="begin"/>
+        </w:r>
+        <w:r>
+          <w:rPr>
+            <w:noProof/>
+            <w:webHidden/>
+          </w:rPr>
+          <w:instrText xml:space="preserve"> PAGEREF _Toc478117472 \h </w:instrText>
+        </w:r>
+        <w:r>
+          <w:rPr>
+            <w:noProof/>
+            <w:webHidden/>
+          </w:rPr>
+        </w:r>
+        <w:r>
+          <w:rPr>
+            <w:noProof/>
+            <w:webHidden/>
+          </w:rPr>
+          <w:fldChar w:fldCharType="separate"/>
+        </w:r>
+        <w:r>
+          <w:rPr>
+            <w:noProof/>
+            <w:webHidden/>
+          </w:rPr>
+          <w:t>13</w:t>
+        </w:r>
+        <w:r>
+          <w:rPr>
+            <w:noProof/>
+            <w:webHidden/>
+          </w:rPr>
+          <w:fldChar w:fldCharType="end"/>
+        </w:r>
+      </w:hyperlink>
+    </w:p>
+    <w:p>
+      <w:pPr>
+        <w:pStyle w:val="TOC3"/>
+        <w:tabs>
+          <w:tab w:val="left" w:pos="880"/>
+          <w:tab w:val="right" w:leader="dot" w:pos="9016"/>
+        </w:tabs>
+        <w:rPr>
+          <w:noProof/>
+        </w:rPr>
+      </w:pPr>
+      <w:hyperlink w:anchor="_Toc478117473" w:history="1">
+        <w:r>
+          <w:rPr>
+            <w:rStyle w:val="Hyperlink"/>
+            <w:noProof/>
+          </w:rPr>
+          <w:t>ii.</w:t>
+        </w:r>
+        <w:r>
+          <w:rPr>
+            <w:noProof/>
+          </w:rPr>
+          <w:tab/>
+        </w:r>
+        <w:r>
+          <w:rPr>
+            <w:rStyle w:val="Hyperlink"/>
+            <w:noProof/>
+          </w:rPr>
+          <w:t>Home Page</w:t>
+        </w:r>
+        <w:r>
+          <w:rPr>
+            <w:noProof/>
+            <w:webHidden/>
+          </w:rPr>
+          <w:tab/>
+        </w:r>
+        <w:r>
+          <w:rPr>
+            <w:noProof/>
+            <w:webHidden/>
+          </w:rPr>
+          <w:fldChar w:fldCharType="begin"/>
+        </w:r>
+        <w:r>
+          <w:rPr>
+            <w:noProof/>
+            <w:webHidden/>
+          </w:rPr>
+          <w:instrText xml:space="preserve"> PAGEREF _Toc478117473 \h </w:instrText>
+        </w:r>
+        <w:r>
+          <w:rPr>
+            <w:noProof/>
+            <w:webHidden/>
+          </w:rPr>
+        </w:r>
+        <w:r>
+          <w:rPr>
+            <w:noProof/>
+            <w:webHidden/>
+          </w:rPr>
+          <w:fldChar w:fldCharType="separate"/>
+        </w:r>
+        <w:r>
+          <w:rPr>
+            <w:noProof/>
+            <w:webHidden/>
+          </w:rPr>
+          <w:t>13</w:t>
+        </w:r>
+        <w:r>
+          <w:rPr>
+            <w:noProof/>
+            <w:webHidden/>
+          </w:rPr>
+          <w:fldChar w:fldCharType="end"/>
+        </w:r>
+      </w:hyperlink>
+    </w:p>
+    <w:p>
+      <w:pPr>
+        <w:pStyle w:val="TOC1"/>
+        <w:tabs>
+          <w:tab w:val="left" w:pos="480"/>
+          <w:tab w:val="right" w:leader="dot" w:pos="9016"/>
+        </w:tabs>
+        <w:rPr>
+          <w:noProof/>
+        </w:rPr>
+      </w:pPr>
+      <w:hyperlink w:anchor="_Toc478117474" w:history="1">
+        <w:r>
+          <w:rPr>
+            <w:rStyle w:val="Hyperlink"/>
+            <w:noProof/>
+          </w:rPr>
+          <w:t>4.</w:t>
+        </w:r>
+        <w:r>
+          <w:rPr>
+            <w:noProof/>
+          </w:rPr>
+          <w:tab/>
+        </w:r>
+        <w:r>
+          <w:rPr>
+            <w:rStyle w:val="Hyperlink"/>
+            <w:noProof/>
+          </w:rPr>
+          <w:t>Evaluation</w:t>
+        </w:r>
+        <w:r>
+          <w:rPr>
+            <w:noProof/>
+            <w:webHidden/>
+          </w:rPr>
+          <w:tab/>
+        </w:r>
+        <w:r>
+          <w:rPr>
+            <w:noProof/>
+            <w:webHidden/>
+          </w:rPr>
+          <w:fldChar w:fldCharType="begin"/>
+        </w:r>
+        <w:r>
+          <w:rPr>
+            <w:noProof/>
+            <w:webHidden/>
+          </w:rPr>
+          <w:instrText xml:space="preserve"> PAGEREF _Toc478117474 \h </w:instrText>
+        </w:r>
+        <w:r>
+          <w:rPr>
+            <w:noProof/>
+            <w:webHidden/>
+          </w:rPr>
+        </w:r>
+        <w:r>
+          <w:rPr>
+            <w:noProof/>
+            <w:webHidden/>
+          </w:rPr>
+          <w:fldChar w:fldCharType="separate"/>
+        </w:r>
+        <w:r>
+          <w:rPr>
+            <w:noProof/>
+            <w:webHidden/>
+          </w:rPr>
+          <w:t>15</w:t>
+        </w:r>
+        <w:r>
+          <w:rPr>
+            <w:noProof/>
+            <w:webHidden/>
+          </w:rPr>
+          <w:fldChar w:fldCharType="end"/>
+        </w:r>
+      </w:hyperlink>
+    </w:p>
+    <w:p>
+      <w:pPr>
+        <w:pStyle w:val="TOC1"/>
+        <w:tabs>
+          <w:tab w:val="left" w:pos="480"/>
+          <w:tab w:val="right" w:leader="dot" w:pos="9016"/>
+        </w:tabs>
+        <w:rPr>
+          <w:noProof/>
+        </w:rPr>
+      </w:pPr>
+      <w:hyperlink w:anchor="_Toc478117475" w:history="1">
+        <w:r>
+          <w:rPr>
+            <w:rStyle w:val="Hyperlink"/>
+            <w:noProof/>
+          </w:rPr>
+          <w:t>5.</w:t>
+        </w:r>
+        <w:r>
+          <w:rPr>
+            <w:noProof/>
+          </w:rPr>
+          <w:tab/>
+        </w:r>
+        <w:r>
+          <w:rPr>
+            <w:rStyle w:val="Hyperlink"/>
+            <w:noProof/>
+          </w:rPr>
+          <w:t>Algorithms Explanation</w:t>
+        </w:r>
+        <w:r>
+          <w:rPr>
+            <w:noProof/>
+            <w:webHidden/>
+          </w:rPr>
+          <w:tab/>
+        </w:r>
+        <w:r>
+          <w:rPr>
+            <w:noProof/>
+            <w:webHidden/>
+          </w:rPr>
+          <w:fldChar w:fldCharType="begin"/>
+        </w:r>
+        <w:r>
+          <w:rPr>
+            <w:noProof/>
+            <w:webHidden/>
+          </w:rPr>
+          <w:instrText xml:space="preserve"> PAGEREF _Toc478117475 \h </w:instrText>
+        </w:r>
+        <w:r>
+          <w:rPr>
+            <w:noProof/>
+            <w:webHidden/>
+          </w:rPr>
+        </w:r>
+        <w:r>
+          <w:rPr>
+            <w:noProof/>
+            <w:webHidden/>
+          </w:rPr>
+          <w:fldChar w:fldCharType="separate"/>
+        </w:r>
+        <w:r>
+          <w:rPr>
+            <w:noProof/>
+            <w:webHidden/>
+          </w:rPr>
+          <w:t>17</w:t>
+        </w:r>
+        <w:r>
+          <w:rPr>
+            <w:noProof/>
+            <w:webHidden/>
+          </w:rPr>
+          <w:fldChar w:fldCharType="end"/>
+        </w:r>
+      </w:hyperlink>
+    </w:p>
+    <w:p>
+      <w:pPr>
+        <w:pStyle w:val="TOC2"/>
+        <w:tabs>
+          <w:tab w:val="left" w:pos="660"/>
+          <w:tab w:val="right" w:leader="dot" w:pos="9016"/>
+        </w:tabs>
+        <w:rPr>
+          <w:noProof/>
+        </w:rPr>
+      </w:pPr>
+      <w:hyperlink w:anchor="_Toc478117476" w:history="1">
+        <w:r>
+          <w:rPr>
+            <w:rStyle w:val="Hyperlink"/>
+            <w:noProof/>
+          </w:rPr>
+          <w:t>a.</w:t>
+        </w:r>
+        <w:r>
+          <w:rPr>
+            <w:noProof/>
+          </w:rPr>
+          <w:tab/>
+        </w:r>
+        <w:r>
+          <w:rPr>
+            <w:rStyle w:val="Hyperlink"/>
+            <w:noProof/>
+          </w:rPr>
+          <w:t>Pseudo-code</w:t>
+        </w:r>
+        <w:r>
+          <w:rPr>
+            <w:noProof/>
+            <w:webHidden/>
+          </w:rPr>
+          <w:tab/>
+        </w:r>
+        <w:r>
+          <w:rPr>
+            <w:noProof/>
+            <w:webHidden/>
+          </w:rPr>
+          <w:fldChar w:fldCharType="begin"/>
+        </w:r>
+        <w:r>
+          <w:rPr>
+            <w:noProof/>
+            <w:webHidden/>
+          </w:rPr>
+          <w:instrText xml:space="preserve"> PAGEREF _Toc478117476 \h </w:instrText>
+        </w:r>
+        <w:r>
+          <w:rPr>
+            <w:noProof/>
+            <w:webHidden/>
+          </w:rPr>
+        </w:r>
+        <w:r>
+          <w:rPr>
+            <w:noProof/>
+            <w:webHidden/>
+          </w:rPr>
+          <w:fldChar w:fldCharType="separate"/>
+        </w:r>
+        <w:r>
+          <w:rPr>
+            <w:noProof/>
+            <w:webHidden/>
+          </w:rPr>
+          <w:t>18</w:t>
+        </w:r>
+        <w:r>
+          <w:rPr>
+            <w:noProof/>
+            <w:webHidden/>
+          </w:rPr>
+          <w:fldChar w:fldCharType="end"/>
+        </w:r>
+      </w:hyperlink>
+    </w:p>
+    <w:p>
+      <w:pPr>
+        <w:pStyle w:val="TOC2"/>
+        <w:tabs>
+          <w:tab w:val="left" w:pos="660"/>
+          <w:tab w:val="right" w:leader="dot" w:pos="9016"/>
+        </w:tabs>
+        <w:rPr>
+          <w:noProof/>
+        </w:rPr>
+      </w:pPr>
+      <w:hyperlink w:anchor="_Toc478117477" w:history="1">
+        <w:r>
+          <w:rPr>
+            <w:rStyle w:val="Hyperlink"/>
+            <w:noProof/>
+          </w:rPr>
+          <w:t>b.</w:t>
+        </w:r>
+        <w:r>
+          <w:rPr>
+            <w:noProof/>
+          </w:rPr>
+          <w:tab/>
+        </w:r>
+        <w:r>
+          <w:rPr>
+            <w:rStyle w:val="Hyperlink"/>
+            <w:noProof/>
+          </w:rPr>
+          <w:t>Example Using Diagrams</w:t>
+        </w:r>
+        <w:r>
+          <w:rPr>
+            <w:noProof/>
+            <w:webHidden/>
+          </w:rPr>
+          <w:tab/>
+        </w:r>
+        <w:r>
+          <w:rPr>
+            <w:noProof/>
+            <w:webHidden/>
+          </w:rPr>
+          <w:fldChar w:fldCharType="begin"/>
+        </w:r>
+        <w:r>
+          <w:rPr>
+            <w:noProof/>
+            <w:webHidden/>
+          </w:rPr>
+          <w:instrText xml:space="preserve"> PAGEREF _Toc478117477 \h </w:instrText>
+        </w:r>
+        <w:r>
+          <w:rPr>
+            <w:noProof/>
+            <w:webHidden/>
+          </w:rPr>
+        </w:r>
+        <w:r>
+          <w:rPr>
+            <w:noProof/>
+            <w:webHidden/>
+          </w:rPr>
+          <w:fldChar w:fldCharType="separate"/>
+        </w:r>
+        <w:r>
+          <w:rPr>
+            <w:noProof/>
+            <w:webHidden/>
+          </w:rPr>
+          <w:t>19</w:t>
+        </w:r>
+        <w:r>
+          <w:rPr>
+            <w:noProof/>
+            <w:webHidden/>
+          </w:rPr>
+          <w:fldChar w:fldCharType="end"/>
+        </w:r>
+      </w:hyperlink>
+    </w:p>
+    <w:p>
+      <w:pPr>
+        <w:pStyle w:val="TOC2"/>
+        <w:tabs>
+          <w:tab w:val="left" w:pos="660"/>
+          <w:tab w:val="right" w:leader="dot" w:pos="9016"/>
+        </w:tabs>
+      </w:pPr>
+      <w:hyperlink w:anchor="_Toc478117478" w:history="1">
+        <w:r>
+          <w:rPr>
+            <w:rStyle w:val="Hyperlink"/>
+            <w:noProof/>
+          </w:rPr>
+          <w:t>c.</w:t>
+        </w:r>
+        <w:r>
+          <w:rPr>
+            <w:noProof/>
+          </w:rPr>
+          <w:tab/>
+        </w:r>
+        <w:r>
+          <w:rPr>
+            <w:rStyle w:val="Hyperlink"/>
+            <w:noProof/>
+          </w:rPr>
+          <w:t>Improving the algorithm</w:t>
+        </w:r>
+        <w:r>
+          <w:rPr>
+            <w:noProof/>
+            <w:webHidden/>
+          </w:rPr>
+          <w:tab/>
+        </w:r>
+        <w:r>
+          <w:rPr>
+            <w:noProof/>
+            <w:webHidden/>
+          </w:rPr>
+          <w:fldChar w:fldCharType="begin"/>
+        </w:r>
+        <w:r>
+          <w:rPr>
+            <w:noProof/>
+            <w:webHidden/>
+          </w:rPr>
+          <w:instrText xml:space="preserve"> PAGEREF _Toc478117478 \h </w:instrText>
+        </w:r>
+        <w:r>
+          <w:rPr>
+            <w:noProof/>
+            <w:webHidden/>
+          </w:rPr>
+        </w:r>
+        <w:r>
+          <w:rPr>
+            <w:noProof/>
+            <w:webHidden/>
+          </w:rPr>
+          <w:fldChar w:fldCharType="separate"/>
+        </w:r>
+        <w:r>
+          <w:rPr>
+            <w:noProof/>
+            <w:webHidden/>
+          </w:rPr>
+          <w:t>22</w:t>
+        </w:r>
+        <w:r>
+          <w:rPr>
+            <w:noProof/>
+            <w:webHidden/>
+          </w:rPr>
+          <w:fldChar w:fldCharType="end"/>
+        </w:r>
+      </w:hyperlink>
+      <w:r>
+        <w:fldChar w:fldCharType="end"/>
       </w:r>
     </w:p>
     <w:p>
@@ -646,10 +2182,12 @@
           <w:numId w:val="1"/>
         </w:numPr>
       </w:pPr>
+      <w:bookmarkStart w:id="4" w:name="_Toc478117455"/>
       <w:r>
         <w:lastRenderedPageBreak/>
         <w:t>Introduction</w:t>
       </w:r>
+      <w:bookmarkEnd w:id="4"/>
     </w:p>
     <w:p/>
     <w:p>
@@ -715,10 +2253,12 @@
           <w:numId w:val="1"/>
         </w:numPr>
       </w:pPr>
+      <w:bookmarkStart w:id="5" w:name="_Toc478117456"/>
       <w:r>
         <w:lastRenderedPageBreak/>
         <w:t>Design Documentation</w:t>
       </w:r>
+      <w:bookmarkEnd w:id="5"/>
     </w:p>
     <w:p>
       <w:pPr>
@@ -728,9 +2268,11 @@
           <w:numId w:val="1"/>
         </w:numPr>
       </w:pPr>
+      <w:bookmarkStart w:id="6" w:name="_Toc478117457"/>
       <w:r>
         <w:t>ERD</w:t>
       </w:r>
+      <w:bookmarkEnd w:id="6"/>
     </w:p>
     <w:p>
       <w:r>
@@ -817,6 +2359,9 @@
         <w:t>1</w:t>
       </w:r>
       <w:r>
+        <w:rPr>
+          <w:noProof/>
+        </w:rPr>
         <w:fldChar w:fldCharType="end"/>
       </w:r>
       <w:r>
@@ -854,10 +2399,12 @@
           <w:numId w:val="1"/>
         </w:numPr>
       </w:pPr>
+      <w:bookmarkStart w:id="7" w:name="_Toc478117458"/>
       <w:r>
         <w:lastRenderedPageBreak/>
         <w:t>Class Diagram</w:t>
       </w:r>
+      <w:bookmarkEnd w:id="7"/>
     </w:p>
     <w:p>
       <w:pPr>
@@ -867,9 +2414,11 @@
           <w:numId w:val="1"/>
         </w:numPr>
       </w:pPr>
+      <w:bookmarkStart w:id="8" w:name="_Toc478117459"/>
       <w:r>
         <w:t>Windows Forms Application</w:t>
       </w:r>
+      <w:bookmarkEnd w:id="8"/>
     </w:p>
     <w:p>
       <w:r>
@@ -962,6 +2511,9 @@
         <w:t>2</w:t>
       </w:r>
       <w:r>
+        <w:rPr>
+          <w:noProof/>
+        </w:rPr>
         <w:fldChar w:fldCharType="end"/>
       </w:r>
       <w:r>
@@ -985,6 +2537,7 @@
           <w:numId w:val="1"/>
         </w:numPr>
       </w:pPr>
+      <w:bookmarkStart w:id="9" w:name="_Toc478117460"/>
       <w:r>
         <w:lastRenderedPageBreak/>
         <w:t xml:space="preserve">SOAP </w:t>
@@ -992,6 +2545,7 @@
       <w:r>
         <w:t>API</w:t>
       </w:r>
+      <w:bookmarkEnd w:id="9"/>
     </w:p>
     <w:p>
       <w:r>
@@ -1075,6 +2629,9 @@
         <w:t>3</w:t>
       </w:r>
       <w:r>
+        <w:rPr>
+          <w:noProof/>
+        </w:rPr>
         <w:fldChar w:fldCharType="end"/>
       </w:r>
       <w:r>
@@ -1090,12 +2647,14 @@
           <w:numId w:val="1"/>
         </w:numPr>
       </w:pPr>
+      <w:bookmarkStart w:id="10" w:name="_Toc478117461"/>
       <w:r>
         <w:t>Web Forms</w:t>
       </w:r>
       <w:r>
         <w:t xml:space="preserve"> Application</w:t>
       </w:r>
+      <w:bookmarkEnd w:id="10"/>
     </w:p>
     <w:p>
       <w:r>
@@ -1179,6 +2738,9 @@
         <w:t>4</w:t>
       </w:r>
       <w:r>
+        <w:rPr>
+          <w:noProof/>
+        </w:rPr>
         <w:fldChar w:fldCharType="end"/>
       </w:r>
       <w:r>
@@ -1193,10 +2755,12 @@
           <w:numId w:val="1"/>
         </w:numPr>
       </w:pPr>
+      <w:bookmarkStart w:id="11" w:name="_Toc478117462"/>
       <w:r>
         <w:lastRenderedPageBreak/>
         <w:t>Use Case</w:t>
       </w:r>
+      <w:bookmarkEnd w:id="11"/>
     </w:p>
     <w:p>
       <w:r>
@@ -1280,6 +2844,9 @@
         <w:t>5</w:t>
       </w:r>
       <w:r>
+        <w:rPr>
+          <w:noProof/>
+        </w:rPr>
         <w:fldChar w:fldCharType="end"/>
       </w:r>
       <w:r>
@@ -1302,10 +2869,12 @@
           <w:numId w:val="1"/>
         </w:numPr>
       </w:pPr>
+      <w:bookmarkStart w:id="12" w:name="_Toc478117463"/>
       <w:r>
         <w:lastRenderedPageBreak/>
         <w:t>Screenshots of Features</w:t>
       </w:r>
+      <w:bookmarkEnd w:id="12"/>
     </w:p>
     <w:p>
       <w:pPr>
@@ -1315,9 +2884,11 @@
           <w:numId w:val="1"/>
         </w:numPr>
       </w:pPr>
+      <w:bookmarkStart w:id="13" w:name="_Toc478117464"/>
       <w:r>
         <w:t>Windows Forms Application</w:t>
       </w:r>
+      <w:bookmarkEnd w:id="13"/>
     </w:p>
     <w:p>
       <w:pPr>
@@ -1327,9 +2898,11 @@
           <w:numId w:val="1"/>
         </w:numPr>
       </w:pPr>
+      <w:bookmarkStart w:id="14" w:name="_Toc478117465"/>
       <w:r>
         <w:t>Register / Login Page</w:t>
       </w:r>
+      <w:bookmarkEnd w:id="14"/>
     </w:p>
     <w:p>
       <w:r>
@@ -1407,6 +2980,9 @@
         <w:t>6</w:t>
       </w:r>
       <w:r>
+        <w:rPr>
+          <w:noProof/>
+        </w:rPr>
         <w:fldChar w:fldCharType="end"/>
       </w:r>
       <w:r>
@@ -1436,17 +3012,22 @@
           <w:numId w:val="1"/>
         </w:numPr>
       </w:pPr>
+      <w:bookmarkStart w:id="15" w:name="_Toc478117466"/>
       <w:r>
         <w:lastRenderedPageBreak/>
         <w:t>Home Page</w:t>
       </w:r>
+      <w:bookmarkEnd w:id="15"/>
     </w:p>
     <w:p>
       <w:r>
         <w:t xml:space="preserve">Figure 7 shows what the user is displayed upon first login. </w:t>
       </w:r>
       <w:r>
-        <w:t>The ‘Rooms’ listbox is empty, and the ‘Floor No.’ cannot be selected as they have not been created yet. Likewise, the user cannot view a room, nor add one until a floor is create</w:t>
+        <w:t>The ‘Rooms’ ListB</w:t>
+      </w:r>
+      <w:r>
+        <w:t>ox is empty, and the ‘Floor No.’ cannot be selected as they have not been created yet. Likewise, the user cannot view a room, nor add one until a floor is create</w:t>
       </w:r>
       <w:r>
         <w:t>d. The ‘Visualise’ and ‘Launch Emulator’ buttons do function but will have no data to work with. The only function the user can access at this time is the ‘Add a floor’ section. Once a floor has been added, the user can add rooms</w:t>
@@ -1523,6 +3104,9 @@
         <w:t>7</w:t>
       </w:r>
       <w:r>
+        <w:rPr>
+          <w:noProof/>
+        </w:rPr>
         <w:fldChar w:fldCharType="end"/>
       </w:r>
       <w:r>
@@ -1535,7 +3119,19 @@
         <w:t>Figure 8 is an example of what the user’s home page could look like after several rooms and floors have been created.</w:t>
       </w:r>
       <w:r>
-        <w:t xml:space="preserve"> The user can select a room from the listbox to view it’s details.</w:t>
+        <w:t xml:space="preserve"> The user can select a room from the </w:t>
+      </w:r>
+      <w:r>
+        <w:t>ListBox</w:t>
+      </w:r>
+      <w:r>
+        <w:t xml:space="preserve"> to view </w:t>
+      </w:r>
+      <w:r>
+        <w:t>its</w:t>
+      </w:r>
+      <w:r>
+        <w:t xml:space="preserve"> details.</w:t>
       </w:r>
     </w:p>
     <w:p>
@@ -1606,6 +3202,9 @@
         <w:t>8</w:t>
       </w:r>
       <w:r>
+        <w:rPr>
+          <w:noProof/>
+        </w:rPr>
         <w:fldChar w:fldCharType="end"/>
       </w:r>
       <w:r>
@@ -1621,10 +3220,12 @@
           <w:numId w:val="1"/>
         </w:numPr>
       </w:pPr>
+      <w:bookmarkStart w:id="16" w:name="_Toc478117467"/>
       <w:r>
         <w:lastRenderedPageBreak/>
         <w:t>Add Room Page</w:t>
       </w:r>
+      <w:bookmarkEnd w:id="16"/>
     </w:p>
     <w:p>
       <w:r>
@@ -1708,12 +3309,16 @@
         <w:t>9</w:t>
       </w:r>
       <w:r>
+        <w:rPr>
+          <w:noProof/>
+        </w:rPr>
         <w:fldChar w:fldCharType="end"/>
       </w:r>
       <w:r>
         <w:t xml:space="preserve"> - Adding a Room</w:t>
       </w:r>
     </w:p>
+    <w:p/>
     <w:p>
       <w:pPr>
         <w:pStyle w:val="Heading3"/>
@@ -1722,9 +3327,11 @@
           <w:numId w:val="1"/>
         </w:numPr>
       </w:pPr>
+      <w:bookmarkStart w:id="17" w:name="_Toc478117468"/>
       <w:r>
         <w:t>View Room Page</w:t>
       </w:r>
+      <w:bookmarkEnd w:id="17"/>
     </w:p>
     <w:p>
       <w:r>
@@ -1805,13 +3412,15 @@
         <w:t>10</w:t>
       </w:r>
       <w:r>
+        <w:rPr>
+          <w:noProof/>
+        </w:rPr>
         <w:fldChar w:fldCharType="end"/>
       </w:r>
       <w:r>
         <w:t xml:space="preserve"> - View Room</w:t>
       </w:r>
     </w:p>
-    <w:p/>
     <w:p/>
     <w:p/>
     <w:p/>
@@ -1823,10 +3432,12 @@
           <w:numId w:val="1"/>
         </w:numPr>
       </w:pPr>
+      <w:bookmarkStart w:id="18" w:name="_Toc478117469"/>
       <w:r>
         <w:lastRenderedPageBreak/>
         <w:t>Visualisation</w:t>
       </w:r>
+      <w:bookmarkEnd w:id="18"/>
     </w:p>
     <w:p>
       <w:r>
@@ -1913,6 +3524,9 @@
         <w:t>11</w:t>
       </w:r>
       <w:r>
+        <w:rPr>
+          <w:noProof/>
+        </w:rPr>
         <w:fldChar w:fldCharType="end"/>
       </w:r>
       <w:r>
@@ -1933,10 +3547,12 @@
           <w:numId w:val="1"/>
         </w:numPr>
       </w:pPr>
+      <w:bookmarkStart w:id="19" w:name="_Toc478117470"/>
       <w:r>
         <w:lastRenderedPageBreak/>
         <w:t>Sensor Emulator</w:t>
       </w:r>
+      <w:bookmarkEnd w:id="19"/>
     </w:p>
     <w:p>
       <w:r>
@@ -2017,6 +3633,9 @@
         <w:t>12</w:t>
       </w:r>
       <w:r>
+        <w:rPr>
+          <w:noProof/>
+        </w:rPr>
         <w:fldChar w:fldCharType="end"/>
       </w:r>
       <w:r>
@@ -2035,9 +3654,11 @@
           <w:numId w:val="1"/>
         </w:numPr>
       </w:pPr>
+      <w:bookmarkStart w:id="20" w:name="_Toc478117471"/>
       <w:r>
         <w:t>Web Forms Application</w:t>
       </w:r>
+      <w:bookmarkEnd w:id="20"/>
     </w:p>
     <w:p>
       <w:pPr>
@@ -2047,9 +3668,11 @@
           <w:numId w:val="1"/>
         </w:numPr>
       </w:pPr>
+      <w:bookmarkStart w:id="21" w:name="_Toc478117472"/>
       <w:r>
         <w:t>Login Page</w:t>
       </w:r>
+      <w:bookmarkEnd w:id="21"/>
     </w:p>
     <w:p>
       <w:r>
@@ -2127,6 +3750,9 @@
         <w:t>13</w:t>
       </w:r>
       <w:r>
+        <w:rPr>
+          <w:noProof/>
+        </w:rPr>
         <w:fldChar w:fldCharType="end"/>
       </w:r>
       <w:r>
@@ -2153,10 +3779,12 @@
           <w:numId w:val="1"/>
         </w:numPr>
       </w:pPr>
+      <w:bookmarkStart w:id="22" w:name="_Toc478117473"/>
       <w:r>
         <w:lastRenderedPageBreak/>
         <w:t>Home Page</w:t>
       </w:r>
+      <w:bookmarkEnd w:id="22"/>
     </w:p>
     <w:p>
       <w:r>
@@ -2249,6 +3877,9 @@
         <w:t>14</w:t>
       </w:r>
       <w:r>
+        <w:rPr>
+          <w:noProof/>
+        </w:rPr>
         <w:fldChar w:fldCharType="end"/>
       </w:r>
       <w:r>
@@ -2337,6 +3968,9 @@
         <w:t>15</w:t>
       </w:r>
       <w:r>
+        <w:rPr>
+          <w:noProof/>
+        </w:rPr>
         <w:fldChar w:fldCharType="end"/>
       </w:r>
       <w:r>
@@ -2351,17 +3985,173 @@
           <w:numId w:val="1"/>
         </w:numPr>
       </w:pPr>
+      <w:bookmarkStart w:id="23" w:name="_Toc478117474"/>
       <w:r>
         <w:lastRenderedPageBreak/>
         <w:t>Evaluation</w:t>
       </w:r>
-    </w:p>
-    <w:p/>
-    <w:p>
-      <w:r>
-        <w:t>An evaluation of the evolution of your application. You should discuss any problems you had during implementation. You should be critical (both positive and negative) of your implementation. Be prepared to suggest alternatives. Discuss how your final implementation could be improved.</w:t>
-      </w:r>
-    </w:p>
+      <w:bookmarkEnd w:id="23"/>
+    </w:p>
+    <w:p/>
+    <w:p>
+      <w:r>
+        <w:t>The applications created for this project meet all criteria from the coursework</w:t>
+      </w:r>
+      <w:r>
+        <w:t xml:space="preserve"> specification, handle</w:t>
+      </w:r>
+      <w:r>
+        <w:t xml:space="preserve"> all types of input by the user without crashing, and </w:t>
+      </w:r>
+      <w:r>
+        <w:t xml:space="preserve">contain clear, well commented code. </w:t>
+      </w:r>
+      <w:r>
+        <w:t>H</w:t>
+      </w:r>
+      <w:r>
+        <w:t>owever, the implementation could be improved to make the sof</w:t>
+      </w:r>
+      <w:r>
+        <w:t xml:space="preserve">tware </w:t>
+      </w:r>
+      <w:r>
+        <w:t>more</w:t>
+      </w:r>
+      <w:r>
+        <w:t xml:space="preserve"> efficient, secure</w:t>
+      </w:r>
+      <w:r>
+        <w:t>,</w:t>
+      </w:r>
+      <w:r>
+        <w:t xml:space="preserve"> and exten</w:t>
+      </w:r>
+      <w:r>
+        <w:t xml:space="preserve">sible. </w:t>
+      </w:r>
+    </w:p>
+    <w:p/>
+    <w:p>
+      <w:r>
+        <w:t>At present, the SOAP API do</w:t>
+      </w:r>
+      <w:r>
+        <w:t>es not maintain state across multiple calls, therefore it does not consistently check that the user is logged in. In future developments</w:t>
+      </w:r>
+      <w:r>
+        <w:t>,</w:t>
+      </w:r>
+      <w:r>
+        <w:t xml:space="preserve"> I would like to alter this to </w:t>
+      </w:r>
+      <w:r>
+        <w:t xml:space="preserve">maintain state and </w:t>
+      </w:r>
+      <w:r>
+        <w:t xml:space="preserve">use API keys </w:t>
+      </w:r>
+      <w:r>
+        <w:t>for security.</w:t>
+      </w:r>
+    </w:p>
+    <w:p/>
+    <w:p>
+      <w:r>
+        <w:t xml:space="preserve">Another element I would like to implement to improve the system is to use the Polymorphism pattern. To do this I would </w:t>
+      </w:r>
+      <w:r>
+        <w:t>create a class for each type of sensor and have this inherit from the base Sensor class</w:t>
+      </w:r>
+      <w:r>
+        <w:t xml:space="preserve"> (which I would convert to an interface)</w:t>
+      </w:r>
+      <w:r>
+        <w:t xml:space="preserve">. This would allow for more specific features from each sensor (i.e. if a fire sensor is selected, a temperature reading could be given, and if the earthquake sensor is selected, </w:t>
+      </w:r>
+      <w:r>
+        <w:t>a Richter scale reading could be given).</w:t>
+      </w:r>
+      <w:r>
+        <w:t xml:space="preserve"> To further improve this, I could implement the factory pattern, as </w:t>
+      </w:r>
+      <w:r>
+        <w:t>this would ensure flexibility for introducing new types of sensors.</w:t>
+      </w:r>
+    </w:p>
+    <w:p/>
+    <w:p>
+      <w:r>
+        <w:t xml:space="preserve">Furthermore, there are other design patterns which could be implemented, or improved, within the system. While </w:t>
+      </w:r>
+      <w:r>
+        <w:t xml:space="preserve">most of the classes and methods are cohesive, some are quite tightly coupled. This produces inflexibility in the </w:t>
+      </w:r>
+      <w:r>
+        <w:t xml:space="preserve">system for future developments. I would also like to have included the Controller pattern as, at present, the UI code behind class (Home.cs) contains a large proportion of the application logic. To incorporate the Controller </w:t>
+      </w:r>
+      <w:r>
+        <w:t>pattern,</w:t>
+      </w:r>
+      <w:r>
+        <w:t xml:space="preserve"> I would create a class which is called by the UI class and which delegates the responsibility to specific classes.</w:t>
+      </w:r>
+    </w:p>
+    <w:p/>
+    <w:p/>
+    <w:p/>
+    <w:p/>
+    <w:p/>
+    <w:p/>
+    <w:p>
+      <w:r>
+        <w:lastRenderedPageBreak/>
+        <w:t xml:space="preserve">Finally, I would like to improve how the application connects to, and uses, the database. At present </w:t>
+      </w:r>
+      <w:r>
+        <w:t>the connection string</w:t>
+      </w:r>
+      <w:r>
+        <w:t xml:space="preserve"> is a hard-coded </w:t>
+      </w:r>
+      <w:r>
+        <w:t xml:space="preserve">value </w:t>
+      </w:r>
+      <w:r>
+        <w:t xml:space="preserve">which is stored in the “Settings.Settings” file. </w:t>
+      </w:r>
+      <w:r>
+        <w:t xml:space="preserve">I would like to adapt the solution to read from a config.xml file, as this would create a simple process for changing any details. A further change which could be implemented to improve the database connection is the use of </w:t>
+      </w:r>
+      <w:r>
+        <w:t xml:space="preserve">an Entity Framework Database Model, as this generates the SQL and automatically sanitises all queries, so that the database is protected from SQL injection, a common form of hacking. </w:t>
+      </w:r>
+      <w:r>
+        <w:t>Furthermore, it makes the code more readable, so that it is obvious to other developers what the code does.</w:t>
+      </w:r>
+    </w:p>
+    <w:p/>
+    <w:p/>
+    <w:p/>
+    <w:p/>
+    <w:p/>
+    <w:p/>
+    <w:p/>
+    <w:p/>
+    <w:p/>
+    <w:p/>
+    <w:p/>
+    <w:p/>
+    <w:p/>
+    <w:p/>
+    <w:p/>
+    <w:p/>
+    <w:p/>
+    <w:p/>
+    <w:p/>
+    <w:p/>
+    <w:p/>
+    <w:p/>
     <w:p/>
     <w:p/>
     <w:p/>
@@ -2373,9 +4163,12 @@
           <w:numId w:val="1"/>
         </w:numPr>
       </w:pPr>
-      <w:r>
+      <w:bookmarkStart w:id="24" w:name="_Toc478117475"/>
+      <w:r>
+        <w:lastRenderedPageBreak/>
         <w:t>Algorithms Explanation</w:t>
       </w:r>
+      <w:bookmarkEnd w:id="24"/>
     </w:p>
     <w:p/>
     <w:p>
@@ -2397,8 +4190,6 @@
       <w:r>
         <w:t>,</w:t>
       </w:r>
-      <w:bookmarkStart w:id="0" w:name="_GoBack"/>
-      <w:bookmarkEnd w:id="0"/>
       <w:r>
         <w:t xml:space="preserve"> there are three rooms; ‘Attic Room 1’, ‘</w:t>
       </w:r>
@@ -2535,6 +4326,9 @@
         <w:t>16</w:t>
       </w:r>
       <w:r>
+        <w:rPr>
+          <w:noProof/>
+        </w:rPr>
         <w:fldChar w:fldCharType="end"/>
       </w:r>
       <w:r>
@@ -2543,7 +4337,6 @@
     </w:p>
     <w:p>
       <w:r>
-        <w:lastRenderedPageBreak/>
         <w:t xml:space="preserve">The algorithm works by checking each room currently on that </w:t>
       </w:r>
       <w:r>
@@ -2556,6 +4349,10 @@
         <w:t xml:space="preserve">In the case of the previously stated example, the algorithm discovers that ‘Attic Room 2’ has already stated that ‘Attic Room 1’ is directly North of it, therefore ‘Attic Room 3’ cannot be in this location. </w:t>
       </w:r>
     </w:p>
+    <w:p/>
+    <w:p/>
+    <w:p/>
+    <w:p/>
     <w:p>
       <w:pPr>
         <w:pStyle w:val="Heading2"/>
@@ -2564,9 +4361,12 @@
           <w:numId w:val="1"/>
         </w:numPr>
       </w:pPr>
-      <w:r>
+      <w:bookmarkStart w:id="25" w:name="_Toc478117476"/>
+      <w:r>
+        <w:lastRenderedPageBreak/>
         <w:t>Pseudo-code</w:t>
       </w:r>
+      <w:bookmarkEnd w:id="25"/>
     </w:p>
     <w:p>
       <w:r>
@@ -2576,25 +4376,24 @@
         <w:t>design the algorithm to check that the layout of the floor is feasible.</w:t>
       </w:r>
     </w:p>
+    <w:p/>
     <w:p>
       <w:pPr>
         <w:pStyle w:val="Code"/>
-        <w:rPr>
-          <w:rFonts w:ascii="Times New Roman" w:hAnsi="Times New Roman"/>
-          <w:color w:val="000000"/>
-          <w:sz w:val="24"/>
-        </w:rPr>
-      </w:pPr>
+      </w:pPr>
+      <w:r>
+        <w:t>checkLayoutIsPhysicallyPossible(</w:t>
+      </w:r>
+      <w:r>
+        <w:t>newRoom, listOfCurrentRoomsOnFloor) {</w:t>
+      </w:r>
     </w:p>
     <w:p>
       <w:pPr>
         <w:pStyle w:val="Code"/>
       </w:pPr>
       <w:r>
-        <w:t>checkLayoutIsPhysicallyPossible(</w:t>
-      </w:r>
-      <w:r>
-        <w:t>newRoom, listOfCurrentRoomsOnFloor) {</w:t>
+        <w:t xml:space="preserve">  if (newRoom.hasANorthRoom) {</w:t>
       </w:r>
     </w:p>
     <w:p>
@@ -2602,7 +4401,22 @@
         <w:pStyle w:val="Code"/>
       </w:pPr>
       <w:r>
-        <w:t xml:space="preserve">  if (newRoom.hasANorthRoom) {</w:t>
+        <w:t xml:space="preserve">    </w:t>
+      </w:r>
+      <w:r>
+        <w:t>if (</w:t>
+      </w:r>
+      <w:r>
+        <w:t>listOfCurrentRoomsOnFloor.</w:t>
+      </w:r>
+      <w:r>
+        <w:t>RoomHas</w:t>
+      </w:r>
+      <w:r>
+        <w:t>SameNorthRoom()</w:t>
+      </w:r>
+      <w:r>
+        <w:t>) {</w:t>
       </w:r>
     </w:p>
     <w:p>
@@ -2610,22 +4424,60 @@
         <w:pStyle w:val="Code"/>
       </w:pPr>
       <w:r>
+        <w:t xml:space="preserve">      </w:t>
+      </w:r>
+      <w:r>
+        <w:t>return false</w:t>
+      </w:r>
+    </w:p>
+    <w:p>
+      <w:pPr>
+        <w:pStyle w:val="Code"/>
+      </w:pPr>
+      <w:r>
+        <w:t xml:space="preserve">    }</w:t>
+      </w:r>
+      <w:r>
         <w:t xml:space="preserve">    </w:t>
       </w:r>
-      <w:r>
-        <w:t>if (</w:t>
-      </w:r>
-      <w:r>
-        <w:t>listOfCurrentRoomsOnFloor.</w:t>
+    </w:p>
+    <w:p>
+      <w:pPr>
+        <w:pStyle w:val="Code"/>
+      </w:pPr>
+      <w:r>
+        <w:t xml:space="preserve">  }</w:t>
+      </w:r>
+    </w:p>
+    <w:p>
+      <w:pPr>
+        <w:pStyle w:val="Code"/>
+      </w:pPr>
+      <w:r>
+        <w:t xml:space="preserve">  if (newRoom.hasAnEastRoom) {</w:t>
+      </w:r>
+    </w:p>
+    <w:p>
+      <w:pPr>
+        <w:pStyle w:val="Code"/>
+      </w:pPr>
+      <w:r>
+        <w:t xml:space="preserve">    </w:t>
+      </w:r>
+      <w:r>
+        <w:t>if (listOfCurrentRoomsOnFloor.</w:t>
       </w:r>
       <w:r>
         <w:t>RoomHas</w:t>
       </w:r>
       <w:r>
-        <w:t>SameNorthRoom()</w:t>
-      </w:r>
-      <w:r>
-        <w:t>) {</w:t>
+        <w:t>Same</w:t>
+      </w:r>
+      <w:r>
+        <w:t>East</w:t>
+      </w:r>
+      <w:r>
+        <w:t>Room()) {</w:t>
       </w:r>
     </w:p>
     <w:p>
@@ -2646,15 +4498,70 @@
       <w:r>
         <w:t xml:space="preserve">    }</w:t>
       </w:r>
+    </w:p>
+    <w:p>
+      <w:pPr>
+        <w:pStyle w:val="Code"/>
+      </w:pPr>
+      <w:r>
+        <w:t xml:space="preserve">  }</w:t>
+      </w:r>
+    </w:p>
+    <w:p>
+      <w:pPr>
+        <w:pStyle w:val="Code"/>
+      </w:pPr>
+      <w:r>
+        <w:t xml:space="preserve">  if (newRoom.hasASouthRoom) {</w:t>
+      </w:r>
+    </w:p>
+    <w:p>
+      <w:pPr>
+        <w:pStyle w:val="Code"/>
+      </w:pPr>
       <w:r>
         <w:t xml:space="preserve">    </w:t>
       </w:r>
+      <w:r>
+        <w:t>if (listOfCurrentRoomsOnFloor.</w:t>
+      </w:r>
+      <w:r>
+        <w:t>RoomHas</w:t>
+      </w:r>
+      <w:r>
+        <w:t>Same</w:t>
+      </w:r>
+      <w:r>
+        <w:t>South</w:t>
+      </w:r>
+      <w:r>
+        <w:t>Room()) {</w:t>
+      </w:r>
     </w:p>
     <w:p>
       <w:pPr>
         <w:pStyle w:val="Code"/>
       </w:pPr>
       <w:r>
+        <w:t xml:space="preserve">      </w:t>
+      </w:r>
+      <w:r>
+        <w:t>return false</w:t>
+      </w:r>
+    </w:p>
+    <w:p>
+      <w:pPr>
+        <w:pStyle w:val="Code"/>
+      </w:pPr>
+      <w:r>
+        <w:t xml:space="preserve">    }    </w:t>
+      </w:r>
+    </w:p>
+    <w:p>
+      <w:pPr>
+        <w:pStyle w:val="Code"/>
+      </w:pPr>
+      <w:r>
         <w:t xml:space="preserve">  }</w:t>
       </w:r>
     </w:p>
@@ -2663,7 +4570,7 @@
         <w:pStyle w:val="Code"/>
       </w:pPr>
       <w:r>
-        <w:t xml:space="preserve">  if (newRoom.hasAnEastRoom) {</w:t>
+        <w:t xml:space="preserve">  if (newRoom.hasAWestRoom) {</w:t>
       </w:r>
     </w:p>
     <w:p>
@@ -2683,7 +4590,7 @@
         <w:t>Same</w:t>
       </w:r>
       <w:r>
-        <w:t>East</w:t>
+        <w:t>West</w:t>
       </w:r>
       <w:r>
         <w:t>Room()) {</w:t>
@@ -2705,7 +4612,7 @@
         <w:pStyle w:val="Code"/>
       </w:pPr>
       <w:r>
-        <w:t xml:space="preserve">    }</w:t>
+        <w:t xml:space="preserve">    }    </w:t>
       </w:r>
     </w:p>
     <w:p>
@@ -2721,7 +4628,7 @@
         <w:pStyle w:val="Code"/>
       </w:pPr>
       <w:r>
-        <w:t xml:space="preserve">  if (newRoom.hasASouthRoom) {</w:t>
+        <w:t xml:space="preserve">  // If it reaches here then layout is possible</w:t>
       </w:r>
     </w:p>
     <w:p>
@@ -2729,22 +4636,7 @@
         <w:pStyle w:val="Code"/>
       </w:pPr>
       <w:r>
-        <w:t xml:space="preserve">    </w:t>
-      </w:r>
-      <w:r>
-        <w:t>if (listOfCurrentRoomsOnFloor.</w:t>
-      </w:r>
-      <w:r>
-        <w:t>RoomHas</w:t>
-      </w:r>
-      <w:r>
-        <w:t>Same</w:t>
-      </w:r>
-      <w:r>
-        <w:t>South</w:t>
-      </w:r>
-      <w:r>
-        <w:t>Room()) {</w:t>
+        <w:t xml:space="preserve">  return true</w:t>
       </w:r>
     </w:p>
     <w:p>
@@ -2752,109 +4644,53 @@
         <w:pStyle w:val="Code"/>
       </w:pPr>
       <w:r>
-        <w:t xml:space="preserve">      </w:t>
-      </w:r>
-      <w:r>
-        <w:t>return false</w:t>
+        <w:t>}</w:t>
       </w:r>
     </w:p>
     <w:p>
       <w:pPr>
         <w:pStyle w:val="Code"/>
       </w:pPr>
-      <w:r>
-        <w:t xml:space="preserve">    }    </w:t>
-      </w:r>
     </w:p>
     <w:p>
       <w:pPr>
         <w:pStyle w:val="Code"/>
       </w:pPr>
-      <w:r>
-        <w:t xml:space="preserve">  }</w:t>
-      </w:r>
     </w:p>
     <w:p>
       <w:pPr>
         <w:pStyle w:val="Code"/>
       </w:pPr>
-      <w:r>
-        <w:t xml:space="preserve">  if (newRoom.hasAWestRoom) {</w:t>
-      </w:r>
     </w:p>
     <w:p>
       <w:pPr>
         <w:pStyle w:val="Code"/>
       </w:pPr>
-      <w:r>
-        <w:t xml:space="preserve">    </w:t>
-      </w:r>
-      <w:r>
-        <w:t>if (listOfCurrentRoomsOnFloor.</w:t>
-      </w:r>
-      <w:r>
-        <w:t>RoomHas</w:t>
-      </w:r>
-      <w:r>
-        <w:t>Same</w:t>
-      </w:r>
-      <w:r>
-        <w:t>West</w:t>
-      </w:r>
-      <w:r>
-        <w:t>Room()) {</w:t>
-      </w:r>
     </w:p>
     <w:p>
       <w:pPr>
         <w:pStyle w:val="Code"/>
       </w:pPr>
-      <w:r>
-        <w:t xml:space="preserve">      </w:t>
-      </w:r>
-      <w:r>
-        <w:t>return false</w:t>
-      </w:r>
     </w:p>
     <w:p>
       <w:pPr>
         <w:pStyle w:val="Code"/>
       </w:pPr>
-      <w:r>
-        <w:t xml:space="preserve">    }    </w:t>
-      </w:r>
     </w:p>
     <w:p>
       <w:pPr>
         <w:pStyle w:val="Code"/>
       </w:pPr>
-      <w:r>
-        <w:t xml:space="preserve">  }</w:t>
-      </w:r>
     </w:p>
     <w:p>
       <w:pPr>
         <w:pStyle w:val="Code"/>
       </w:pPr>
-      <w:r>
-        <w:t xml:space="preserve">  // If it reaches here then layout is possible</w:t>
-      </w:r>
     </w:p>
     <w:p>
       <w:pPr>
         <w:pStyle w:val="Code"/>
       </w:pPr>
-      <w:r>
-        <w:t xml:space="preserve">  return true</w:t>
-      </w:r>
-    </w:p>
-    <w:p>
-      <w:pPr>
-        <w:pStyle w:val="Code"/>
-      </w:pPr>
-      <w:r>
-        <w:t>}</w:t>
-      </w:r>
     </w:p>
     <w:p>
       <w:pPr>
@@ -2924,10 +4760,12 @@
           <w:numId w:val="1"/>
         </w:numPr>
       </w:pPr>
+      <w:bookmarkStart w:id="26" w:name="_Toc478117477"/>
       <w:r>
         <w:lastRenderedPageBreak/>
         <w:t>Example Using Diagrams</w:t>
       </w:r>
+      <w:bookmarkEnd w:id="26"/>
     </w:p>
     <w:p>
       <w:r>
@@ -3566,6 +5404,9 @@
         <w:t>17</w:t>
       </w:r>
       <w:r>
+        <w:rPr>
+          <w:noProof/>
+        </w:rPr>
         <w:fldChar w:fldCharType="end"/>
       </w:r>
       <w:r>
@@ -3575,9 +5416,9 @@
     <w:p/>
     <w:p/>
     <w:p/>
-    <w:p/>
-    <w:p>
-      <w:r>
+    <w:p>
+      <w:r>
+        <w:lastRenderedPageBreak/>
         <w:t>In</w:t>
       </w:r>
       <w:r>
@@ -3682,6 +5523,9 @@
         <w:t>18</w:t>
       </w:r>
       <w:r>
+        <w:rPr>
+          <w:noProof/>
+        </w:rPr>
         <w:fldChar w:fldCharType="end"/>
       </w:r>
       <w:r>
@@ -3723,13 +5567,7 @@
         </w:numPr>
       </w:pPr>
       <w:r>
-        <w:t xml:space="preserve">Does the room have a room to the </w:t>
-      </w:r>
-      <w:r>
-        <w:t>East</w:t>
-      </w:r>
-      <w:r>
-        <w:t xml:space="preserve"> of it?</w:t>
+        <w:t>Does the room have a room to the East of it?</w:t>
       </w:r>
     </w:p>
     <w:p>
@@ -3768,13 +5606,7 @@
         </w:numPr>
       </w:pPr>
       <w:r>
-        <w:t xml:space="preserve">Does the room have a room to the </w:t>
-      </w:r>
-      <w:r>
-        <w:t>South</w:t>
-      </w:r>
-      <w:r>
-        <w:t xml:space="preserve"> of it?</w:t>
+        <w:t>Does the room have a room to the South of it?</w:t>
       </w:r>
     </w:p>
     <w:p>
@@ -3788,19 +5620,7 @@
         <w:t xml:space="preserve">Yes. </w:t>
       </w:r>
       <w:r>
-        <w:t>Does any other room have ‘</w:t>
-      </w:r>
-      <w:r>
-        <w:t>3</w:t>
-      </w:r>
-      <w:r>
-        <w:t xml:space="preserve">’ to the </w:t>
-      </w:r>
-      <w:r>
-        <w:t>South</w:t>
-      </w:r>
-      <w:r>
-        <w:t xml:space="preserve"> of it? </w:t>
+        <w:t xml:space="preserve">Does any other room have ‘3’ to the South of it? </w:t>
       </w:r>
     </w:p>
     <w:p>
@@ -3825,13 +5645,7 @@
         </w:numPr>
       </w:pPr>
       <w:r>
-        <w:t xml:space="preserve">Does the room have a room to the </w:t>
-      </w:r>
-      <w:r>
-        <w:t>West</w:t>
-      </w:r>
-      <w:r>
-        <w:t xml:space="preserve"> of it?</w:t>
+        <w:t>Does the room have a room to the West of it?</w:t>
       </w:r>
     </w:p>
     <w:p>
@@ -3845,19 +5659,7 @@
         <w:t xml:space="preserve">Yes. </w:t>
       </w:r>
       <w:r>
-        <w:t>Does any other room have ‘</w:t>
-      </w:r>
-      <w:r>
-        <w:t>1</w:t>
-      </w:r>
-      <w:r>
-        <w:t xml:space="preserve">’ to the </w:t>
-      </w:r>
-      <w:r>
-        <w:t>West</w:t>
-      </w:r>
-      <w:r>
-        <w:t xml:space="preserve"> of it? </w:t>
+        <w:t xml:space="preserve">Does any other room have ‘1’ to the West of it? </w:t>
       </w:r>
     </w:p>
     <w:p>
@@ -3895,25 +5697,8 @@
     <w:p/>
     <w:p>
       <w:r>
-        <w:t>In</w:t>
-      </w:r>
-      <w:r>
-        <w:t xml:space="preserve"> example b</w:t>
-      </w:r>
-      <w:r>
-        <w:t>)</w:t>
-      </w:r>
-      <w:r>
-        <w:t>,</w:t>
-      </w:r>
-      <w:r>
-        <w:t xml:space="preserve"> the user </w:t>
-      </w:r>
-      <w:r>
-        <w:t>attempts to add</w:t>
-      </w:r>
-      <w:r>
-        <w:t xml:space="preserve"> a room to </w:t>
+        <w:lastRenderedPageBreak/>
+        <w:t xml:space="preserve">In example b), the user attempts to add a room to </w:t>
       </w:r>
       <w:r>
         <w:t>the layout by</w:t>
@@ -4002,6 +5787,9 @@
         <w:t>19</w:t>
       </w:r>
       <w:r>
+        <w:rPr>
+          <w:noProof/>
+        </w:rPr>
         <w:fldChar w:fldCharType="end"/>
       </w:r>
       <w:r>
@@ -4105,10 +5893,7 @@
     </w:p>
     <w:p>
       <w:r>
-        <w:t>T</w:t>
-      </w:r>
-      <w:r>
-        <w:t>he room will not be created. It will display the name of the room that is in that location to the user</w:t>
+        <w:t>The room will not be created. It will display the name of the room that is in that location to the user</w:t>
       </w:r>
       <w:r>
         <w:t>.</w:t>
@@ -4126,10 +5911,12 @@
           <w:numId w:val="1"/>
         </w:numPr>
       </w:pPr>
+      <w:bookmarkStart w:id="27" w:name="_Toc478117478"/>
       <w:r>
         <w:lastRenderedPageBreak/>
         <w:t>Improving the algorithm</w:t>
       </w:r>
+      <w:bookmarkEnd w:id="27"/>
     </w:p>
     <w:p>
       <w:r>
@@ -4159,6 +5946,7 @@
         <w:t>two added rooms will co-exist in the same location. See figure 20.</w:t>
       </w:r>
     </w:p>
+    <w:p/>
     <w:p>
       <w:pPr>
         <w:keepNext/>
@@ -4233,15 +6021,25 @@
         <w:t>20</w:t>
       </w:r>
       <w:r>
+        <w:rPr>
+          <w:noProof/>
+        </w:rPr>
         <w:fldChar w:fldCharType="end"/>
       </w:r>
       <w:r>
         <w:t xml:space="preserve"> - Algorithm Flaw</w:t>
       </w:r>
     </w:p>
-    <w:p>
-      <w:r>
-        <w:t>To fix this flaw I would not need to change the algorithm, but the code to add a room. It would need to be aware that rooms 1 and 2 have a gap the size of one room between them, so that both relationships can be added automatically.</w:t>
+    <w:p/>
+    <w:p>
+      <w:r>
+        <w:t xml:space="preserve">To fix this flaw I would not need to change the </w:t>
+      </w:r>
+      <w:r>
+        <w:t>algorithm</w:t>
+      </w:r>
+      <w:r>
+        <w:t>, but the code to add a room. It would need to be aware that rooms 1 and 2 have a gap the size of one room between them, so that both relationships can be added automatically.</w:t>
       </w:r>
     </w:p>
     <w:sectPr>
@@ -4323,7 +6121,7 @@
           <w:rPr>
             <w:noProof/>
           </w:rPr>
-          <w:t>14</w:t>
+          <w:t>21</w:t>
         </w:r>
         <w:r>
           <w:rPr>
@@ -5216,7 +7014,6 @@
   <w:style w:type="character" w:default="1" w:styleId="DefaultParagraphFont">
     <w:name w:val="Default Paragraph Font"/>
     <w:uiPriority w:val="1"/>
-    <w:semiHidden/>
     <w:unhideWhenUsed/>
   </w:style>
   <w:style w:type="table" w:default="1" w:styleId="TableNormal">
@@ -5701,6 +7498,55 @@
       </w:tcPr>
     </w:tblStylePr>
   </w:style>
+  <w:style w:type="paragraph" w:styleId="TOC1">
+    <w:name w:val="toc 1"/>
+    <w:basedOn w:val="Normal"/>
+    <w:next w:val="Normal"/>
+    <w:autoRedefine/>
+    <w:uiPriority w:val="39"/>
+    <w:unhideWhenUsed/>
+    <w:rsid w:val="003C6316"/>
+    <w:pPr>
+      <w:spacing w:after="100"/>
+    </w:pPr>
+  </w:style>
+  <w:style w:type="paragraph" w:styleId="TOC2">
+    <w:name w:val="toc 2"/>
+    <w:basedOn w:val="Normal"/>
+    <w:next w:val="Normal"/>
+    <w:autoRedefine/>
+    <w:uiPriority w:val="39"/>
+    <w:unhideWhenUsed/>
+    <w:rsid w:val="003C6316"/>
+    <w:pPr>
+      <w:spacing w:after="100"/>
+      <w:ind w:left="240"/>
+    </w:pPr>
+  </w:style>
+  <w:style w:type="paragraph" w:styleId="TOC3">
+    <w:name w:val="toc 3"/>
+    <w:basedOn w:val="Normal"/>
+    <w:next w:val="Normal"/>
+    <w:autoRedefine/>
+    <w:uiPriority w:val="39"/>
+    <w:unhideWhenUsed/>
+    <w:rsid w:val="003C6316"/>
+    <w:pPr>
+      <w:spacing w:after="100"/>
+      <w:ind w:left="480"/>
+    </w:pPr>
+  </w:style>
+  <w:style w:type="character" w:styleId="Hyperlink">
+    <w:name w:val="Hyperlink"/>
+    <w:basedOn w:val="DefaultParagraphFont"/>
+    <w:uiPriority w:val="99"/>
+    <w:unhideWhenUsed/>
+    <w:rsid w:val="003C6316"/>
+    <w:rPr>
+      <w:color w:val="0563C1" w:themeColor="hyperlink"/>
+      <w:u w:val="single"/>
+    </w:rPr>
+  </w:style>
 </w:styles>
 </file>
 
@@ -6004,7 +7850,7 @@
 </file>
 
 <file path=customXml/itemProps1.xml><?xml version="1.0" encoding="utf-8"?>
-<ds:datastoreItem xmlns:ds="http://schemas.openxmlformats.org/officeDocument/2006/customXml" ds:itemID="{C5D163A2-6193-47AB-912C-FC63BCBE54B5}">
+<ds:datastoreItem xmlns:ds="http://schemas.openxmlformats.org/officeDocument/2006/customXml" ds:itemID="{A988607E-E239-42AF-8AE4-74ED5D1F4B56}">
   <ds:schemaRefs>
     <ds:schemaRef ds:uri="http://schemas.openxmlformats.org/officeDocument/2006/bibliography"/>
   </ds:schemaRefs>

</xml_diff>